<commit_message>
Cahier des charges V2
Version vérifiée par tout le groupe. A vérifié par Monsieur TEGUIA
</commit_message>
<xml_diff>
--- a/Cahier des charges _ Gestion des rapports de stage.docx
+++ b/Cahier des charges _ Gestion des rapports de stage.docx
@@ -234,6 +234,7 @@
                                     <w:dataBinding w:prefixMappings="xmlns:ns0='http://schemas.microsoft.com/office/2006/coverPageProps'" w:xpath="/ns0:CoverPageProperties[1]/ns0:Abstract[1]" w:storeItemID="{55AF091B-3C7A-41E3-B477-F2FDAA23CFDA}"/>
                                     <w:text/>
                                   </w:sdtPr>
+                                  <w:sdtEndPr/>
                                   <w:sdtContent>
                                     <w:r>
                                       <w:rPr>
@@ -403,7 +404,7 @@
               </mc:Choice>
               <mc:Fallback>
                 <w:pict>
-                  <v:rect w14:anchorId="2B9CF2A7" id="Rectangle 468" o:spid="_x0000_s1026" style="position:absolute;margin-left:0;margin-top:0;width:244.8pt;height:554.4pt;z-index:251659264;visibility:visible;mso-wrap-style:square;mso-width-percent:400;mso-height-percent:700;mso-left-percent:440;mso-top-percent:25;mso-wrap-distance-left:9pt;mso-wrap-distance-top:0;mso-wrap-distance-right:9pt;mso-wrap-distance-bottom:0;mso-position-horizontal-relative:page;mso-position-vertical-relative:page;mso-width-percent:400;mso-height-percent:700;mso-left-percent:440;mso-top-percent:25;mso-width-relative:page;mso-height-relative:page;v-text-anchor:middle" o:gfxdata="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" fillcolor="white [3212]" strokecolor="#747070 [1614]" strokeweight="1.25pt">
+                  <v:rect w14:anchorId="7813AD9F" id="Rectangle 468" o:spid="_x0000_s1026" style="position:absolute;margin-left:0;margin-top:0;width:244.8pt;height:554.4pt;z-index:251659264;visibility:visible;mso-wrap-style:square;mso-width-percent:400;mso-height-percent:700;mso-left-percent:440;mso-top-percent:25;mso-wrap-distance-left:9pt;mso-wrap-distance-top:0;mso-wrap-distance-right:9pt;mso-wrap-distance-bottom:0;mso-position-horizontal-relative:page;mso-position-vertical-relative:page;mso-width-percent:400;mso-height-percent:700;mso-left-percent:440;mso-top-percent:25;mso-width-relative:page;mso-height-relative:page;v-text-anchor:middle" o:gfxdata="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" fillcolor="white [3212]" strokecolor="#747070 [1614]" strokeweight="1.25pt">
                     <w10:wrap anchorx="page" anchory="page"/>
                   </v:rect>
                 </w:pict>
@@ -500,7 +501,7 @@
               </mc:Choice>
               <mc:Fallback>
                 <w:pict>
-                  <v:rect w14:anchorId="3837C325" id="Rectangle 469" o:spid="_x0000_s1026" style="position:absolute;margin-left:0;margin-top:0;width:226.45pt;height:9.35pt;z-index:251662336;visibility:visible;mso-wrap-style:square;mso-width-percent:370;mso-height-percent:0;mso-left-percent:455;mso-top-percent:690;mso-wrap-distance-left:9pt;mso-wrap-distance-top:0;mso-wrap-distance-right:9pt;mso-wrap-distance-bottom:0;mso-position-horizontal-relative:page;mso-position-vertical-relative:page;mso-width-percent:370;mso-height-percent:0;mso-left-percent:455;mso-top-percent:690;mso-width-relative:page;mso-height-relative:margin;v-text-anchor:middle" o:gfxdata="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" fillcolor="#5b9bd5 [3204]" stroked="f" strokeweight="1pt">
+                  <v:rect w14:anchorId="115F0BD6" id="Rectangle 469" o:spid="_x0000_s1026" style="position:absolute;margin-left:0;margin-top:0;width:226.45pt;height:9.35pt;z-index:251662336;visibility:visible;mso-wrap-style:square;mso-width-percent:370;mso-height-percent:0;mso-left-percent:455;mso-top-percent:690;mso-wrap-distance-left:9pt;mso-wrap-distance-top:0;mso-wrap-distance-right:9pt;mso-wrap-distance-bottom:0;mso-position-horizontal-relative:page;mso-position-vertical-relative:page;mso-width-percent:370;mso-height-percent:0;mso-left-percent:455;mso-top-percent:690;mso-width-relative:page;mso-height-relative:margin;v-text-anchor:middle" o:gfxdata="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" fillcolor="#5b9bd5 [3204]" stroked="f" strokeweight="1pt">
                     <w10:wrap anchorx="page" anchory="page"/>
                   </v:rect>
                 </w:pict>
@@ -578,6 +579,7 @@
                                   <w:dataBinding w:prefixMappings="xmlns:ns0='http://schemas.openxmlformats.org/package/2006/metadata/core-properties' xmlns:ns1='http://purl.org/dc/elements/1.1/'" w:xpath="/ns0:coreProperties[1]/ns1:title[1]" w:storeItemID="{6C3C8BC8-F283-45AE-878A-BAB7291924A1}"/>
                                   <w:text/>
                                 </w:sdtPr>
+                                <w:sdtEndPr/>
                                 <w:sdtContent>
                                   <w:p>
                                     <w:pPr>
@@ -615,6 +617,7 @@
                                   <w:dataBinding w:prefixMappings="xmlns:ns0='http://schemas.openxmlformats.org/package/2006/metadata/core-properties' xmlns:ns1='http://purl.org/dc/elements/1.1/'" w:xpath="/ns0:coreProperties[1]/ns1:subject[1]" w:storeItemID="{6C3C8BC8-F283-45AE-878A-BAB7291924A1}"/>
                                   <w:text/>
                                 </w:sdtPr>
+                                <w:sdtEndPr/>
                                 <w:sdtContent>
                                   <w:p>
                                     <w:pPr>
@@ -824,6 +827,7 @@
                                     <w:dataBinding w:prefixMappings="xmlns:ns0='http://schemas.openxmlformats.org/package/2006/metadata/core-properties' xmlns:ns1='http://purl.org/dc/elements/1.1/'" w:xpath="/ns0:coreProperties[1]/ns1:creator[1]" w:storeItemID="{6C3C8BC8-F283-45AE-878A-BAB7291924A1}"/>
                                     <w:text/>
                                   </w:sdtPr>
+                                  <w:sdtEndPr/>
                                   <w:sdtContent>
                                     <w:r>
                                       <w:rPr>
@@ -939,6 +943,13 @@
     </w:sdt>
     <w:sdt>
       <w:sdtPr>
+        <w:rPr>
+          <w:rFonts w:asciiTheme="minorHAnsi" w:eastAsiaTheme="minorHAnsi" w:hAnsiTheme="minorHAnsi" w:cstheme="minorBidi"/>
+          <w:color w:val="auto"/>
+          <w:sz w:val="22"/>
+          <w:szCs w:val="22"/>
+          <w:lang w:eastAsia="en-US"/>
+        </w:rPr>
         <w:id w:val="1468002710"/>
         <w:docPartObj>
           <w:docPartGallery w:val="Table of Contents"/>
@@ -947,13 +958,8 @@
       </w:sdtPr>
       <w:sdtEndPr>
         <w:rPr>
-          <w:rFonts w:asciiTheme="minorHAnsi" w:eastAsiaTheme="minorHAnsi" w:hAnsiTheme="minorHAnsi" w:cstheme="minorBidi"/>
           <w:b/>
           <w:bCs/>
-          <w:color w:val="auto"/>
-          <w:sz w:val="22"/>
-          <w:szCs w:val="22"/>
-          <w:lang w:eastAsia="en-US"/>
         </w:rPr>
       </w:sdtEndPr>
       <w:sdtContent>
@@ -1862,34 +1868,34 @@
           <w:szCs w:val="24"/>
           <w:lang w:eastAsia="fr-FR"/>
         </w:rPr>
-        <w:t xml:space="preserve"> obtenir un stage en entreprise et rédiger un rapport de stage. Ces nombreux rapports de stage </w:t>
-      </w:r>
-      <w:r>
-        <w:rPr>
-          <w:rFonts w:eastAsiaTheme="minorEastAsia"/>
-          <w:sz w:val="24"/>
-          <w:szCs w:val="24"/>
-          <w:lang w:eastAsia="fr-FR"/>
-        </w:rPr>
-        <w:t xml:space="preserve">arborant </w:t>
-      </w:r>
-      <w:r>
-        <w:rPr>
-          <w:rFonts w:eastAsiaTheme="minorEastAsia"/>
-          <w:sz w:val="24"/>
-          <w:szCs w:val="24"/>
-          <w:lang w:eastAsia="fr-FR"/>
-        </w:rPr>
-        <w:t xml:space="preserve">les étagères du master, il paraît </w:t>
-      </w:r>
-      <w:r>
-        <w:rPr>
-          <w:rFonts w:eastAsiaTheme="minorEastAsia"/>
-          <w:sz w:val="24"/>
-          <w:szCs w:val="24"/>
-          <w:lang w:eastAsia="fr-FR"/>
-        </w:rPr>
-        <w:t xml:space="preserve">aujourd’hui </w:t>
+        <w:t xml:space="preserve"> obtenir un stage en entreprise</w:t>
+      </w:r>
+      <w:r>
+        <w:rPr>
+          <w:rFonts w:eastAsiaTheme="minorEastAsia"/>
+          <w:sz w:val="24"/>
+          <w:szCs w:val="24"/>
+          <w:lang w:eastAsia="fr-FR"/>
+        </w:rPr>
+        <w:t xml:space="preserve">. La fin du stage aboutissant sur la rédaction d’un rapport de stage et d’une note de synthèse, de nombreux rapports arborent les étagères du master. </w:t>
+      </w:r>
+      <w:r>
+        <w:rPr>
+          <w:rFonts w:eastAsiaTheme="minorEastAsia"/>
+          <w:sz w:val="24"/>
+          <w:szCs w:val="24"/>
+          <w:lang w:eastAsia="fr-FR"/>
+        </w:rPr>
+        <w:t xml:space="preserve">Aujourd’hui, </w:t>
+      </w:r>
+      <w:r>
+        <w:rPr>
+          <w:rFonts w:eastAsiaTheme="minorEastAsia"/>
+          <w:sz w:val="24"/>
+          <w:szCs w:val="24"/>
+          <w:lang w:eastAsia="fr-FR"/>
+        </w:rPr>
+        <w:t xml:space="preserve">Il paraît </w:t>
       </w:r>
       <w:r>
         <w:rPr>
@@ -1943,7 +1949,61 @@
           <w:szCs w:val="24"/>
           <w:lang w:eastAsia="fr-FR"/>
         </w:rPr>
-        <w:t xml:space="preserve">répertorier tous les rapports de stage et en faciliter la consultation. </w:t>
+        <w:t>répertorier</w:t>
+      </w:r>
+      <w:r>
+        <w:rPr>
+          <w:rFonts w:eastAsiaTheme="minorEastAsia"/>
+          <w:sz w:val="24"/>
+          <w:szCs w:val="24"/>
+          <w:lang w:eastAsia="fr-FR"/>
+        </w:rPr>
+        <w:t xml:space="preserve"> </w:t>
+      </w:r>
+      <w:r>
+        <w:rPr>
+          <w:rFonts w:eastAsiaTheme="minorEastAsia"/>
+          <w:sz w:val="24"/>
+          <w:szCs w:val="24"/>
+          <w:lang w:eastAsia="fr-FR"/>
+        </w:rPr>
+        <w:t>tous ces</w:t>
+      </w:r>
+      <w:r>
+        <w:rPr>
+          <w:rFonts w:eastAsiaTheme="minorEastAsia"/>
+          <w:sz w:val="24"/>
+          <w:szCs w:val="24"/>
+          <w:lang w:eastAsia="fr-FR"/>
+        </w:rPr>
+        <w:t xml:space="preserve"> </w:t>
+      </w:r>
+      <w:r>
+        <w:rPr>
+          <w:rFonts w:eastAsiaTheme="minorEastAsia"/>
+          <w:sz w:val="24"/>
+          <w:szCs w:val="24"/>
+          <w:lang w:eastAsia="fr-FR"/>
+        </w:rPr>
+        <w:t>documents</w:t>
+      </w:r>
+      <w:r>
+        <w:rPr>
+          <w:rFonts w:eastAsiaTheme="minorEastAsia"/>
+          <w:sz w:val="24"/>
+          <w:szCs w:val="24"/>
+          <w:lang w:eastAsia="fr-FR"/>
+        </w:rPr>
+        <w:t xml:space="preserve"> </w:t>
+      </w:r>
+      <w:r>
+        <w:rPr>
+          <w:rFonts w:eastAsiaTheme="minorEastAsia"/>
+          <w:sz w:val="24"/>
+          <w:szCs w:val="24"/>
+          <w:lang w:eastAsia="fr-FR"/>
+        </w:rPr>
+        <w:t xml:space="preserve">et en faciliter la consultation. </w:t>
       </w:r>
     </w:p>
     <w:p>
@@ -2037,7 +2097,36 @@
           <w:szCs w:val="24"/>
           <w:lang w:eastAsia="fr-FR"/>
         </w:rPr>
-        <w:t xml:space="preserve">et les </w:t>
+        <w:t xml:space="preserve">et </w:t>
+      </w:r>
+      <w:r>
+        <w:rPr>
+          <w:rFonts w:eastAsiaTheme="minorEastAsia"/>
+          <w:b/>
+          <w:sz w:val="24"/>
+          <w:szCs w:val="24"/>
+          <w:lang w:eastAsia="fr-FR"/>
+        </w:rPr>
+        <w:t>toutes</w:t>
+      </w:r>
+      <w:r>
+        <w:rPr>
+          <w:rFonts w:eastAsiaTheme="minorEastAsia"/>
+          <w:sz w:val="24"/>
+          <w:szCs w:val="24"/>
+          <w:lang w:eastAsia="fr-FR"/>
+        </w:rPr>
+        <w:t xml:space="preserve"> </w:t>
+      </w:r>
+      <w:r>
+        <w:rPr>
+          <w:rFonts w:eastAsiaTheme="minorEastAsia"/>
+          <w:b/>
+          <w:sz w:val="24"/>
+          <w:szCs w:val="24"/>
+          <w:lang w:eastAsia="fr-FR"/>
+        </w:rPr>
+        <w:t xml:space="preserve">les </w:t>
       </w:r>
       <w:r>
         <w:rPr>
@@ -2122,7 +2211,27 @@
           <w:szCs w:val="24"/>
           <w:lang w:eastAsia="fr-FR"/>
         </w:rPr>
-        <w:t>rendre leur rapport de stage au format numérique</w:t>
+        <w:t xml:space="preserve">rendre leur rapport de stage </w:t>
+      </w:r>
+      <w:r>
+        <w:rPr>
+          <w:rFonts w:eastAsiaTheme="minorEastAsia"/>
+          <w:b/>
+          <w:sz w:val="24"/>
+          <w:szCs w:val="24"/>
+          <w:lang w:eastAsia="fr-FR"/>
+        </w:rPr>
+        <w:t xml:space="preserve">et leur note de synthèse </w:t>
+      </w:r>
+      <w:r>
+        <w:rPr>
+          <w:rFonts w:eastAsiaTheme="minorEastAsia"/>
+          <w:b/>
+          <w:sz w:val="24"/>
+          <w:szCs w:val="24"/>
+          <w:lang w:eastAsia="fr-FR"/>
+        </w:rPr>
+        <w:t>au format numérique</w:t>
       </w:r>
       <w:r>
         <w:rPr>
@@ -2637,18 +2746,6 @@
     </w:p>
     <w:p>
       <w:pPr>
-        <w:spacing w:after="0" w:line="240" w:lineRule="auto"/>
-        <w:jc w:val="both"/>
-        <w:rPr>
-          <w:rFonts w:eastAsiaTheme="minorEastAsia"/>
-          <w:sz w:val="24"/>
-          <w:szCs w:val="24"/>
-          <w:lang w:eastAsia="fr-FR"/>
-        </w:rPr>
-      </w:pPr>
-    </w:p>
-    <w:p>
-      <w:pPr>
         <w:pStyle w:val="Titre1"/>
         <w:spacing w:after="120"/>
         <w:rPr>
@@ -2871,7 +2968,25 @@
           <w:szCs w:val="24"/>
           <w:lang w:eastAsia="fr-FR"/>
         </w:rPr>
-        <w:t>La ville du stage</w:t>
+        <w:t>V</w:t>
+      </w:r>
+      <w:r>
+        <w:rPr>
+          <w:rFonts w:eastAsiaTheme="minorEastAsia"/>
+          <w:sz w:val="24"/>
+          <w:szCs w:val="24"/>
+          <w:lang w:eastAsia="fr-FR"/>
+        </w:rPr>
+        <w:t>ille du stage</w:t>
+      </w:r>
+      <w:r>
+        <w:rPr>
+          <w:rFonts w:eastAsiaTheme="minorEastAsia"/>
+          <w:sz w:val="24"/>
+          <w:szCs w:val="24"/>
+          <w:lang w:eastAsia="fr-FR"/>
+        </w:rPr>
+        <w:t> ;</w:t>
       </w:r>
     </w:p>
     <w:p>
@@ -2983,34 +3098,6 @@
           <w:ilvl w:val="1"/>
           <w:numId w:val="14"/>
         </w:numPr>
-        <w:spacing w:after="120" w:line="240" w:lineRule="auto"/>
-        <w:ind w:hanging="357"/>
-        <w:contextualSpacing w:val="0"/>
-        <w:jc w:val="both"/>
-        <w:rPr>
-          <w:rFonts w:eastAsiaTheme="minorEastAsia"/>
-          <w:sz w:val="24"/>
-          <w:szCs w:val="24"/>
-          <w:lang w:eastAsia="fr-FR"/>
-        </w:rPr>
-      </w:pPr>
-      <w:r>
-        <w:rPr>
-          <w:rFonts w:eastAsiaTheme="minorEastAsia"/>
-          <w:sz w:val="24"/>
-          <w:szCs w:val="24"/>
-          <w:lang w:eastAsia="fr-FR"/>
-        </w:rPr>
-        <w:t>Le ressentis du stagiaire au cours de son stage ;</w:t>
-      </w:r>
-    </w:p>
-    <w:p>
-      <w:pPr>
-        <w:pStyle w:val="Paragraphedeliste"/>
-        <w:numPr>
-          <w:ilvl w:val="1"/>
-          <w:numId w:val="14"/>
-        </w:numPr>
         <w:spacing w:after="0" w:line="240" w:lineRule="auto"/>
         <w:jc w:val="both"/>
         <w:rPr>
@@ -3021,6 +3108,77 @@
           <w:lang w:eastAsia="fr-FR"/>
         </w:rPr>
       </w:pPr>
+      <w:r>
+        <w:rPr>
+          <w:rFonts w:eastAsiaTheme="minorEastAsia"/>
+          <w:noProof/>
+          <w:sz w:val="24"/>
+          <w:szCs w:val="24"/>
+          <w:lang w:eastAsia="fr-FR"/>
+        </w:rPr>
+        <w:drawing>
+          <wp:anchor distT="0" distB="0" distL="114300" distR="114300" simplePos="0" relativeHeight="251677696" behindDoc="0" locked="0" layoutInCell="1" allowOverlap="1">
+            <wp:simplePos x="0" y="0"/>
+            <wp:positionH relativeFrom="page">
+              <wp:align>right</wp:align>
+            </wp:positionH>
+            <wp:positionV relativeFrom="paragraph">
+              <wp:posOffset>306705</wp:posOffset>
+            </wp:positionV>
+            <wp:extent cx="7553325" cy="5014595"/>
+            <wp:effectExtent l="0" t="0" r="9525" b="0"/>
+            <wp:wrapSquare wrapText="bothSides"/>
+            <wp:docPr id="13" name="Image 13"/>
+            <wp:cNvGraphicFramePr>
+              <a:graphicFrameLocks xmlns:a="http://schemas.openxmlformats.org/drawingml/2006/main" noChangeAspect="1"/>
+            </wp:cNvGraphicFramePr>
+            <a:graphic xmlns:a="http://schemas.openxmlformats.org/drawingml/2006/main">
+              <a:graphicData uri="http://schemas.openxmlformats.org/drawingml/2006/picture">
+                <pic:pic xmlns:pic="http://schemas.openxmlformats.org/drawingml/2006/picture">
+                  <pic:nvPicPr>
+                    <pic:cNvPr id="0" name="Picture 1"/>
+                    <pic:cNvPicPr>
+                      <a:picLocks noChangeAspect="1" noChangeArrowheads="1"/>
+                    </pic:cNvPicPr>
+                  </pic:nvPicPr>
+                  <pic:blipFill>
+                    <a:blip r:embed="rId9">
+                      <a:extLst>
+                        <a:ext uri="{28A0092B-C50C-407E-A947-70E740481C1C}">
+                          <a14:useLocalDpi xmlns:a14="http://schemas.microsoft.com/office/drawing/2010/main" val="0"/>
+                        </a:ext>
+                      </a:extLst>
+                    </a:blip>
+                    <a:srcRect/>
+                    <a:stretch>
+                      <a:fillRect/>
+                    </a:stretch>
+                  </pic:blipFill>
+                  <pic:spPr bwMode="auto">
+                    <a:xfrm>
+                      <a:off x="0" y="0"/>
+                      <a:ext cx="7553325" cy="5014595"/>
+                    </a:xfrm>
+                    <a:prstGeom prst="rect">
+                      <a:avLst/>
+                    </a:prstGeom>
+                    <a:noFill/>
+                    <a:ln>
+                      <a:noFill/>
+                    </a:ln>
+                  </pic:spPr>
+                </pic:pic>
+              </a:graphicData>
+            </a:graphic>
+            <wp14:sizeRelH relativeFrom="margin">
+              <wp14:pctWidth>0</wp14:pctWidth>
+            </wp14:sizeRelH>
+            <wp14:sizeRelV relativeFrom="margin">
+              <wp14:pctHeight>0</wp14:pctHeight>
+            </wp14:sizeRelV>
+          </wp:anchor>
+        </w:drawing>
+      </w:r>
       <w:r>
         <w:rPr>
           <w:rFonts w:eastAsiaTheme="minorEastAsia"/>
@@ -3176,7 +3334,11 @@
           </mc:Choice>
           <mc:Fallback>
             <w:pict>
-              <v:shape w14:anchorId="29BADE00" id="Zone de texte 1" o:spid="_x0000_s1030" type="#_x0000_t202" style="position:absolute;left:0;text-align:left;margin-left:-70.85pt;margin-top:409.5pt;width:601.25pt;height:.05pt;z-index:251668480;visibility:visible;mso-wrap-style:square;mso-wrap-distance-left:9pt;mso-wrap-distance-top:0;mso-wrap-distance-right:9pt;mso-wrap-distance-bottom:0;mso-position-horizontal:absolute;mso-position-horizontal-relative:text;mso-position-vertical:absolute;mso-position-vertical-relative:text;v-text-anchor:top" o:gfxdata="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" stroked="f">
+              <v:shapetype w14:anchorId="29BADE00" id="_x0000_t202" coordsize="21600,21600" o:spt="202" path="m,l,21600r21600,l21600,xe">
+                <v:stroke joinstyle="miter"/>
+                <v:path gradientshapeok="t" o:connecttype="rect"/>
+              </v:shapetype>
+              <v:shape id="Zone de texte 1" o:spid="_x0000_s1030" type="#_x0000_t202" style="position:absolute;left:0;text-align:left;margin-left:-70.85pt;margin-top:409.5pt;width:601.25pt;height:.05pt;z-index:251668480;visibility:visible;mso-wrap-style:square;mso-wrap-distance-left:9pt;mso-wrap-distance-top:0;mso-wrap-distance-right:9pt;mso-wrap-distance-bottom:0;mso-position-horizontal:absolute;mso-position-horizontal-relative:text;mso-position-vertical:absolute;mso-position-vertical-relative:text;v-text-anchor:top" o:gfxdata="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" stroked="f">
                 <v:textbox style="mso-fit-shape-to-text:t" inset="0,0,0,0">
                   <w:txbxContent>
                     <w:p>
@@ -3241,25 +3403,692 @@
           </mc:Fallback>
         </mc:AlternateContent>
       </w:r>
-      <w:r>
-        <w:rPr>
-          <w:rFonts w:eastAsiaTheme="minorEastAsia"/>
+    </w:p>
+    <w:p>
+      <w:pPr>
+        <w:spacing w:after="0" w:line="240" w:lineRule="auto"/>
+        <w:jc w:val="both"/>
+        <w:rPr>
+          <w:rFonts w:eastAsiaTheme="minorEastAsia"/>
+          <w:sz w:val="24"/>
+          <w:szCs w:val="24"/>
+          <w:lang w:eastAsia="fr-FR"/>
+        </w:rPr>
+      </w:pPr>
+    </w:p>
+    <w:p>
+      <w:pPr>
+        <w:pStyle w:val="Paragraphedeliste"/>
+        <w:numPr>
+          <w:ilvl w:val="0"/>
+          <w:numId w:val="15"/>
+        </w:numPr>
+        <w:spacing w:after="120" w:line="240" w:lineRule="auto"/>
+        <w:ind w:hanging="357"/>
+        <w:contextualSpacing w:val="0"/>
+        <w:jc w:val="both"/>
+        <w:rPr>
+          <w:rFonts w:eastAsiaTheme="minorEastAsia"/>
+          <w:b/>
+          <w:sz w:val="24"/>
+          <w:szCs w:val="24"/>
+          <w:lang w:eastAsia="fr-FR"/>
+        </w:rPr>
+      </w:pPr>
+      <w:r>
+        <w:rPr>
+          <w:rFonts w:eastAsiaTheme="minorEastAsia"/>
+          <w:b/>
+          <w:sz w:val="24"/>
+          <w:szCs w:val="24"/>
+          <w:lang w:eastAsia="fr-FR"/>
+        </w:rPr>
+        <w:t xml:space="preserve">Dépôt d’un rapport de </w:t>
+      </w:r>
+      <w:r>
+        <w:rPr>
+          <w:rFonts w:eastAsiaTheme="minorEastAsia"/>
+          <w:b/>
+          <w:sz w:val="24"/>
+          <w:szCs w:val="24"/>
+          <w:lang w:eastAsia="fr-FR"/>
+        </w:rPr>
+        <w:t>stage </w:t>
+      </w:r>
+      <w:r>
+        <w:rPr>
+          <w:rFonts w:eastAsiaTheme="minorEastAsia"/>
+          <w:b/>
+          <w:sz w:val="24"/>
+          <w:szCs w:val="24"/>
+          <w:lang w:eastAsia="fr-FR"/>
+        </w:rPr>
+        <w:t>/ note de synthèse</w:t>
+      </w:r>
+      <w:r>
+        <w:rPr>
+          <w:rFonts w:eastAsiaTheme="minorEastAsia"/>
+          <w:sz w:val="24"/>
+          <w:szCs w:val="24"/>
+          <w:lang w:eastAsia="fr-FR"/>
+        </w:rPr>
+        <w:t xml:space="preserve"> : </w:t>
+      </w:r>
+    </w:p>
+    <w:p>
+      <w:pPr>
+        <w:pStyle w:val="Paragraphedeliste"/>
+        <w:numPr>
+          <w:ilvl w:val="1"/>
+          <w:numId w:val="15"/>
+        </w:numPr>
+        <w:spacing w:after="120" w:line="240" w:lineRule="auto"/>
+        <w:ind w:hanging="357"/>
+        <w:contextualSpacing w:val="0"/>
+        <w:jc w:val="both"/>
+        <w:rPr>
+          <w:rFonts w:eastAsiaTheme="minorEastAsia"/>
+          <w:sz w:val="24"/>
+          <w:szCs w:val="24"/>
+          <w:lang w:eastAsia="fr-FR"/>
+        </w:rPr>
+      </w:pPr>
+      <w:r>
+        <w:rPr>
+          <w:rFonts w:eastAsiaTheme="minorEastAsia"/>
+          <w:sz w:val="24"/>
+          <w:szCs w:val="24"/>
+          <w:lang w:eastAsia="fr-FR"/>
+        </w:rPr>
+        <w:t xml:space="preserve">Inscription / Connexion à l’espace membre ; </w:t>
+      </w:r>
+    </w:p>
+    <w:p>
+      <w:pPr>
+        <w:pStyle w:val="Paragraphedeliste"/>
+        <w:numPr>
+          <w:ilvl w:val="1"/>
+          <w:numId w:val="15"/>
+        </w:numPr>
+        <w:spacing w:after="120" w:line="240" w:lineRule="auto"/>
+        <w:ind w:hanging="357"/>
+        <w:contextualSpacing w:val="0"/>
+        <w:jc w:val="both"/>
+        <w:rPr>
+          <w:rFonts w:eastAsiaTheme="minorEastAsia"/>
+          <w:sz w:val="24"/>
+          <w:szCs w:val="24"/>
+          <w:lang w:eastAsia="fr-FR"/>
+        </w:rPr>
+      </w:pPr>
+      <w:r>
+        <w:rPr>
+          <w:rFonts w:eastAsiaTheme="minorEastAsia"/>
+          <w:sz w:val="24"/>
+          <w:szCs w:val="24"/>
+          <w:lang w:eastAsia="fr-FR"/>
+        </w:rPr>
+        <w:t xml:space="preserve">Dépôt du rapport de </w:t>
+      </w:r>
+      <w:r>
+        <w:rPr>
+          <w:rFonts w:eastAsiaTheme="minorEastAsia"/>
+          <w:sz w:val="24"/>
+          <w:szCs w:val="24"/>
+          <w:lang w:eastAsia="fr-FR"/>
+        </w:rPr>
+        <w:t>stage ;</w:t>
+      </w:r>
+    </w:p>
+    <w:p>
+      <w:pPr>
+        <w:pStyle w:val="Paragraphedeliste"/>
+        <w:numPr>
+          <w:ilvl w:val="1"/>
+          <w:numId w:val="15"/>
+        </w:numPr>
+        <w:spacing w:after="120" w:line="240" w:lineRule="auto"/>
+        <w:ind w:hanging="357"/>
+        <w:contextualSpacing w:val="0"/>
+        <w:jc w:val="both"/>
+        <w:rPr>
+          <w:rFonts w:eastAsiaTheme="minorEastAsia"/>
+          <w:sz w:val="24"/>
+          <w:szCs w:val="24"/>
+          <w:lang w:eastAsia="fr-FR"/>
+        </w:rPr>
+      </w:pPr>
+      <w:r>
+        <w:rPr>
+          <w:rFonts w:eastAsiaTheme="minorEastAsia"/>
+          <w:sz w:val="24"/>
+          <w:szCs w:val="24"/>
+          <w:lang w:eastAsia="fr-FR"/>
+        </w:rPr>
+        <w:t xml:space="preserve">Dépôt de la note de synthèse.  </w:t>
+      </w:r>
+    </w:p>
+    <w:p>
+      <w:pPr>
+        <w:pStyle w:val="Paragraphedeliste"/>
+        <w:numPr>
+          <w:ilvl w:val="0"/>
+          <w:numId w:val="15"/>
+        </w:numPr>
+        <w:spacing w:after="120" w:line="240" w:lineRule="auto"/>
+        <w:ind w:hanging="357"/>
+        <w:contextualSpacing w:val="0"/>
+        <w:jc w:val="both"/>
+        <w:rPr>
+          <w:rFonts w:eastAsiaTheme="minorEastAsia"/>
+          <w:sz w:val="24"/>
+          <w:szCs w:val="24"/>
+          <w:highlight w:val="yellow"/>
+          <w:lang w:eastAsia="fr-FR"/>
+        </w:rPr>
+      </w:pPr>
+      <w:r>
+        <w:rPr>
+          <w:rFonts w:eastAsiaTheme="minorEastAsia"/>
+          <w:sz w:val="24"/>
+          <w:szCs w:val="24"/>
+          <w:highlight w:val="yellow"/>
+          <w:lang w:eastAsia="fr-FR"/>
+        </w:rPr>
+        <w:t>D’autres idées de cas d’utilisation ?</w:t>
+      </w:r>
+    </w:p>
+    <w:p>
+      <w:pPr>
+        <w:pStyle w:val="Sous-titre"/>
+        <w:ind w:left="708"/>
+        <w:rPr>
+          <w:u w:val="single"/>
+          <w:lang w:eastAsia="fr-FR"/>
+        </w:rPr>
+      </w:pPr>
+      <w:r>
+        <w:rPr>
+          <w:u w:val="single"/>
+          <w:lang w:eastAsia="fr-FR"/>
+        </w:rPr>
+        <w:t>Responsive Design et points de rupture</w:t>
+      </w:r>
+    </w:p>
+    <w:p>
+      <w:pPr>
+        <w:rPr>
+          <w:lang w:eastAsia="fr-FR"/>
+        </w:rPr>
+      </w:pPr>
+      <w:r>
+        <w:rPr>
+          <w:lang w:eastAsia="fr-FR"/>
+        </w:rPr>
+        <w:t xml:space="preserve">Les sites web étant de plus en plus consultés depuis les téléphones, le site web devra avoir </w:t>
+      </w:r>
+      <w:proofErr w:type="gramStart"/>
+      <w:r>
+        <w:rPr>
+          <w:lang w:eastAsia="fr-FR"/>
+        </w:rPr>
+        <w:t xml:space="preserve">un </w:t>
+      </w:r>
+      <w:r>
+        <w:rPr>
+          <w:b/>
+          <w:lang w:eastAsia="fr-FR"/>
+        </w:rPr>
+        <w:t>design responsive</w:t>
+      </w:r>
+      <w:proofErr w:type="gramEnd"/>
+      <w:r>
+        <w:rPr>
+          <w:lang w:eastAsia="fr-FR"/>
+        </w:rPr>
+        <w:t>.</w:t>
+      </w:r>
+    </w:p>
+    <w:p>
+      <w:pPr>
+        <w:rPr>
+          <w:lang w:eastAsia="fr-FR"/>
+        </w:rPr>
+      </w:pPr>
+      <w:r>
+        <w:rPr>
+          <w:lang w:eastAsia="fr-FR"/>
+        </w:rPr>
+        <w:t xml:space="preserve">Il y aura </w:t>
+      </w:r>
+      <w:r>
+        <w:rPr>
+          <w:b/>
+          <w:lang w:eastAsia="fr-FR"/>
+        </w:rPr>
+        <w:t>2 points de rupture</w:t>
+      </w:r>
+      <w:r>
+        <w:rPr>
+          <w:lang w:eastAsia="fr-FR"/>
+        </w:rPr>
+        <w:t xml:space="preserve"> : </w:t>
+      </w:r>
+    </w:p>
+    <w:p>
+      <w:pPr>
+        <w:pStyle w:val="Paragraphedeliste"/>
+        <w:numPr>
+          <w:ilvl w:val="0"/>
+          <w:numId w:val="16"/>
+        </w:numPr>
+        <w:rPr>
+          <w:lang w:eastAsia="fr-FR"/>
+        </w:rPr>
+      </w:pPr>
+      <w:r>
+        <w:rPr>
+          <w:lang w:eastAsia="fr-FR"/>
+        </w:rPr>
+        <w:t>Les petits écrans &lt; 768 px ;</w:t>
+      </w:r>
+    </w:p>
+    <w:p>
+      <w:pPr>
+        <w:pStyle w:val="Paragraphedeliste"/>
+        <w:numPr>
+          <w:ilvl w:val="0"/>
+          <w:numId w:val="16"/>
+        </w:numPr>
+        <w:rPr>
+          <w:lang w:eastAsia="fr-FR"/>
+        </w:rPr>
+      </w:pPr>
+      <w:r>
+        <w:rPr>
+          <w:lang w:eastAsia="fr-FR"/>
+        </w:rPr>
+        <w:t>Les tablettes, ordinateurs et grands écrans : ≥ 768 px.</w:t>
+      </w:r>
+    </w:p>
+    <w:p>
+      <w:pPr>
+        <w:pStyle w:val="Sous-titre"/>
+        <w:ind w:left="708"/>
+        <w:rPr>
+          <w:u w:val="single"/>
+          <w:lang w:eastAsia="fr-FR"/>
+        </w:rPr>
+      </w:pPr>
+      <w:r>
+        <w:rPr>
+          <w:u w:val="single"/>
+          <w:lang w:eastAsia="fr-FR"/>
+        </w:rPr>
+        <w:t>Arborescence du site web</w:t>
+      </w:r>
+    </w:p>
+    <w:p>
+      <w:pPr>
+        <w:rPr>
+          <w:rFonts w:eastAsiaTheme="minorEastAsia"/>
+          <w:sz w:val="24"/>
+          <w:szCs w:val="24"/>
+          <w:lang w:eastAsia="fr-FR"/>
+        </w:rPr>
+      </w:pPr>
+      <w:r>
+        <w:rPr>
+          <w:lang w:eastAsia="fr-FR"/>
+        </w:rPr>
+        <w:t>Le site web devra être accessible depuis un onglet du site web principal du master (</w:t>
+      </w:r>
+      <w:hyperlink r:id="rId10" w:history="1">
+        <w:r>
+          <w:rPr>
+            <w:rStyle w:val="Lienhypertexte"/>
+            <w:rFonts w:eastAsiaTheme="minorEastAsia"/>
+            <w:sz w:val="24"/>
+            <w:szCs w:val="24"/>
+            <w:lang w:eastAsia="fr-FR"/>
+          </w:rPr>
+          <w:t>http://master-cci.sciences.univ-tours.fr/</w:t>
+        </w:r>
+      </w:hyperlink>
+      <w:r>
+        <w:rPr>
+          <w:rFonts w:eastAsiaTheme="minorEastAsia"/>
+          <w:sz w:val="24"/>
+          <w:szCs w:val="24"/>
+          <w:lang w:eastAsia="fr-FR"/>
+        </w:rPr>
+        <w:t xml:space="preserve">). </w:t>
+      </w:r>
+    </w:p>
+    <w:p>
+      <w:pPr>
+        <w:rPr>
+          <w:rFonts w:eastAsiaTheme="minorEastAsia"/>
+          <w:sz w:val="24"/>
+          <w:szCs w:val="24"/>
+          <w:lang w:eastAsia="fr-FR"/>
+        </w:rPr>
+      </w:pPr>
+      <w:r>
+        <w:rPr>
+          <w:rFonts w:eastAsiaTheme="minorEastAsia"/>
+          <w:sz w:val="24"/>
+          <w:szCs w:val="24"/>
+          <w:lang w:eastAsia="fr-FR"/>
+        </w:rPr>
+        <w:t xml:space="preserve">L’arborescence sera constituée de 3 onglets : </w:t>
+      </w:r>
+    </w:p>
+    <w:p>
+      <w:pPr>
+        <w:pStyle w:val="Paragraphedeliste"/>
+        <w:numPr>
+          <w:ilvl w:val="0"/>
+          <w:numId w:val="17"/>
+        </w:numPr>
+        <w:rPr>
+          <w:rFonts w:eastAsiaTheme="minorEastAsia"/>
+          <w:sz w:val="24"/>
+          <w:szCs w:val="24"/>
+          <w:lang w:eastAsia="fr-FR"/>
+        </w:rPr>
+      </w:pPr>
+      <w:r>
+        <w:rPr>
+          <w:rFonts w:eastAsiaTheme="minorEastAsia"/>
+          <w:sz w:val="24"/>
+          <w:szCs w:val="24"/>
+          <w:lang w:eastAsia="fr-FR"/>
+        </w:rPr>
+        <w:t>Accueil</w:t>
+      </w:r>
+      <w:r>
+        <w:rPr>
+          <w:rFonts w:eastAsiaTheme="minorEastAsia"/>
+          <w:sz w:val="24"/>
+          <w:szCs w:val="24"/>
+          <w:lang w:eastAsia="fr-FR"/>
+        </w:rPr>
+        <w:t xml:space="preserve"> ; </w:t>
+      </w:r>
+    </w:p>
+    <w:p>
+      <w:pPr>
+        <w:pStyle w:val="Paragraphedeliste"/>
+        <w:numPr>
+          <w:ilvl w:val="0"/>
+          <w:numId w:val="17"/>
+        </w:numPr>
+        <w:rPr>
+          <w:rFonts w:eastAsiaTheme="minorEastAsia"/>
+          <w:sz w:val="24"/>
+          <w:szCs w:val="24"/>
+          <w:lang w:eastAsia="fr-FR"/>
+        </w:rPr>
+      </w:pPr>
+      <w:r>
+        <w:rPr>
+          <w:rFonts w:eastAsiaTheme="minorEastAsia"/>
+          <w:sz w:val="24"/>
+          <w:szCs w:val="24"/>
+          <w:lang w:eastAsia="fr-FR"/>
+        </w:rPr>
+        <w:t>Rapports</w:t>
+      </w:r>
+      <w:r>
+        <w:rPr>
+          <w:rFonts w:eastAsiaTheme="minorEastAsia"/>
+          <w:sz w:val="24"/>
+          <w:szCs w:val="24"/>
+          <w:lang w:eastAsia="fr-FR"/>
+        </w:rPr>
+        <w:t xml:space="preserve"> de stage ;</w:t>
+      </w:r>
+    </w:p>
+    <w:p>
+      <w:pPr>
+        <w:pStyle w:val="Paragraphedeliste"/>
+        <w:numPr>
+          <w:ilvl w:val="0"/>
+          <w:numId w:val="17"/>
+        </w:numPr>
+        <w:rPr>
+          <w:rFonts w:eastAsiaTheme="minorEastAsia"/>
+          <w:sz w:val="24"/>
+          <w:szCs w:val="24"/>
+          <w:lang w:eastAsia="fr-FR"/>
+        </w:rPr>
+      </w:pPr>
+      <w:r>
+        <w:rPr>
+          <w:rFonts w:eastAsiaTheme="minorEastAsia"/>
+          <w:sz w:val="24"/>
+          <w:szCs w:val="24"/>
+          <w:lang w:eastAsia="fr-FR"/>
+        </w:rPr>
+        <w:t xml:space="preserve">Espace membre (Inscription / Connexion). </w:t>
+      </w:r>
+    </w:p>
+    <w:p>
+      <w:pPr>
+        <w:rPr>
+          <w:rFonts w:eastAsiaTheme="minorEastAsia"/>
+          <w:sz w:val="24"/>
+          <w:szCs w:val="24"/>
+          <w:lang w:eastAsia="fr-FR"/>
+        </w:rPr>
+      </w:pPr>
+      <w:r>
+        <w:rPr>
           <w:noProof/>
-          <w:sz w:val="24"/>
-          <w:szCs w:val="24"/>
+        </w:rPr>
+        <mc:AlternateContent>
+          <mc:Choice Requires="wps">
+            <w:drawing>
+              <wp:anchor distT="0" distB="0" distL="114300" distR="114300" simplePos="0" relativeHeight="251680768" behindDoc="0" locked="0" layoutInCell="1" allowOverlap="1" wp14:anchorId="00A42815" wp14:editId="34A258B7">
+                <wp:simplePos x="0" y="0"/>
+                <wp:positionH relativeFrom="column">
+                  <wp:posOffset>-899795</wp:posOffset>
+                </wp:positionH>
+                <wp:positionV relativeFrom="paragraph">
+                  <wp:posOffset>2703195</wp:posOffset>
+                </wp:positionV>
+                <wp:extent cx="7447915" cy="635"/>
+                <wp:effectExtent l="0" t="0" r="0" b="0"/>
+                <wp:wrapSquare wrapText="bothSides"/>
+                <wp:docPr id="15" name="Zone de texte 15"/>
+                <wp:cNvGraphicFramePr/>
+                <a:graphic xmlns:a="http://schemas.openxmlformats.org/drawingml/2006/main">
+                  <a:graphicData uri="http://schemas.microsoft.com/office/word/2010/wordprocessingShape">
+                    <wps:wsp>
+                      <wps:cNvSpPr txBox="1"/>
+                      <wps:spPr>
+                        <a:xfrm>
+                          <a:off x="0" y="0"/>
+                          <a:ext cx="7447915" cy="635"/>
+                        </a:xfrm>
+                        <a:prstGeom prst="rect">
+                          <a:avLst/>
+                        </a:prstGeom>
+                        <a:solidFill>
+                          <a:prstClr val="white"/>
+                        </a:solidFill>
+                        <a:ln>
+                          <a:noFill/>
+                        </a:ln>
+                      </wps:spPr>
+                      <wps:txbx>
+                        <w:txbxContent>
+                          <w:p>
+                            <w:pPr>
+                              <w:pStyle w:val="Lgende"/>
+                              <w:jc w:val="center"/>
+                              <w:rPr>
+                                <w:noProof/>
+                                <w:sz w:val="24"/>
+                                <w:szCs w:val="24"/>
+                              </w:rPr>
+                            </w:pPr>
+                            <w:r>
+                              <w:rPr>
+                                <w:sz w:val="24"/>
+                                <w:szCs w:val="24"/>
+                              </w:rPr>
+                              <w:t xml:space="preserve">Figure </w:t>
+                            </w:r>
+                            <w:r>
+                              <w:rPr>
+                                <w:sz w:val="24"/>
+                                <w:szCs w:val="24"/>
+                              </w:rPr>
+                              <w:fldChar w:fldCharType="begin"/>
+                            </w:r>
+                            <w:r>
+                              <w:rPr>
+                                <w:sz w:val="24"/>
+                                <w:szCs w:val="24"/>
+                              </w:rPr>
+                              <w:instrText xml:space="preserve"> SEQ Figure \* ARABIC </w:instrText>
+                            </w:r>
+                            <w:r>
+                              <w:rPr>
+                                <w:sz w:val="24"/>
+                                <w:szCs w:val="24"/>
+                              </w:rPr>
+                              <w:fldChar w:fldCharType="separate"/>
+                            </w:r>
+                            <w:r>
+                              <w:rPr>
+                                <w:noProof/>
+                                <w:sz w:val="24"/>
+                                <w:szCs w:val="24"/>
+                              </w:rPr>
+                              <w:t>2</w:t>
+                            </w:r>
+                            <w:r>
+                              <w:rPr>
+                                <w:sz w:val="24"/>
+                                <w:szCs w:val="24"/>
+                              </w:rPr>
+                              <w:fldChar w:fldCharType="end"/>
+                            </w:r>
+                            <w:r>
+                              <w:rPr>
+                                <w:sz w:val="24"/>
+                                <w:szCs w:val="24"/>
+                              </w:rPr>
+                              <w:t xml:space="preserve"> - Arborescence</w:t>
+                            </w:r>
+                          </w:p>
+                        </w:txbxContent>
+                      </wps:txbx>
+                      <wps:bodyPr rot="0" spcFirstLastPara="0" vertOverflow="overflow" horzOverflow="overflow" vert="horz" wrap="square" lIns="0" tIns="0" rIns="0" bIns="0" numCol="1" spcCol="0" rtlCol="0" fromWordArt="0" anchor="t" anchorCtr="0" forceAA="0" compatLnSpc="1">
+                        <a:prstTxWarp prst="textNoShape">
+                          <a:avLst/>
+                        </a:prstTxWarp>
+                        <a:spAutoFit/>
+                      </wps:bodyPr>
+                    </wps:wsp>
+                  </a:graphicData>
+                </a:graphic>
+              </wp:anchor>
+            </w:drawing>
+          </mc:Choice>
+          <mc:Fallback>
+            <w:pict>
+              <v:shape w14:anchorId="00A42815" id="Zone de texte 15" o:spid="_x0000_s1031" type="#_x0000_t202" style="position:absolute;margin-left:-70.85pt;margin-top:212.85pt;width:586.45pt;height:.05pt;z-index:251680768;visibility:visible;mso-wrap-style:square;mso-wrap-distance-left:9pt;mso-wrap-distance-top:0;mso-wrap-distance-right:9pt;mso-wrap-distance-bottom:0;mso-position-horizontal:absolute;mso-position-horizontal-relative:text;mso-position-vertical:absolute;mso-position-vertical-relative:text;v-text-anchor:top" o:gfxdata="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" stroked="f">
+                <v:textbox style="mso-fit-shape-to-text:t" inset="0,0,0,0">
+                  <w:txbxContent>
+                    <w:p>
+                      <w:pPr>
+                        <w:pStyle w:val="Lgende"/>
+                        <w:jc w:val="center"/>
+                        <w:rPr>
+                          <w:noProof/>
+                          <w:sz w:val="24"/>
+                          <w:szCs w:val="24"/>
+                        </w:rPr>
+                      </w:pPr>
+                      <w:r>
+                        <w:rPr>
+                          <w:sz w:val="24"/>
+                          <w:szCs w:val="24"/>
+                        </w:rPr>
+                        <w:t xml:space="preserve">Figure </w:t>
+                      </w:r>
+                      <w:r>
+                        <w:rPr>
+                          <w:sz w:val="24"/>
+                          <w:szCs w:val="24"/>
+                        </w:rPr>
+                        <w:fldChar w:fldCharType="begin"/>
+                      </w:r>
+                      <w:r>
+                        <w:rPr>
+                          <w:sz w:val="24"/>
+                          <w:szCs w:val="24"/>
+                        </w:rPr>
+                        <w:instrText xml:space="preserve"> SEQ Figure \* ARABIC </w:instrText>
+                      </w:r>
+                      <w:r>
+                        <w:rPr>
+                          <w:sz w:val="24"/>
+                          <w:szCs w:val="24"/>
+                        </w:rPr>
+                        <w:fldChar w:fldCharType="separate"/>
+                      </w:r>
+                      <w:r>
+                        <w:rPr>
+                          <w:noProof/>
+                          <w:sz w:val="24"/>
+                          <w:szCs w:val="24"/>
+                        </w:rPr>
+                        <w:t>2</w:t>
+                      </w:r>
+                      <w:r>
+                        <w:rPr>
+                          <w:sz w:val="24"/>
+                          <w:szCs w:val="24"/>
+                        </w:rPr>
+                        <w:fldChar w:fldCharType="end"/>
+                      </w:r>
+                      <w:r>
+                        <w:rPr>
+                          <w:sz w:val="24"/>
+                          <w:szCs w:val="24"/>
+                        </w:rPr>
+                        <w:t xml:space="preserve"> - Arborescence</w:t>
+                      </w:r>
+                    </w:p>
+                  </w:txbxContent>
+                </v:textbox>
+                <w10:wrap type="square"/>
+              </v:shape>
+            </w:pict>
+          </mc:Fallback>
+        </mc:AlternateContent>
+      </w:r>
+      <w:r>
+        <w:rPr>
+          <w:noProof/>
           <w:lang w:eastAsia="fr-FR"/>
         </w:rPr>
         <w:drawing>
-          <wp:anchor distT="0" distB="0" distL="114300" distR="114300" simplePos="0" relativeHeight="251665408" behindDoc="0" locked="0" layoutInCell="1" allowOverlap="1">
+          <wp:anchor distT="0" distB="0" distL="114300" distR="114300" simplePos="0" relativeHeight="251678720" behindDoc="0" locked="0" layoutInCell="1" allowOverlap="1" wp14:anchorId="26120BBB">
             <wp:simplePos x="0" y="0"/>
             <wp:positionH relativeFrom="page">
               <wp:align>left</wp:align>
             </wp:positionH>
             <wp:positionV relativeFrom="paragraph">
-              <wp:posOffset>200660</wp:posOffset>
+              <wp:posOffset>160020</wp:posOffset>
             </wp:positionV>
-            <wp:extent cx="7635930" cy="4943127"/>
-            <wp:effectExtent l="0" t="0" r="3175" b="0"/>
+            <wp:extent cx="7448223" cy="2486025"/>
+            <wp:effectExtent l="0" t="0" r="635" b="0"/>
             <wp:wrapSquare wrapText="bothSides"/>
             <wp:docPr id="2" name="Image 2"/>
             <wp:cNvGraphicFramePr>
@@ -3269,13 +4098,13 @@
               <a:graphicData uri="http://schemas.openxmlformats.org/drawingml/2006/picture">
                 <pic:pic xmlns:pic="http://schemas.openxmlformats.org/drawingml/2006/picture">
                   <pic:nvPicPr>
-                    <pic:cNvPr id="0" name="Picture 2"/>
+                    <pic:cNvPr id="0" name="Picture 1"/>
                     <pic:cNvPicPr>
                       <a:picLocks noChangeAspect="1" noChangeArrowheads="1"/>
                     </pic:cNvPicPr>
                   </pic:nvPicPr>
                   <pic:blipFill>
-                    <a:blip r:embed="rId9">
+                    <a:blip r:embed="rId11">
                       <a:extLst>
                         <a:ext uri="{28A0092B-C50C-407E-A947-70E740481C1C}">
                           <a14:useLocalDpi xmlns:a14="http://schemas.microsoft.com/office/drawing/2010/main" val="0"/>
@@ -3290,7 +4119,7 @@
                   <pic:spPr bwMode="auto">
                     <a:xfrm>
                       <a:off x="0" y="0"/>
-                      <a:ext cx="7635930" cy="4943127"/>
+                      <a:ext cx="7448223" cy="2486025"/>
                     </a:xfrm>
                     <a:prstGeom prst="rect">
                       <a:avLst/>
@@ -3312,482 +4141,6 @@
           </wp:anchor>
         </w:drawing>
       </w:r>
-    </w:p>
-    <w:p>
-      <w:pPr>
-        <w:spacing w:after="0" w:line="240" w:lineRule="auto"/>
-        <w:jc w:val="both"/>
-        <w:rPr>
-          <w:rFonts w:eastAsiaTheme="minorEastAsia"/>
-          <w:sz w:val="24"/>
-          <w:szCs w:val="24"/>
-          <w:lang w:eastAsia="fr-FR"/>
-        </w:rPr>
-      </w:pPr>
-    </w:p>
-    <w:p>
-      <w:pPr>
-        <w:pStyle w:val="Paragraphedeliste"/>
-        <w:numPr>
-          <w:ilvl w:val="0"/>
-          <w:numId w:val="15"/>
-        </w:numPr>
-        <w:spacing w:after="120" w:line="240" w:lineRule="auto"/>
-        <w:ind w:hanging="357"/>
-        <w:contextualSpacing w:val="0"/>
-        <w:jc w:val="both"/>
-        <w:rPr>
-          <w:rFonts w:eastAsiaTheme="minorEastAsia"/>
-          <w:b/>
-          <w:sz w:val="24"/>
-          <w:szCs w:val="24"/>
-          <w:lang w:eastAsia="fr-FR"/>
-        </w:rPr>
-      </w:pPr>
-      <w:r>
-        <w:rPr>
-          <w:rFonts w:eastAsiaTheme="minorEastAsia"/>
-          <w:b/>
-          <w:sz w:val="24"/>
-          <w:szCs w:val="24"/>
-          <w:lang w:eastAsia="fr-FR"/>
-        </w:rPr>
-        <w:t xml:space="preserve">Dépôt d’un rapport de </w:t>
-      </w:r>
-      <w:r>
-        <w:rPr>
-          <w:rFonts w:eastAsiaTheme="minorEastAsia"/>
-          <w:b/>
-          <w:sz w:val="24"/>
-          <w:szCs w:val="24"/>
-          <w:lang w:eastAsia="fr-FR"/>
-        </w:rPr>
-        <w:t>stage </w:t>
-      </w:r>
-      <w:r>
-        <w:rPr>
-          <w:rFonts w:eastAsiaTheme="minorEastAsia"/>
-          <w:b/>
-          <w:sz w:val="24"/>
-          <w:szCs w:val="24"/>
-          <w:lang w:eastAsia="fr-FR"/>
-        </w:rPr>
-        <w:t>/ note de synthèse</w:t>
-      </w:r>
-      <w:r>
-        <w:rPr>
-          <w:rFonts w:eastAsiaTheme="minorEastAsia"/>
-          <w:sz w:val="24"/>
-          <w:szCs w:val="24"/>
-          <w:lang w:eastAsia="fr-FR"/>
-        </w:rPr>
-        <w:t xml:space="preserve"> : </w:t>
-      </w:r>
-    </w:p>
-    <w:p>
-      <w:pPr>
-        <w:pStyle w:val="Paragraphedeliste"/>
-        <w:numPr>
-          <w:ilvl w:val="1"/>
-          <w:numId w:val="15"/>
-        </w:numPr>
-        <w:spacing w:after="120" w:line="240" w:lineRule="auto"/>
-        <w:ind w:hanging="357"/>
-        <w:contextualSpacing w:val="0"/>
-        <w:jc w:val="both"/>
-        <w:rPr>
-          <w:rFonts w:eastAsiaTheme="minorEastAsia"/>
-          <w:sz w:val="24"/>
-          <w:szCs w:val="24"/>
-          <w:lang w:eastAsia="fr-FR"/>
-        </w:rPr>
-      </w:pPr>
-      <w:r>
-        <w:rPr>
-          <w:rFonts w:eastAsiaTheme="minorEastAsia"/>
-          <w:sz w:val="24"/>
-          <w:szCs w:val="24"/>
-          <w:lang w:eastAsia="fr-FR"/>
-        </w:rPr>
-        <w:t xml:space="preserve">Inscription / Connexion à l’espace membre ; </w:t>
-      </w:r>
-    </w:p>
-    <w:p>
-      <w:pPr>
-        <w:pStyle w:val="Paragraphedeliste"/>
-        <w:numPr>
-          <w:ilvl w:val="1"/>
-          <w:numId w:val="15"/>
-        </w:numPr>
-        <w:spacing w:after="120" w:line="240" w:lineRule="auto"/>
-        <w:ind w:hanging="357"/>
-        <w:contextualSpacing w:val="0"/>
-        <w:jc w:val="both"/>
-        <w:rPr>
-          <w:rFonts w:eastAsiaTheme="minorEastAsia"/>
-          <w:sz w:val="24"/>
-          <w:szCs w:val="24"/>
-          <w:lang w:eastAsia="fr-FR"/>
-        </w:rPr>
-      </w:pPr>
-      <w:r>
-        <w:rPr>
-          <w:rFonts w:eastAsiaTheme="minorEastAsia"/>
-          <w:sz w:val="24"/>
-          <w:szCs w:val="24"/>
-          <w:lang w:eastAsia="fr-FR"/>
-        </w:rPr>
-        <w:t xml:space="preserve">Dépôt du rapport de </w:t>
-      </w:r>
-      <w:r>
-        <w:rPr>
-          <w:rFonts w:eastAsiaTheme="minorEastAsia"/>
-          <w:sz w:val="24"/>
-          <w:szCs w:val="24"/>
-          <w:lang w:eastAsia="fr-FR"/>
-        </w:rPr>
-        <w:t>stage ;</w:t>
-      </w:r>
-    </w:p>
-    <w:p>
-      <w:pPr>
-        <w:pStyle w:val="Paragraphedeliste"/>
-        <w:numPr>
-          <w:ilvl w:val="1"/>
-          <w:numId w:val="15"/>
-        </w:numPr>
-        <w:spacing w:after="120" w:line="240" w:lineRule="auto"/>
-        <w:ind w:hanging="357"/>
-        <w:contextualSpacing w:val="0"/>
-        <w:jc w:val="both"/>
-        <w:rPr>
-          <w:rFonts w:eastAsiaTheme="minorEastAsia"/>
-          <w:sz w:val="24"/>
-          <w:szCs w:val="24"/>
-          <w:lang w:eastAsia="fr-FR"/>
-        </w:rPr>
-      </w:pPr>
-      <w:r>
-        <w:rPr>
-          <w:rFonts w:eastAsiaTheme="minorEastAsia"/>
-          <w:sz w:val="24"/>
-          <w:szCs w:val="24"/>
-          <w:lang w:eastAsia="fr-FR"/>
-        </w:rPr>
-        <w:t xml:space="preserve">Dépôt de la note de synthèse.  </w:t>
-      </w:r>
-    </w:p>
-    <w:p>
-      <w:pPr>
-        <w:pStyle w:val="Paragraphedeliste"/>
-        <w:numPr>
-          <w:ilvl w:val="0"/>
-          <w:numId w:val="15"/>
-        </w:numPr>
-        <w:spacing w:after="120" w:line="240" w:lineRule="auto"/>
-        <w:ind w:hanging="357"/>
-        <w:contextualSpacing w:val="0"/>
-        <w:jc w:val="both"/>
-        <w:rPr>
-          <w:rFonts w:eastAsiaTheme="minorEastAsia"/>
-          <w:sz w:val="24"/>
-          <w:szCs w:val="24"/>
-          <w:highlight w:val="yellow"/>
-          <w:lang w:eastAsia="fr-FR"/>
-        </w:rPr>
-      </w:pPr>
-      <w:r>
-        <w:rPr>
-          <w:rFonts w:eastAsiaTheme="minorEastAsia"/>
-          <w:sz w:val="24"/>
-          <w:szCs w:val="24"/>
-          <w:highlight w:val="yellow"/>
-          <w:lang w:eastAsia="fr-FR"/>
-        </w:rPr>
-        <w:t>D’autres idées de cas d’utilisation ?</w:t>
-      </w:r>
-    </w:p>
-    <w:p>
-      <w:pPr>
-        <w:spacing w:after="120" w:line="240" w:lineRule="auto"/>
-        <w:jc w:val="both"/>
-        <w:rPr>
-          <w:rFonts w:eastAsiaTheme="minorEastAsia"/>
-          <w:sz w:val="24"/>
-          <w:szCs w:val="24"/>
-          <w:highlight w:val="yellow"/>
-          <w:lang w:eastAsia="fr-FR"/>
-        </w:rPr>
-      </w:pPr>
-    </w:p>
-    <w:p>
-      <w:pPr>
-        <w:pStyle w:val="Sous-titre"/>
-        <w:ind w:left="708"/>
-        <w:rPr>
-          <w:u w:val="single"/>
-          <w:lang w:eastAsia="fr-FR"/>
-        </w:rPr>
-      </w:pPr>
-      <w:r>
-        <w:rPr>
-          <w:u w:val="single"/>
-          <w:lang w:eastAsia="fr-FR"/>
-        </w:rPr>
-        <w:t>Responsive Design et points de rupture</w:t>
-      </w:r>
-    </w:p>
-    <w:p>
-      <w:pPr>
-        <w:rPr>
-          <w:lang w:eastAsia="fr-FR"/>
-        </w:rPr>
-      </w:pPr>
-      <w:r>
-        <w:rPr>
-          <w:lang w:eastAsia="fr-FR"/>
-        </w:rPr>
-        <w:t xml:space="preserve">Les sites web étant de plus en plus consultés depuis les téléphones, le site web devra avoir </w:t>
-      </w:r>
-      <w:proofErr w:type="gramStart"/>
-      <w:r>
-        <w:rPr>
-          <w:lang w:eastAsia="fr-FR"/>
-        </w:rPr>
-        <w:t xml:space="preserve">un </w:t>
-      </w:r>
-      <w:r>
-        <w:rPr>
-          <w:b/>
-          <w:lang w:eastAsia="fr-FR"/>
-        </w:rPr>
-        <w:t>design responsive</w:t>
-      </w:r>
-      <w:proofErr w:type="gramEnd"/>
-      <w:r>
-        <w:rPr>
-          <w:lang w:eastAsia="fr-FR"/>
-        </w:rPr>
-        <w:t>.</w:t>
-      </w:r>
-    </w:p>
-    <w:p>
-      <w:pPr>
-        <w:rPr>
-          <w:lang w:eastAsia="fr-FR"/>
-        </w:rPr>
-      </w:pPr>
-      <w:r>
-        <w:rPr>
-          <w:lang w:eastAsia="fr-FR"/>
-        </w:rPr>
-        <w:t xml:space="preserve">Il y aura </w:t>
-      </w:r>
-      <w:r>
-        <w:rPr>
-          <w:b/>
-          <w:lang w:eastAsia="fr-FR"/>
-        </w:rPr>
-        <w:t>2 points de rupture</w:t>
-      </w:r>
-      <w:r>
-        <w:rPr>
-          <w:lang w:eastAsia="fr-FR"/>
-        </w:rPr>
-        <w:t xml:space="preserve"> : </w:t>
-      </w:r>
-    </w:p>
-    <w:p>
-      <w:pPr>
-        <w:pStyle w:val="Paragraphedeliste"/>
-        <w:numPr>
-          <w:ilvl w:val="0"/>
-          <w:numId w:val="16"/>
-        </w:numPr>
-        <w:rPr>
-          <w:lang w:eastAsia="fr-FR"/>
-        </w:rPr>
-      </w:pPr>
-      <w:r>
-        <w:rPr>
-          <w:lang w:eastAsia="fr-FR"/>
-        </w:rPr>
-        <w:t>Les petits écrans &lt; 768 px ;</w:t>
-      </w:r>
-    </w:p>
-    <w:p>
-      <w:pPr>
-        <w:pStyle w:val="Paragraphedeliste"/>
-        <w:numPr>
-          <w:ilvl w:val="0"/>
-          <w:numId w:val="16"/>
-        </w:numPr>
-        <w:rPr>
-          <w:lang w:eastAsia="fr-FR"/>
-        </w:rPr>
-      </w:pPr>
-      <w:r>
-        <w:rPr>
-          <w:lang w:eastAsia="fr-FR"/>
-        </w:rPr>
-        <w:t>Les tablettes, ordinateurs et grands écrans : ≥ 768 px.</w:t>
-      </w:r>
-    </w:p>
-    <w:p>
-      <w:pPr>
-        <w:pStyle w:val="Sous-titre"/>
-        <w:ind w:left="708"/>
-        <w:rPr>
-          <w:u w:val="single"/>
-          <w:lang w:eastAsia="fr-FR"/>
-        </w:rPr>
-      </w:pPr>
-      <w:r>
-        <w:rPr>
-          <w:u w:val="single"/>
-          <w:lang w:eastAsia="fr-FR"/>
-        </w:rPr>
-        <w:t>Arborescence du site web</w:t>
-      </w:r>
-    </w:p>
-    <w:p>
-      <w:pPr>
-        <w:rPr>
-          <w:rFonts w:eastAsiaTheme="minorEastAsia"/>
-          <w:sz w:val="24"/>
-          <w:szCs w:val="24"/>
-          <w:lang w:eastAsia="fr-FR"/>
-        </w:rPr>
-      </w:pPr>
-      <w:r>
-        <w:rPr>
-          <w:lang w:eastAsia="fr-FR"/>
-        </w:rPr>
-        <w:t>Le site web devra être accessible depuis un onglet du site web principal du master (</w:t>
-      </w:r>
-      <w:hyperlink r:id="rId10" w:history="1">
-        <w:r>
-          <w:rPr>
-            <w:rStyle w:val="Lienhypertexte"/>
-            <w:rFonts w:eastAsiaTheme="minorEastAsia"/>
-            <w:sz w:val="24"/>
-            <w:szCs w:val="24"/>
-            <w:lang w:eastAsia="fr-FR"/>
-          </w:rPr>
-          <w:t>http://master-cci.sciences.univ-tours.fr/</w:t>
-        </w:r>
-      </w:hyperlink>
-      <w:r>
-        <w:rPr>
-          <w:rFonts w:eastAsiaTheme="minorEastAsia"/>
-          <w:sz w:val="24"/>
-          <w:szCs w:val="24"/>
-          <w:lang w:eastAsia="fr-FR"/>
-        </w:rPr>
-        <w:t xml:space="preserve">). </w:t>
-      </w:r>
-    </w:p>
-    <w:p>
-      <w:pPr>
-        <w:rPr>
-          <w:rFonts w:eastAsiaTheme="minorEastAsia"/>
-          <w:sz w:val="24"/>
-          <w:szCs w:val="24"/>
-          <w:lang w:eastAsia="fr-FR"/>
-        </w:rPr>
-      </w:pPr>
-      <w:r>
-        <w:rPr>
-          <w:rFonts w:eastAsiaTheme="minorEastAsia"/>
-          <w:sz w:val="24"/>
-          <w:szCs w:val="24"/>
-          <w:lang w:eastAsia="fr-FR"/>
-        </w:rPr>
-        <w:t xml:space="preserve">L’arborescence sera constituée de 3 onglets : </w:t>
-      </w:r>
-    </w:p>
-    <w:p>
-      <w:pPr>
-        <w:pStyle w:val="Paragraphedeliste"/>
-        <w:numPr>
-          <w:ilvl w:val="0"/>
-          <w:numId w:val="17"/>
-        </w:numPr>
-        <w:rPr>
-          <w:rFonts w:eastAsiaTheme="minorEastAsia"/>
-          <w:sz w:val="24"/>
-          <w:szCs w:val="24"/>
-          <w:lang w:eastAsia="fr-FR"/>
-        </w:rPr>
-      </w:pPr>
-      <w:r>
-        <w:rPr>
-          <w:rFonts w:eastAsiaTheme="minorEastAsia"/>
-          <w:sz w:val="24"/>
-          <w:szCs w:val="24"/>
-          <w:lang w:eastAsia="fr-FR"/>
-        </w:rPr>
-        <w:t>Accueil</w:t>
-      </w:r>
-      <w:r>
-        <w:rPr>
-          <w:rFonts w:eastAsiaTheme="minorEastAsia"/>
-          <w:sz w:val="24"/>
-          <w:szCs w:val="24"/>
-          <w:lang w:eastAsia="fr-FR"/>
-        </w:rPr>
-        <w:t xml:space="preserve"> ; </w:t>
-      </w:r>
-    </w:p>
-    <w:p>
-      <w:pPr>
-        <w:pStyle w:val="Paragraphedeliste"/>
-        <w:numPr>
-          <w:ilvl w:val="0"/>
-          <w:numId w:val="17"/>
-        </w:numPr>
-        <w:rPr>
-          <w:rFonts w:eastAsiaTheme="minorEastAsia"/>
-          <w:sz w:val="24"/>
-          <w:szCs w:val="24"/>
-          <w:lang w:eastAsia="fr-FR"/>
-        </w:rPr>
-      </w:pPr>
-      <w:r>
-        <w:rPr>
-          <w:rFonts w:eastAsiaTheme="minorEastAsia"/>
-          <w:sz w:val="24"/>
-          <w:szCs w:val="24"/>
-          <w:lang w:eastAsia="fr-FR"/>
-        </w:rPr>
-        <w:t>Rapports</w:t>
-      </w:r>
-      <w:bookmarkStart w:id="5" w:name="_GoBack"/>
-      <w:bookmarkEnd w:id="5"/>
-      <w:r>
-        <w:rPr>
-          <w:rFonts w:eastAsiaTheme="minorEastAsia"/>
-          <w:sz w:val="24"/>
-          <w:szCs w:val="24"/>
-          <w:lang w:eastAsia="fr-FR"/>
-        </w:rPr>
-        <w:t xml:space="preserve"> de stage ;</w:t>
-      </w:r>
-    </w:p>
-    <w:p>
-      <w:pPr>
-        <w:pStyle w:val="Paragraphedeliste"/>
-        <w:numPr>
-          <w:ilvl w:val="0"/>
-          <w:numId w:val="17"/>
-        </w:numPr>
-        <w:rPr>
-          <w:rFonts w:eastAsiaTheme="minorEastAsia"/>
-          <w:sz w:val="24"/>
-          <w:szCs w:val="24"/>
-          <w:lang w:eastAsia="fr-FR"/>
-        </w:rPr>
-      </w:pPr>
       <w:r>
         <w:rPr>
           <w:noProof/>
@@ -3797,14 +4150,14 @@
             <w:drawing>
               <wp:anchor distT="0" distB="0" distL="114300" distR="114300" simplePos="0" relativeHeight="251670528" behindDoc="0" locked="0" layoutInCell="1" allowOverlap="1" wp14:anchorId="4E7CBE7F" wp14:editId="22A4F265">
                 <wp:simplePos x="0" y="0"/>
-                <wp:positionH relativeFrom="column">
-                  <wp:posOffset>-899795</wp:posOffset>
+                <wp:positionH relativeFrom="page">
+                  <wp:align>left</wp:align>
                 </wp:positionH>
                 <wp:positionV relativeFrom="paragraph">
-                  <wp:posOffset>3361690</wp:posOffset>
+                  <wp:posOffset>2127250</wp:posOffset>
                 </wp:positionV>
                 <wp:extent cx="7458710" cy="635"/>
-                <wp:effectExtent l="0" t="0" r="0" b="0"/>
+                <wp:effectExtent l="0" t="0" r="8890" b="0"/>
                 <wp:wrapSquare wrapText="bothSides"/>
                 <wp:docPr id="5" name="Zone de texte 5"/>
                 <wp:cNvGraphicFramePr/>
@@ -3867,7 +4220,7 @@
                                 <w:noProof/>
                                 <w:sz w:val="24"/>
                               </w:rPr>
-                              <w:t>2</w:t>
+                              <w:t>3</w:t>
                             </w:r>
                             <w:r>
                               <w:rPr>
@@ -3898,7 +4251,7 @@
           </mc:Choice>
           <mc:Fallback>
             <w:pict>
-              <v:shape w14:anchorId="4E7CBE7F" id="Zone de texte 5" o:spid="_x0000_s1031" type="#_x0000_t202" style="position:absolute;left:0;text-align:left;margin-left:-70.85pt;margin-top:264.7pt;width:587.3pt;height:.05pt;z-index:251670528;visibility:visible;mso-wrap-style:square;mso-wrap-distance-left:9pt;mso-wrap-distance-top:0;mso-wrap-distance-right:9pt;mso-wrap-distance-bottom:0;mso-position-horizontal:absolute;mso-position-horizontal-relative:text;mso-position-vertical:absolute;mso-position-vertical-relative:text;v-text-anchor:top" o:gfxdata="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" stroked="f">
+              <v:shape w14:anchorId="4E7CBE7F" id="Zone de texte 5" o:spid="_x0000_s1032" type="#_x0000_t202" style="position:absolute;margin-left:0;margin-top:167.5pt;width:587.3pt;height:.05pt;z-index:251670528;visibility:visible;mso-wrap-style:square;mso-wrap-distance-left:9pt;mso-wrap-distance-top:0;mso-wrap-distance-right:9pt;mso-wrap-distance-bottom:0;mso-position-horizontal:left;mso-position-horizontal-relative:page;mso-position-vertical:absolute;mso-position-vertical-relative:text;v-text-anchor:top" o:gfxdata="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" stroked="f">
                 <v:textbox style="mso-fit-shape-to-text:t" inset="0,0,0,0">
                   <w:txbxContent>
                     <w:p>
@@ -3939,7 +4292,7 @@
                           <w:noProof/>
                           <w:sz w:val="24"/>
                         </w:rPr>
-                        <w:t>2</w:t>
+                        <w:t>3</w:t>
                       </w:r>
                       <w:r>
                         <w:rPr>
@@ -3956,89 +4309,12 @@
                     </w:p>
                   </w:txbxContent>
                 </v:textbox>
-                <w10:wrap type="square"/>
+                <w10:wrap type="square" anchorx="page"/>
               </v:shape>
             </w:pict>
           </mc:Fallback>
         </mc:AlternateContent>
       </w:r>
-      <w:r>
-        <w:rPr>
-          <w:noProof/>
-          <w:lang w:eastAsia="fr-FR"/>
-        </w:rPr>
-        <w:drawing>
-          <wp:anchor distT="0" distB="0" distL="114300" distR="114300" simplePos="0" relativeHeight="251666432" behindDoc="0" locked="0" layoutInCell="1" allowOverlap="1">
-            <wp:simplePos x="0" y="0"/>
-            <wp:positionH relativeFrom="page">
-              <wp:align>left</wp:align>
-            </wp:positionH>
-            <wp:positionV relativeFrom="paragraph">
-              <wp:posOffset>456565</wp:posOffset>
-            </wp:positionV>
-            <wp:extent cx="7458982" cy="2847975"/>
-            <wp:effectExtent l="0" t="0" r="8890" b="0"/>
-            <wp:wrapSquare wrapText="bothSides"/>
-            <wp:docPr id="3" name="Image 3"/>
-            <wp:cNvGraphicFramePr>
-              <a:graphicFrameLocks xmlns:a="http://schemas.openxmlformats.org/drawingml/2006/main" noChangeAspect="1"/>
-            </wp:cNvGraphicFramePr>
-            <a:graphic xmlns:a="http://schemas.openxmlformats.org/drawingml/2006/main">
-              <a:graphicData uri="http://schemas.openxmlformats.org/drawingml/2006/picture">
-                <pic:pic xmlns:pic="http://schemas.openxmlformats.org/drawingml/2006/picture">
-                  <pic:nvPicPr>
-                    <pic:cNvPr id="0" name="Picture 3"/>
-                    <pic:cNvPicPr>
-                      <a:picLocks noChangeAspect="1" noChangeArrowheads="1"/>
-                    </pic:cNvPicPr>
-                  </pic:nvPicPr>
-                  <pic:blipFill>
-                    <a:blip r:embed="rId11">
-                      <a:extLst>
-                        <a:ext uri="{28A0092B-C50C-407E-A947-70E740481C1C}">
-                          <a14:useLocalDpi xmlns:a14="http://schemas.microsoft.com/office/drawing/2010/main" val="0"/>
-                        </a:ext>
-                      </a:extLst>
-                    </a:blip>
-                    <a:srcRect/>
-                    <a:stretch>
-                      <a:fillRect/>
-                    </a:stretch>
-                  </pic:blipFill>
-                  <pic:spPr bwMode="auto">
-                    <a:xfrm>
-                      <a:off x="0" y="0"/>
-                      <a:ext cx="7458982" cy="2847975"/>
-                    </a:xfrm>
-                    <a:prstGeom prst="rect">
-                      <a:avLst/>
-                    </a:prstGeom>
-                    <a:noFill/>
-                    <a:ln>
-                      <a:noFill/>
-                    </a:ln>
-                  </pic:spPr>
-                </pic:pic>
-              </a:graphicData>
-            </a:graphic>
-            <wp14:sizeRelH relativeFrom="margin">
-              <wp14:pctWidth>0</wp14:pctWidth>
-            </wp14:sizeRelH>
-            <wp14:sizeRelV relativeFrom="margin">
-              <wp14:pctHeight>0</wp14:pctHeight>
-            </wp14:sizeRelV>
-          </wp:anchor>
-        </w:drawing>
-      </w:r>
-      <w:r>
-        <w:rPr>
-          <w:rFonts w:eastAsiaTheme="minorEastAsia"/>
-          <w:sz w:val="24"/>
-          <w:szCs w:val="24"/>
-          <w:lang w:eastAsia="fr-FR"/>
-        </w:rPr>
-        <w:t xml:space="preserve">Espace membre (Inscription / Connexion). </w:t>
-      </w:r>
     </w:p>
     <w:p>
       <w:pPr>
@@ -4074,6 +4350,7 @@
           <w:u w:val="single"/>
           <w:lang w:eastAsia="fr-FR"/>
         </w:rPr>
+        <w:lastRenderedPageBreak/>
         <w:t>Entête</w:t>
       </w:r>
     </w:p>
@@ -4201,32 +4478,7 @@
         <w:rPr>
           <w:sz w:val="24"/>
         </w:rPr>
-        <w:fldChar w:fldCharType="begin"/>
-      </w:r>
-      <w:r>
-        <w:rPr>
-          <w:sz w:val="24"/>
-        </w:rPr>
-        <w:instrText xml:space="preserve"> SEQ Figure \* ARABIC </w:instrText>
-      </w:r>
-      <w:r>
-        <w:rPr>
-          <w:sz w:val="24"/>
-        </w:rPr>
-        <w:fldChar w:fldCharType="separate"/>
-      </w:r>
-      <w:r>
-        <w:rPr>
-          <w:noProof/>
-          <w:sz w:val="24"/>
-        </w:rPr>
         <w:t>3</w:t>
-      </w:r>
-      <w:r>
-        <w:rPr>
-          <w:sz w:val="24"/>
-        </w:rPr>
-        <w:fldChar w:fldCharType="end"/>
       </w:r>
       <w:r>
         <w:rPr>
@@ -4324,32 +4576,7 @@
                               <w:rPr>
                                 <w:sz w:val="24"/>
                               </w:rPr>
-                              <w:fldChar w:fldCharType="begin"/>
-                            </w:r>
-                            <w:r>
-                              <w:rPr>
-                                <w:sz w:val="24"/>
-                              </w:rPr>
-                              <w:instrText xml:space="preserve"> SEQ Figure \* ARABIC </w:instrText>
-                            </w:r>
-                            <w:r>
-                              <w:rPr>
-                                <w:sz w:val="24"/>
-                              </w:rPr>
-                              <w:fldChar w:fldCharType="separate"/>
-                            </w:r>
-                            <w:r>
-                              <w:rPr>
-                                <w:noProof/>
-                                <w:sz w:val="24"/>
-                              </w:rPr>
                               <w:t>4</w:t>
-                            </w:r>
-                            <w:r>
-                              <w:rPr>
-                                <w:sz w:val="24"/>
-                              </w:rPr>
-                              <w:fldChar w:fldCharType="end"/>
                             </w:r>
                             <w:r>
                               <w:rPr>
@@ -4374,7 +4601,7 @@
           </mc:Choice>
           <mc:Fallback>
             <w:pict>
-              <v:shape w14:anchorId="19F60CFC" id="Zone de texte 7" o:spid="_x0000_s1032" type="#_x0000_t202" style="position:absolute;left:0;text-align:left;margin-left:-44.05pt;margin-top:154.95pt;width:542.25pt;height:.05pt;z-index:251673600;visibility:visible;mso-wrap-style:square;mso-wrap-distance-left:9pt;mso-wrap-distance-top:0;mso-wrap-distance-right:9pt;mso-wrap-distance-bottom:0;mso-position-horizontal:absolute;mso-position-horizontal-relative:text;mso-position-vertical:absolute;mso-position-vertical-relative:text;v-text-anchor:top" o:gfxdata="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" stroked="f">
+              <v:shape w14:anchorId="19F60CFC" id="Zone de texte 7" o:spid="_x0000_s1033" type="#_x0000_t202" style="position:absolute;left:0;text-align:left;margin-left:-44.05pt;margin-top:154.95pt;width:542.25pt;height:.05pt;z-index:251673600;visibility:visible;mso-wrap-style:square;mso-wrap-distance-left:9pt;mso-wrap-distance-top:0;mso-wrap-distance-right:9pt;mso-wrap-distance-bottom:0;mso-position-horizontal:absolute;mso-position-horizontal-relative:text;mso-position-vertical:absolute;mso-position-vertical-relative:text;v-text-anchor:top" o:gfxdata="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" stroked="f">
                 <v:textbox style="mso-fit-shape-to-text:t" inset="0,0,0,0">
                   <w:txbxContent>
                     <w:p>
@@ -4397,32 +4624,7 @@
                         <w:rPr>
                           <w:sz w:val="24"/>
                         </w:rPr>
-                        <w:fldChar w:fldCharType="begin"/>
-                      </w:r>
-                      <w:r>
-                        <w:rPr>
-                          <w:sz w:val="24"/>
-                        </w:rPr>
-                        <w:instrText xml:space="preserve"> SEQ Figure \* ARABIC </w:instrText>
-                      </w:r>
-                      <w:r>
-                        <w:rPr>
-                          <w:sz w:val="24"/>
-                        </w:rPr>
-                        <w:fldChar w:fldCharType="separate"/>
-                      </w:r>
-                      <w:r>
-                        <w:rPr>
-                          <w:noProof/>
-                          <w:sz w:val="24"/>
-                        </w:rPr>
                         <w:t>4</w:t>
-                      </w:r>
-                      <w:r>
-                        <w:rPr>
-                          <w:sz w:val="24"/>
-                        </w:rPr>
-                        <w:fldChar w:fldCharType="end"/>
                       </w:r>
                       <w:r>
                         <w:rPr>
@@ -4694,32 +4896,7 @@
         <w:rPr>
           <w:sz w:val="24"/>
         </w:rPr>
-        <w:fldChar w:fldCharType="begin"/>
-      </w:r>
-      <w:r>
-        <w:rPr>
-          <w:sz w:val="24"/>
-        </w:rPr>
-        <w:instrText xml:space="preserve"> SEQ Figure \* ARABIC </w:instrText>
-      </w:r>
-      <w:r>
-        <w:rPr>
-          <w:sz w:val="24"/>
-        </w:rPr>
-        <w:fldChar w:fldCharType="separate"/>
-      </w:r>
-      <w:r>
-        <w:rPr>
-          <w:noProof/>
-          <w:sz w:val="24"/>
-        </w:rPr>
         <w:t>5</w:t>
-      </w:r>
-      <w:r>
-        <w:rPr>
-          <w:sz w:val="24"/>
-        </w:rPr>
-        <w:fldChar w:fldCharType="end"/>
       </w:r>
       <w:r>
         <w:rPr>
@@ -4813,32 +4990,7 @@
                               <w:rPr>
                                 <w:sz w:val="24"/>
                               </w:rPr>
-                              <w:fldChar w:fldCharType="begin"/>
-                            </w:r>
-                            <w:r>
-                              <w:rPr>
-                                <w:sz w:val="24"/>
-                              </w:rPr>
-                              <w:instrText xml:space="preserve"> SEQ Figure \* ARABIC </w:instrText>
-                            </w:r>
-                            <w:r>
-                              <w:rPr>
-                                <w:sz w:val="24"/>
-                              </w:rPr>
-                              <w:fldChar w:fldCharType="separate"/>
-                            </w:r>
-                            <w:r>
-                              <w:rPr>
-                                <w:noProof/>
-                                <w:sz w:val="24"/>
-                              </w:rPr>
                               <w:t>6</w:t>
-                            </w:r>
-                            <w:r>
-                              <w:rPr>
-                                <w:sz w:val="24"/>
-                              </w:rPr>
-                              <w:fldChar w:fldCharType="end"/>
                             </w:r>
                             <w:r>
                               <w:rPr>
@@ -4863,7 +5015,7 @@
           </mc:Choice>
           <mc:Fallback>
             <w:pict>
-              <v:shape w14:anchorId="3A26EDE8" id="Zone de texte 10" o:spid="_x0000_s1033" type="#_x0000_t202" style="position:absolute;left:0;text-align:left;margin-left:-24.05pt;margin-top:322.45pt;width:526.75pt;height:.05pt;z-index:251676672;visibility:visible;mso-wrap-style:square;mso-wrap-distance-left:9pt;mso-wrap-distance-top:0;mso-wrap-distance-right:9pt;mso-wrap-distance-bottom:0;mso-position-horizontal:absolute;mso-position-horizontal-relative:text;mso-position-vertical:absolute;mso-position-vertical-relative:text;v-text-anchor:top" o:gfxdata="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" stroked="f">
+              <v:shape w14:anchorId="3A26EDE8" id="Zone de texte 10" o:spid="_x0000_s1034" type="#_x0000_t202" style="position:absolute;left:0;text-align:left;margin-left:-24.05pt;margin-top:322.45pt;width:526.75pt;height:.05pt;z-index:251676672;visibility:visible;mso-wrap-style:square;mso-wrap-distance-left:9pt;mso-wrap-distance-top:0;mso-wrap-distance-right:9pt;mso-wrap-distance-bottom:0;mso-position-horizontal:absolute;mso-position-horizontal-relative:text;mso-position-vertical:absolute;mso-position-vertical-relative:text;v-text-anchor:top" o:gfxdata="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" stroked="f">
                 <v:textbox style="mso-fit-shape-to-text:t" inset="0,0,0,0">
                   <w:txbxContent>
                     <w:p>
@@ -4887,32 +5039,7 @@
                         <w:rPr>
                           <w:sz w:val="24"/>
                         </w:rPr>
-                        <w:fldChar w:fldCharType="begin"/>
-                      </w:r>
-                      <w:r>
-                        <w:rPr>
-                          <w:sz w:val="24"/>
-                        </w:rPr>
-                        <w:instrText xml:space="preserve"> SEQ Figure \* ARABIC </w:instrText>
-                      </w:r>
-                      <w:r>
-                        <w:rPr>
-                          <w:sz w:val="24"/>
-                        </w:rPr>
-                        <w:fldChar w:fldCharType="separate"/>
-                      </w:r>
-                      <w:r>
-                        <w:rPr>
-                          <w:noProof/>
-                          <w:sz w:val="24"/>
-                        </w:rPr>
                         <w:t>6</w:t>
-                      </w:r>
-                      <w:r>
-                        <w:rPr>
-                          <w:sz w:val="24"/>
-                        </w:rPr>
-                        <w:fldChar w:fldCharType="end"/>
                       </w:r>
                       <w:r>
                         <w:rPr>
@@ -4931,19 +5058,34 @@
       </w:r>
       <w:r>
         <w:rPr>
+          <w:u w:val="single"/>
+          <w:lang w:eastAsia="fr-FR"/>
+        </w:rPr>
+        <w:t>Accueil</w:t>
+      </w:r>
+    </w:p>
+    <w:p>
+      <w:pPr>
+        <w:jc w:val="both"/>
+        <w:rPr>
+          <w:lang w:eastAsia="fr-FR"/>
+        </w:rPr>
+      </w:pPr>
+      <w:r>
+        <w:rPr>
           <w:noProof/>
         </w:rPr>
         <w:drawing>
           <wp:anchor distT="0" distB="0" distL="114300" distR="114300" simplePos="0" relativeHeight="251674624" behindDoc="0" locked="0" layoutInCell="1" allowOverlap="1" wp14:anchorId="3ECDB950">
             <wp:simplePos x="0" y="0"/>
-            <wp:positionH relativeFrom="column">
-              <wp:posOffset>-74295</wp:posOffset>
+            <wp:positionH relativeFrom="margin">
+              <wp:posOffset>316230</wp:posOffset>
             </wp:positionH>
             <wp:positionV relativeFrom="paragraph">
-              <wp:posOffset>218440</wp:posOffset>
+              <wp:posOffset>427990</wp:posOffset>
             </wp:positionV>
-            <wp:extent cx="6339840" cy="3799840"/>
-            <wp:effectExtent l="0" t="0" r="3810" b="0"/>
+            <wp:extent cx="5624195" cy="3371215"/>
+            <wp:effectExtent l="0" t="0" r="0" b="635"/>
             <wp:wrapSquare wrapText="bothSides"/>
             <wp:docPr id="9" name="Image 9"/>
             <wp:cNvGraphicFramePr>
@@ -4971,7 +5113,7 @@
                   <pic:spPr>
                     <a:xfrm>
                       <a:off x="0" y="0"/>
-                      <a:ext cx="6339840" cy="3799840"/>
+                      <a:ext cx="5624195" cy="3371215"/>
                     </a:xfrm>
                     <a:prstGeom prst="rect">
                       <a:avLst/>
@@ -4991,10 +5133,48 @@
       </w:r>
       <w:r>
         <w:rPr>
-          <w:u w:val="single"/>
-          <w:lang w:eastAsia="fr-FR"/>
-        </w:rPr>
-        <w:t>Accueil</w:t>
+          <w:lang w:eastAsia="fr-FR"/>
+        </w:rPr>
+        <w:t xml:space="preserve">La page « Accueil » permettra de souhaiter la </w:t>
+      </w:r>
+      <w:r>
+        <w:rPr>
+          <w:b/>
+          <w:lang w:eastAsia="fr-FR"/>
+        </w:rPr>
+        <w:t>bienvenue</w:t>
+      </w:r>
+      <w:r>
+        <w:rPr>
+          <w:lang w:eastAsia="fr-FR"/>
+        </w:rPr>
+        <w:t xml:space="preserve"> aux visiteurs et de </w:t>
+      </w:r>
+      <w:r>
+        <w:rPr>
+          <w:b/>
+          <w:lang w:eastAsia="fr-FR"/>
+        </w:rPr>
+        <w:t>décrire le</w:t>
+      </w:r>
+      <w:r>
+        <w:rPr>
+          <w:lang w:eastAsia="fr-FR"/>
+        </w:rPr>
+        <w:t xml:space="preserve"> </w:t>
+      </w:r>
+      <w:r>
+        <w:rPr>
+          <w:b/>
+          <w:lang w:eastAsia="fr-FR"/>
+        </w:rPr>
+        <w:t>projet</w:t>
+      </w:r>
+      <w:r>
+        <w:rPr>
+          <w:lang w:eastAsia="fr-FR"/>
+        </w:rPr>
+        <w:t xml:space="preserve"> de façon succincte. </w:t>
       </w:r>
     </w:p>
     <w:p>
@@ -5016,7 +5196,74 @@
     </w:p>
     <w:p>
       <w:pPr>
+        <w:jc w:val="both"/>
+        <w:rPr>
+          <w:lang w:eastAsia="fr-FR"/>
+        </w:rPr>
+      </w:pPr>
+      <w:r>
+        <w:rPr>
+          <w:lang w:eastAsia="fr-FR"/>
+        </w:rPr>
+        <w:t xml:space="preserve">La page « Rapports de stage » permettra de </w:t>
+      </w:r>
+      <w:r>
+        <w:rPr>
+          <w:b/>
+          <w:lang w:eastAsia="fr-FR"/>
+        </w:rPr>
+        <w:t>consulter</w:t>
+      </w:r>
+      <w:r>
+        <w:rPr>
+          <w:lang w:eastAsia="fr-FR"/>
+        </w:rPr>
+        <w:t xml:space="preserve"> les </w:t>
+      </w:r>
+      <w:r>
+        <w:rPr>
+          <w:b/>
+          <w:lang w:eastAsia="fr-FR"/>
+        </w:rPr>
+        <w:t>rapports de stages</w:t>
+      </w:r>
+      <w:r>
+        <w:rPr>
+          <w:lang w:eastAsia="fr-FR"/>
+        </w:rPr>
+        <w:t xml:space="preserve"> et les </w:t>
+      </w:r>
+      <w:r>
+        <w:rPr>
+          <w:b/>
+          <w:lang w:eastAsia="fr-FR"/>
+        </w:rPr>
+        <w:t>notes de synthèse</w:t>
+      </w:r>
+      <w:r>
+        <w:rPr>
+          <w:lang w:eastAsia="fr-FR"/>
+        </w:rPr>
+        <w:t xml:space="preserve"> en fonction de </w:t>
+      </w:r>
+      <w:r>
+        <w:rPr>
+          <w:b/>
+          <w:lang w:eastAsia="fr-FR"/>
+        </w:rPr>
+        <w:t>critères prédéfinis</w:t>
+      </w:r>
+      <w:r>
+        <w:rPr>
+          <w:lang w:eastAsia="fr-FR"/>
+        </w:rPr>
+        <w:t xml:space="preserve">. </w:t>
+      </w:r>
+    </w:p>
+    <w:p>
+      <w:pPr>
         <w:keepNext/>
+        <w:jc w:val="center"/>
       </w:pPr>
       <w:r>
         <w:rPr>
@@ -5024,7 +5271,7 @@
         </w:rPr>
         <w:drawing>
           <wp:inline distT="0" distB="0" distL="0" distR="0" wp14:anchorId="51164243" wp14:editId="419B81CA">
-            <wp:extent cx="5760720" cy="3567430"/>
+            <wp:extent cx="5210175" cy="3226495"/>
             <wp:effectExtent l="0" t="0" r="0" b="0"/>
             <wp:docPr id="11" name="Image 11"/>
             <wp:cNvGraphicFramePr>
@@ -5046,7 +5293,7 @@
                   <pic:spPr>
                     <a:xfrm>
                       <a:off x="0" y="0"/>
-                      <a:ext cx="5760720" cy="3567430"/>
+                      <a:ext cx="5229067" cy="3238194"/>
                     </a:xfrm>
                     <a:prstGeom prst="rect">
                       <a:avLst/>
@@ -5078,32 +5325,7 @@
         <w:rPr>
           <w:sz w:val="24"/>
         </w:rPr>
-        <w:fldChar w:fldCharType="begin"/>
-      </w:r>
-      <w:r>
-        <w:rPr>
-          <w:sz w:val="24"/>
-        </w:rPr>
-        <w:instrText xml:space="preserve"> SEQ Figure \* ARABIC </w:instrText>
-      </w:r>
-      <w:r>
-        <w:rPr>
-          <w:sz w:val="24"/>
-        </w:rPr>
-        <w:fldChar w:fldCharType="separate"/>
-      </w:r>
-      <w:r>
-        <w:rPr>
-          <w:noProof/>
-          <w:sz w:val="24"/>
-        </w:rPr>
         <w:t>7</w:t>
-      </w:r>
-      <w:r>
-        <w:rPr>
-          <w:sz w:val="24"/>
-        </w:rPr>
-        <w:fldChar w:fldCharType="end"/>
       </w:r>
       <w:r>
         <w:rPr>
@@ -5132,7 +5354,128 @@
     </w:p>
     <w:p>
       <w:pPr>
+        <w:jc w:val="both"/>
+        <w:rPr>
+          <w:lang w:eastAsia="fr-FR"/>
+        </w:rPr>
+      </w:pPr>
+      <w:r>
+        <w:rPr>
+          <w:lang w:eastAsia="fr-FR"/>
+        </w:rPr>
+        <w:t>La page « Espace membre » permettra de s’</w:t>
+      </w:r>
+      <w:r>
+        <w:rPr>
+          <w:b/>
+          <w:lang w:eastAsia="fr-FR"/>
+        </w:rPr>
+        <w:t>inscrire</w:t>
+      </w:r>
+      <w:r>
+        <w:rPr>
+          <w:lang w:eastAsia="fr-FR"/>
+        </w:rPr>
+        <w:t xml:space="preserve"> et de se </w:t>
+      </w:r>
+      <w:r>
+        <w:rPr>
+          <w:b/>
+          <w:lang w:eastAsia="fr-FR"/>
+        </w:rPr>
+        <w:t>connecter</w:t>
+      </w:r>
+      <w:r>
+        <w:rPr>
+          <w:lang w:eastAsia="fr-FR"/>
+        </w:rPr>
+        <w:t xml:space="preserve"> au site. Les étudiants inscrits pourront </w:t>
+      </w:r>
+      <w:r>
+        <w:rPr>
+          <w:b/>
+          <w:lang w:eastAsia="fr-FR"/>
+        </w:rPr>
+        <w:t>déposer</w:t>
+      </w:r>
+      <w:r>
+        <w:rPr>
+          <w:lang w:eastAsia="fr-FR"/>
+        </w:rPr>
+        <w:t xml:space="preserve"> leur </w:t>
+      </w:r>
+      <w:r>
+        <w:rPr>
+          <w:b/>
+          <w:lang w:eastAsia="fr-FR"/>
+        </w:rPr>
+        <w:t>rapport de stage</w:t>
+      </w:r>
+      <w:r>
+        <w:rPr>
+          <w:lang w:eastAsia="fr-FR"/>
+        </w:rPr>
+        <w:t xml:space="preserve"> et leur </w:t>
+      </w:r>
+      <w:r>
+        <w:rPr>
+          <w:b/>
+          <w:lang w:eastAsia="fr-FR"/>
+        </w:rPr>
+        <w:t>note de synthèse</w:t>
+      </w:r>
+      <w:r>
+        <w:rPr>
+          <w:lang w:eastAsia="fr-FR"/>
+        </w:rPr>
+        <w:t xml:space="preserve"> au format numérique. Seul le </w:t>
+      </w:r>
+      <w:r>
+        <w:rPr>
+          <w:b/>
+          <w:lang w:eastAsia="fr-FR"/>
+        </w:rPr>
+        <w:t xml:space="preserve">format </w:t>
+      </w:r>
+      <w:proofErr w:type="spellStart"/>
+      <w:r>
+        <w:rPr>
+          <w:b/>
+          <w:lang w:eastAsia="fr-FR"/>
+        </w:rPr>
+        <w:t>pdf</w:t>
+      </w:r>
+      <w:proofErr w:type="spellEnd"/>
+      <w:r>
+        <w:rPr>
+          <w:lang w:eastAsia="fr-FR"/>
+        </w:rPr>
+        <w:t xml:space="preserve"> sera accepté. Lors du dépôt des documents, ils devront </w:t>
+      </w:r>
+      <w:r>
+        <w:rPr>
+          <w:b/>
+          <w:lang w:eastAsia="fr-FR"/>
+        </w:rPr>
+        <w:t>remplir les critères de tri</w:t>
+      </w:r>
+      <w:r>
+        <w:rPr>
+          <w:lang w:eastAsia="fr-FR"/>
+        </w:rPr>
+        <w:t xml:space="preserve"> concernant leur stage. </w:t>
+      </w:r>
+      <w:r>
+        <w:rPr>
+          <w:lang w:eastAsia="fr-FR"/>
+        </w:rPr>
+        <w:t xml:space="preserve">Une option pourra être cochée si un rapport est confidentiel. </w:t>
+      </w:r>
+    </w:p>
+    <w:p>
+      <w:pPr>
         <w:keepNext/>
+        <w:jc w:val="center"/>
       </w:pPr>
       <w:r>
         <w:rPr>
@@ -5140,8 +5483,8 @@
         </w:rPr>
         <w:drawing>
           <wp:inline distT="0" distB="0" distL="0" distR="0" wp14:anchorId="177B495C" wp14:editId="190569E9">
-            <wp:extent cx="5760720" cy="3524885"/>
-            <wp:effectExtent l="0" t="0" r="0" b="0"/>
+            <wp:extent cx="5217795" cy="3192679"/>
+            <wp:effectExtent l="0" t="0" r="1905" b="8255"/>
             <wp:docPr id="12" name="Image 12"/>
             <wp:cNvGraphicFramePr>
               <a:graphicFrameLocks xmlns:a="http://schemas.openxmlformats.org/drawingml/2006/main" noChangeAspect="1"/>
@@ -5162,7 +5505,7 @@
                   <pic:spPr>
                     <a:xfrm>
                       <a:off x="0" y="0"/>
-                      <a:ext cx="5760720" cy="3524885"/>
+                      <a:ext cx="5229773" cy="3200008"/>
                     </a:xfrm>
                     <a:prstGeom prst="rect">
                       <a:avLst/>
@@ -5213,7 +5556,7 @@
           <w:noProof/>
           <w:sz w:val="24"/>
         </w:rPr>
-        <w:t>8</w:t>
+        <w:t>9</w:t>
       </w:r>
       <w:r>
         <w:rPr>
@@ -5231,6 +5574,7 @@
     <w:p>
       <w:pPr>
         <w:keepNext/>
+        <w:jc w:val="center"/>
       </w:pPr>
       <w:r>
         <w:rPr>
@@ -5238,8 +5582,8 @@
         </w:rPr>
         <w:drawing>
           <wp:inline distT="0" distB="0" distL="0" distR="0" wp14:anchorId="09FDA0D6" wp14:editId="4D357C26">
-            <wp:extent cx="5760720" cy="3564255"/>
-            <wp:effectExtent l="0" t="0" r="0" b="0"/>
+            <wp:extent cx="5283482" cy="3268980"/>
+            <wp:effectExtent l="0" t="0" r="0" b="7620"/>
             <wp:docPr id="14" name="Image 14"/>
             <wp:cNvGraphicFramePr>
               <a:graphicFrameLocks xmlns:a="http://schemas.openxmlformats.org/drawingml/2006/main" noChangeAspect="1"/>
@@ -5260,7 +5604,7 @@
                   <pic:spPr>
                     <a:xfrm>
                       <a:off x="0" y="0"/>
-                      <a:ext cx="5760720" cy="3564255"/>
+                      <a:ext cx="5288293" cy="3271957"/>
                     </a:xfrm>
                     <a:prstGeom prst="rect">
                       <a:avLst/>
@@ -5311,7 +5655,7 @@
           <w:noProof/>
           <w:sz w:val="24"/>
         </w:rPr>
-        <w:t>9</w:t>
+        <w:t>10</w:t>
       </w:r>
       <w:r>
         <w:rPr>
@@ -5346,90 +5690,13 @@
     </w:p>
     <w:p>
       <w:pPr>
-        <w:jc w:val="both"/>
-        <w:rPr>
-          <w:lang w:eastAsia="fr-FR"/>
-        </w:rPr>
-      </w:pPr>
-      <w:r>
-        <w:rPr>
-          <w:lang w:eastAsia="fr-FR"/>
-        </w:rPr>
-        <w:t xml:space="preserve">Les </w:t>
-      </w:r>
-      <w:r>
-        <w:rPr>
-          <w:b/>
-          <w:lang w:eastAsia="fr-FR"/>
-        </w:rPr>
-        <w:t>rapports de stage</w:t>
-      </w:r>
-      <w:r>
-        <w:rPr>
-          <w:lang w:eastAsia="fr-FR"/>
-        </w:rPr>
-        <w:t xml:space="preserve"> </w:t>
-      </w:r>
-      <w:r>
-        <w:rPr>
-          <w:lang w:eastAsia="fr-FR"/>
-        </w:rPr>
-        <w:t xml:space="preserve">et les </w:t>
-      </w:r>
-      <w:r>
-        <w:rPr>
-          <w:b/>
-          <w:lang w:eastAsia="fr-FR"/>
-        </w:rPr>
-        <w:t>notes de synthèse</w:t>
-      </w:r>
-      <w:r>
-        <w:rPr>
-          <w:lang w:eastAsia="fr-FR"/>
-        </w:rPr>
-        <w:t xml:space="preserve"> </w:t>
-      </w:r>
-      <w:r>
-        <w:rPr>
-          <w:lang w:eastAsia="fr-FR"/>
-        </w:rPr>
-        <w:t xml:space="preserve">devront être </w:t>
-      </w:r>
-      <w:r>
-        <w:rPr>
-          <w:i/>
-          <w:lang w:eastAsia="fr-FR"/>
-        </w:rPr>
-        <w:t>exclusivement</w:t>
-      </w:r>
-      <w:r>
-        <w:rPr>
-          <w:lang w:eastAsia="fr-FR"/>
-        </w:rPr>
-        <w:t xml:space="preserve"> au </w:t>
-      </w:r>
-      <w:r>
-        <w:rPr>
-          <w:b/>
-          <w:lang w:eastAsia="fr-FR"/>
-        </w:rPr>
-        <w:t xml:space="preserve">format </w:t>
-      </w:r>
-      <w:proofErr w:type="spellStart"/>
-      <w:r>
-        <w:rPr>
-          <w:b/>
-          <w:lang w:eastAsia="fr-FR"/>
-        </w:rPr>
-        <w:t>pdf</w:t>
-      </w:r>
-      <w:proofErr w:type="spellEnd"/>
-      <w:r>
-        <w:rPr>
-          <w:lang w:eastAsia="fr-FR"/>
-        </w:rPr>
-        <w:t xml:space="preserve">. </w:t>
-      </w:r>
+        <w:pStyle w:val="Sous-titre"/>
+        <w:ind w:left="708"/>
+        <w:rPr>
+          <w:u w:val="single"/>
+          <w:lang w:eastAsia="fr-FR"/>
+        </w:rPr>
+      </w:pPr>
     </w:p>
     <w:p>
       <w:pPr>
@@ -5477,7 +5744,13 @@
         <w:rPr>
           <w:lang w:eastAsia="fr-FR"/>
         </w:rPr>
-        <w:t>Un pseudo ;</w:t>
+        <w:t>Un</w:t>
+      </w:r>
+      <w:r>
+        <w:rPr>
+          <w:lang w:eastAsia="fr-FR"/>
+        </w:rPr>
+        <w:t xml:space="preserve">e adresse e-mail valide, qui servira également d’identifiant ; </w:t>
       </w:r>
     </w:p>
     <w:p>
@@ -5531,13 +5804,7 @@
         <w:rPr>
           <w:lang w:eastAsia="fr-FR"/>
         </w:rPr>
-        <w:t>Une adresse e-mail valide</w:t>
-      </w:r>
-      <w:r>
-        <w:rPr>
-          <w:lang w:eastAsia="fr-FR"/>
-        </w:rPr>
-        <w:t>.</w:t>
+        <w:t xml:space="preserve">Son année de promotion. </w:t>
       </w:r>
     </w:p>
     <w:p>
@@ -5562,6 +5829,43 @@
     </w:p>
     <w:p>
       <w:pPr>
+        <w:pStyle w:val="Sous-titre"/>
+        <w:numPr>
+          <w:ilvl w:val="0"/>
+          <w:numId w:val="0"/>
+        </w:numPr>
+        <w:ind w:left="720"/>
+        <w:rPr>
+          <w:u w:val="single"/>
+          <w:lang w:eastAsia="fr-FR"/>
+        </w:rPr>
+      </w:pPr>
+      <w:bookmarkStart w:id="5" w:name="_Toc504329373"/>
+      <w:r>
+        <w:rPr>
+          <w:u w:val="single"/>
+          <w:lang w:eastAsia="fr-FR"/>
+        </w:rPr>
+        <w:t>Confidentialité</w:t>
+      </w:r>
+    </w:p>
+    <w:p>
+      <w:pPr>
+        <w:rPr>
+          <w:lang w:eastAsia="fr-FR"/>
+        </w:rPr>
+      </w:pPr>
+      <w:r>
+        <w:rPr>
+          <w:lang w:eastAsia="fr-FR"/>
+        </w:rPr>
+        <w:t xml:space="preserve">Pour des soucis de confidentialité, les rapports confidentiels ne seront pas consultables. </w:t>
+      </w:r>
+      <w:bookmarkStart w:id="6" w:name="_GoBack"/>
+      <w:bookmarkEnd w:id="6"/>
+    </w:p>
+    <w:p>
+      <w:pPr>
         <w:pStyle w:val="Titre1"/>
         <w:spacing w:after="120"/>
         <w:rPr>
@@ -5569,22 +5873,14 @@
           <w:lang w:eastAsia="fr-FR"/>
         </w:rPr>
       </w:pPr>
-      <w:bookmarkStart w:id="6" w:name="_Toc504329373"/>
-      <w:r>
-        <w:rPr>
-          <w:rFonts w:eastAsiaTheme="minorEastAsia"/>
-          <w:lang w:eastAsia="fr-FR"/>
-        </w:rPr>
-        <w:t xml:space="preserve">Description </w:t>
-      </w:r>
-      <w:r>
-        <w:rPr>
-          <w:rFonts w:eastAsiaTheme="minorEastAsia"/>
-          <w:lang w:eastAsia="fr-FR"/>
-        </w:rPr>
-        <w:t>technique</w:t>
-      </w:r>
-      <w:bookmarkEnd w:id="6"/>
+      <w:r>
+        <w:rPr>
+          <w:rFonts w:eastAsiaTheme="minorEastAsia"/>
+          <w:lang w:eastAsia="fr-FR"/>
+        </w:rPr>
+        <w:t>Description technique</w:t>
+      </w:r>
+      <w:bookmarkEnd w:id="5"/>
     </w:p>
     <w:p>
       <w:pPr>
@@ -5971,7 +6267,7 @@
         <w:bCs/>
         <w:noProof/>
       </w:rPr>
-      <w:t>5</w:t>
+      <w:t>7</w:t>
     </w:r>
     <w:r>
       <w:rPr>
@@ -6132,6 +6428,7 @@
                             <w:dataBinding w:prefixMappings="xmlns:ns0='http://purl.org/dc/elements/1.1/' xmlns:ns1='http://schemas.openxmlformats.org/package/2006/metadata/core-properties' " w:xpath="/ns1:coreProperties[1]/ns0:title[1]" w:storeItemID="{6C3C8BC8-F283-45AE-878A-BAB7291924A1}"/>
                             <w:text/>
                           </w:sdtPr>
+                          <w:sdtEndPr/>
                           <w:sdtContent>
                             <w:p>
                               <w:pPr>
@@ -7960,7 +8257,7 @@
         <w:rFonts w:ascii="Symbol" w:hAnsi="Symbol" w:hint="default"/>
       </w:rPr>
     </w:lvl>
-    <w:lvl w:ilvl="1" w:tplc="040C0003" w:tentative="1">
+    <w:lvl w:ilvl="1" w:tplc="040C0003">
       <w:start w:val="1"/>
       <w:numFmt w:val="bullet"/>
       <w:lvlText w:val="o"/>
@@ -8689,6 +8986,7 @@
     <w:lsdException w:name="HTML Sample" w:semiHidden="1" w:unhideWhenUsed="1"/>
     <w:lsdException w:name="HTML Typewriter" w:semiHidden="1" w:unhideWhenUsed="1"/>
     <w:lsdException w:name="HTML Variable" w:semiHidden="1" w:unhideWhenUsed="1"/>
+    <w:lsdException w:name="Normal Table" w:semiHidden="1" w:unhideWhenUsed="1"/>
     <w:lsdException w:name="annotation subject" w:semiHidden="1" w:unhideWhenUsed="1"/>
     <w:lsdException w:name="No List" w:semiHidden="1" w:unhideWhenUsed="1"/>
     <w:lsdException w:name="Outline List 1" w:semiHidden="1" w:unhideWhenUsed="1"/>
@@ -8732,8 +9030,10 @@
     <w:lsdException w:name="Table Elegant" w:semiHidden="1" w:unhideWhenUsed="1"/>
     <w:lsdException w:name="Table Professional" w:semiHidden="1" w:unhideWhenUsed="1"/>
     <w:lsdException w:name="Table Subtle 1" w:semiHidden="1" w:unhideWhenUsed="1"/>
+    <w:lsdException w:name="Table Subtle 2" w:semiHidden="1" w:unhideWhenUsed="1"/>
     <w:lsdException w:name="Table Web 1" w:semiHidden="1" w:unhideWhenUsed="1"/>
     <w:lsdException w:name="Table Web 2" w:semiHidden="1" w:unhideWhenUsed="1"/>
+    <w:lsdException w:name="Table Web 3" w:semiHidden="1" w:unhideWhenUsed="1"/>
     <w:lsdException w:name="Balloon Text" w:semiHidden="1" w:unhideWhenUsed="1"/>
     <w:lsdException w:name="Table Grid" w:uiPriority="39"/>
     <w:lsdException w:name="Table Theme" w:semiHidden="1" w:unhideWhenUsed="1"/>
@@ -9433,548 +9733,6 @@
 </w:styles>
 </file>
 
-<file path=word/glossary/document.xml><?xml version="1.0" encoding="utf-8"?>
-<w:glossaryDocument xmlns:wpc="http://schemas.microsoft.com/office/word/2010/wordprocessingCanvas" xmlns:cx="http://schemas.microsoft.com/office/drawing/2014/chartex" xmlns:cx1="http://schemas.microsoft.com/office/drawing/2015/9/8/chartex" xmlns:cx2="http://schemas.microsoft.com/office/drawing/2015/10/21/chartex" xmlns:cx3="http://schemas.microsoft.com/office/drawing/2016/5/9/chartex" xmlns:cx4="http://schemas.microsoft.com/office/drawing/2016/5/10/chartex" xmlns:cx5="http://schemas.microsoft.com/office/drawing/2016/5/11/chartex" xmlns:cx6="http://schemas.microsoft.com/office/drawing/2016/5/12/chartex" xmlns:cx7="http://schemas.microsoft.com/office/drawing/2016/5/13/chartex" xmlns:cx8="http://schemas.microsoft.com/office/drawing/2016/5/14/chartex" xmlns:mc="http://schemas.openxmlformats.org/markup-compatibility/2006" xmlns:aink="http://schemas.microsoft.com/office/drawing/2016/ink" xmlns:am3d="http://schemas.microsoft.com/office/drawing/2017/model3d" xmlns:o="urn:schemas-microsoft-com:office:office" xmlns:r="http://schemas.openxmlformats.org/officeDocument/2006/relationships" xmlns:m="http://schemas.openxmlformats.org/officeDocument/2006/math" xmlns:v="urn:schemas-microsoft-com:vml" xmlns:wp14="http://schemas.microsoft.com/office/word/2010/wordprocessingDrawing" xmlns:wp="http://schemas.openxmlformats.org/drawingml/2006/wordprocessingDrawing" xmlns:w10="urn:schemas-microsoft-com:office:word" xmlns:w="http://schemas.openxmlformats.org/wordprocessingml/2006/main" xmlns:w14="http://schemas.microsoft.com/office/word/2010/wordml" xmlns:w15="http://schemas.microsoft.com/office/word/2012/wordml" xmlns:w16cid="http://schemas.microsoft.com/office/word/2016/wordml/cid" xmlns:w16se="http://schemas.microsoft.com/office/word/2015/wordml/symex" xmlns:wpg="http://schemas.microsoft.com/office/word/2010/wordprocessingGroup" xmlns:wpi="http://schemas.microsoft.com/office/word/2010/wordprocessingInk" xmlns:wne="http://schemas.microsoft.com/office/word/2006/wordml" xmlns:wps="http://schemas.microsoft.com/office/word/2010/wordprocessingShape" mc:Ignorable="w14 w15 w16se w16cid wp14"/>
-</file>
-
-<file path=word/glossary/fontTable.xml><?xml version="1.0" encoding="utf-8"?>
-<w:fonts xmlns:mc="http://schemas.openxmlformats.org/markup-compatibility/2006" xmlns:r="http://schemas.openxmlformats.org/officeDocument/2006/relationships" xmlns:w="http://schemas.openxmlformats.org/wordprocessingml/2006/main" xmlns:w14="http://schemas.microsoft.com/office/word/2010/wordml" xmlns:w15="http://schemas.microsoft.com/office/word/2012/wordml" xmlns:w16cid="http://schemas.microsoft.com/office/word/2016/wordml/cid" xmlns:w16se="http://schemas.microsoft.com/office/word/2015/wordml/symex" mc:Ignorable="w14 w15 w16se w16cid">
-  <w:font w:name="Symbol">
-    <w:panose1 w:val="05050102010706020507"/>
-    <w:charset w:val="02"/>
-    <w:family w:val="roman"/>
-    <w:pitch w:val="variable"/>
-    <w:sig w:usb0="00000000" w:usb1="10000000" w:usb2="00000000" w:usb3="00000000" w:csb0="80000000" w:csb1="00000000"/>
-  </w:font>
-  <w:font w:name="Times New Roman">
-    <w:panose1 w:val="02020603050405020304"/>
-    <w:charset w:val="00"/>
-    <w:family w:val="roman"/>
-    <w:pitch w:val="variable"/>
-    <w:sig w:usb0="E0002AFF" w:usb1="C0007843" w:usb2="00000009" w:usb3="00000000" w:csb0="000001FF" w:csb1="00000000"/>
-  </w:font>
-  <w:font w:name="Courier New">
-    <w:panose1 w:val="02070309020205020404"/>
-    <w:charset w:val="00"/>
-    <w:family w:val="modern"/>
-    <w:pitch w:val="fixed"/>
-    <w:sig w:usb0="E0002EFF" w:usb1="C0007843" w:usb2="00000009" w:usb3="00000000" w:csb0="000001FF" w:csb1="00000000"/>
-  </w:font>
-  <w:font w:name="Wingdings">
-    <w:panose1 w:val="05000000000000000000"/>
-    <w:charset w:val="02"/>
-    <w:family w:val="auto"/>
-    <w:pitch w:val="variable"/>
-    <w:sig w:usb0="00000000" w:usb1="10000000" w:usb2="00000000" w:usb3="00000000" w:csb0="80000000" w:csb1="00000000"/>
-  </w:font>
-  <w:font w:name="Calibri">
-    <w:panose1 w:val="020F0502020204030204"/>
-    <w:charset w:val="00"/>
-    <w:family w:val="swiss"/>
-    <w:pitch w:val="variable"/>
-    <w:sig w:usb0="E0002AFF" w:usb1="4000ACFF" w:usb2="00000001" w:usb3="00000000" w:csb0="000001FF" w:csb1="00000000"/>
-  </w:font>
-  <w:font w:name="Calibri Light">
-    <w:panose1 w:val="020F0302020204030204"/>
-    <w:charset w:val="00"/>
-    <w:family w:val="swiss"/>
-    <w:pitch w:val="variable"/>
-    <w:sig w:usb0="A0002AEF" w:usb1="4000207B" w:usb2="00000000" w:usb3="00000000" w:csb0="000001FF" w:csb1="00000000"/>
-  </w:font>
-</w:fonts>
-</file>
-
-<file path=word/glossary/settings.xml><?xml version="1.0" encoding="utf-8"?>
-<w:settings xmlns:mc="http://schemas.openxmlformats.org/markup-compatibility/2006" xmlns:o="urn:schemas-microsoft-com:office:office" xmlns:r="http://schemas.openxmlformats.org/officeDocument/2006/relationships" xmlns:m="http://schemas.openxmlformats.org/officeDocument/2006/math" xmlns:v="urn:schemas-microsoft-com:vml" xmlns:w10="urn:schemas-microsoft-com:office:word" xmlns:w="http://schemas.openxmlformats.org/wordprocessingml/2006/main" xmlns:w14="http://schemas.microsoft.com/office/word/2010/wordml" xmlns:w15="http://schemas.microsoft.com/office/word/2012/wordml" xmlns:w16cid="http://schemas.microsoft.com/office/word/2016/wordml/cid" xmlns:w16se="http://schemas.microsoft.com/office/word/2015/wordml/symex" xmlns:sl="http://schemas.openxmlformats.org/schemaLibrary/2006/main" mc:Ignorable="w14 w15 w16se w16cid">
-  <w:view w:val="normal"/>
-  <w:defaultTabStop w:val="708"/>
-  <w:hyphenationZone w:val="425"/>
-  <w:characterSpacingControl w:val="doNotCompress"/>
-  <w:compat>
-    <w:useFELayout/>
-    <w:compatSetting w:name="compatibilityMode" w:uri="http://schemas.microsoft.com/office/word" w:val="15"/>
-    <w:compatSetting w:name="overrideTableStyleFontSizeAndJustification" w:uri="http://schemas.microsoft.com/office/word" w:val="1"/>
-    <w:compatSetting w:name="enableOpenTypeFeatures" w:uri="http://schemas.microsoft.com/office/word" w:val="1"/>
-    <w:compatSetting w:name="doNotFlipMirrorIndents" w:uri="http://schemas.microsoft.com/office/word" w:val="1"/>
-    <w:compatSetting w:name="differentiateMultirowTableHeaders" w:uri="http://schemas.microsoft.com/office/word" w:val="1"/>
-    <w:compatSetting w:name="useWord2013TrackBottomHyphenation" w:uri="http://schemas.microsoft.com/office/word" w:val="0"/>
-  </w:compat>
-  <w:rsids>
-    <w:rsidRoot w:val="00614429"/>
-    <w:rsid w:val="00614429"/>
-  </w:rsids>
-  <m:mathPr>
-    <m:mathFont m:val="Cambria Math"/>
-    <m:brkBin m:val="before"/>
-    <m:brkBinSub m:val="--"/>
-    <m:smallFrac m:val="0"/>
-    <m:dispDef/>
-    <m:lMargin m:val="0"/>
-    <m:rMargin m:val="0"/>
-    <m:defJc m:val="centerGroup"/>
-    <m:wrapIndent m:val="1440"/>
-    <m:intLim m:val="subSup"/>
-    <m:naryLim m:val="undOvr"/>
-  </m:mathPr>
-  <w:themeFontLang w:val="fr-FR"/>
-  <w:clrSchemeMapping w:bg1="light1" w:t1="dark1" w:bg2="light2" w:t2="dark2" w:accent1="accent1" w:accent2="accent2" w:accent3="accent3" w:accent4="accent4" w:accent5="accent5" w:accent6="accent6" w:hyperlink="hyperlink" w:followedHyperlink="followedHyperlink"/>
-  <w:decimalSymbol w:val=","/>
-  <w:listSeparator w:val=";"/>
-  <w15:chartTrackingRefBased/>
-</w:settings>
-</file>
-
-<file path=word/glossary/styles.xml><?xml version="1.0" encoding="utf-8"?>
-<w:styles xmlns:mc="http://schemas.openxmlformats.org/markup-compatibility/2006" xmlns:r="http://schemas.openxmlformats.org/officeDocument/2006/relationships" xmlns:w="http://schemas.openxmlformats.org/wordprocessingml/2006/main" xmlns:w14="http://schemas.microsoft.com/office/word/2010/wordml" xmlns:w15="http://schemas.microsoft.com/office/word/2012/wordml" xmlns:w16cid="http://schemas.microsoft.com/office/word/2016/wordml/cid" xmlns:w16se="http://schemas.microsoft.com/office/word/2015/wordml/symex" mc:Ignorable="w14 w15 w16se w16cid">
-  <w:docDefaults>
-    <w:rPrDefault>
-      <w:rPr>
-        <w:rFonts w:asciiTheme="minorHAnsi" w:eastAsiaTheme="minorEastAsia" w:hAnsiTheme="minorHAnsi" w:cstheme="minorBidi"/>
-        <w:sz w:val="22"/>
-        <w:szCs w:val="22"/>
-        <w:lang w:val="fr-FR" w:eastAsia="fr-FR" w:bidi="ar-SA"/>
-      </w:rPr>
-    </w:rPrDefault>
-    <w:pPrDefault>
-      <w:pPr>
-        <w:spacing w:after="160" w:line="259" w:lineRule="auto"/>
-      </w:pPr>
-    </w:pPrDefault>
-  </w:docDefaults>
-  <w:latentStyles w:defLockedState="0" w:defUIPriority="99" w:defSemiHidden="0" w:defUnhideWhenUsed="0" w:defQFormat="0" w:count="375">
-    <w:lsdException w:name="Normal" w:uiPriority="0" w:qFormat="1"/>
-    <w:lsdException w:name="heading 1" w:uiPriority="9" w:qFormat="1"/>
-    <w:lsdException w:name="heading 2" w:semiHidden="1" w:uiPriority="9" w:unhideWhenUsed="1" w:qFormat="1"/>
-    <w:lsdException w:name="heading 3" w:semiHidden="1" w:uiPriority="9" w:unhideWhenUsed="1" w:qFormat="1"/>
-    <w:lsdException w:name="heading 4" w:semiHidden="1" w:uiPriority="9" w:unhideWhenUsed="1" w:qFormat="1"/>
-    <w:lsdException w:name="heading 5" w:semiHidden="1" w:uiPriority="9" w:unhideWhenUsed="1" w:qFormat="1"/>
-    <w:lsdException w:name="heading 6" w:semiHidden="1" w:uiPriority="9" w:unhideWhenUsed="1" w:qFormat="1"/>
-    <w:lsdException w:name="heading 7" w:semiHidden="1" w:uiPriority="9" w:unhideWhenUsed="1" w:qFormat="1"/>
-    <w:lsdException w:name="heading 8" w:semiHidden="1" w:uiPriority="9" w:unhideWhenUsed="1" w:qFormat="1"/>
-    <w:lsdException w:name="heading 9" w:semiHidden="1" w:uiPriority="9" w:unhideWhenUsed="1" w:qFormat="1"/>
-    <w:lsdException w:name="index 1" w:semiHidden="1" w:unhideWhenUsed="1"/>
-    <w:lsdException w:name="index 2" w:semiHidden="1" w:unhideWhenUsed="1"/>
-    <w:lsdException w:name="index 3" w:semiHidden="1" w:unhideWhenUsed="1"/>
-    <w:lsdException w:name="index 4" w:semiHidden="1" w:unhideWhenUsed="1"/>
-    <w:lsdException w:name="index 5" w:semiHidden="1" w:unhideWhenUsed="1"/>
-    <w:lsdException w:name="index 6" w:semiHidden="1" w:unhideWhenUsed="1"/>
-    <w:lsdException w:name="index 7" w:semiHidden="1" w:unhideWhenUsed="1"/>
-    <w:lsdException w:name="index 8" w:semiHidden="1" w:unhideWhenUsed="1"/>
-    <w:lsdException w:name="index 9" w:semiHidden="1" w:unhideWhenUsed="1"/>
-    <w:lsdException w:name="toc 1" w:semiHidden="1" w:uiPriority="39" w:unhideWhenUsed="1"/>
-    <w:lsdException w:name="toc 2" w:semiHidden="1" w:uiPriority="39" w:unhideWhenUsed="1"/>
-    <w:lsdException w:name="toc 3" w:semiHidden="1" w:uiPriority="39" w:unhideWhenUsed="1"/>
-    <w:lsdException w:name="toc 4" w:semiHidden="1" w:uiPriority="39" w:unhideWhenUsed="1"/>
-    <w:lsdException w:name="toc 5" w:semiHidden="1" w:uiPriority="39" w:unhideWhenUsed="1"/>
-    <w:lsdException w:name="toc 6" w:semiHidden="1" w:uiPriority="39" w:unhideWhenUsed="1"/>
-    <w:lsdException w:name="toc 7" w:semiHidden="1" w:uiPriority="39" w:unhideWhenUsed="1"/>
-    <w:lsdException w:name="toc 8" w:semiHidden="1" w:uiPriority="39" w:unhideWhenUsed="1"/>
-    <w:lsdException w:name="toc 9" w:semiHidden="1" w:uiPriority="39" w:unhideWhenUsed="1"/>
-    <w:lsdException w:name="Normal Indent" w:semiHidden="1" w:unhideWhenUsed="1"/>
-    <w:lsdException w:name="footnote text" w:semiHidden="1" w:unhideWhenUsed="1"/>
-    <w:lsdException w:name="annotation text" w:semiHidden="1" w:unhideWhenUsed="1"/>
-    <w:lsdException w:name="header" w:semiHidden="1" w:unhideWhenUsed="1"/>
-    <w:lsdException w:name="footer" w:semiHidden="1" w:unhideWhenUsed="1"/>
-    <w:lsdException w:name="index heading" w:semiHidden="1" w:unhideWhenUsed="1"/>
-    <w:lsdException w:name="caption" w:semiHidden="1" w:uiPriority="35" w:unhideWhenUsed="1" w:qFormat="1"/>
-    <w:lsdException w:name="table of figures" w:semiHidden="1" w:unhideWhenUsed="1"/>
-    <w:lsdException w:name="envelope address" w:semiHidden="1" w:unhideWhenUsed="1"/>
-    <w:lsdException w:name="envelope return" w:semiHidden="1" w:unhideWhenUsed="1"/>
-    <w:lsdException w:name="footnote reference" w:semiHidden="1" w:unhideWhenUsed="1"/>
-    <w:lsdException w:name="annotation reference" w:semiHidden="1" w:unhideWhenUsed="1"/>
-    <w:lsdException w:name="line number" w:semiHidden="1" w:unhideWhenUsed="1"/>
-    <w:lsdException w:name="page number" w:semiHidden="1" w:unhideWhenUsed="1"/>
-    <w:lsdException w:name="endnote reference" w:semiHidden="1" w:unhideWhenUsed="1"/>
-    <w:lsdException w:name="endnote text" w:semiHidden="1" w:unhideWhenUsed="1"/>
-    <w:lsdException w:name="table of authorities" w:semiHidden="1" w:unhideWhenUsed="1"/>
-    <w:lsdException w:name="macro" w:semiHidden="1" w:unhideWhenUsed="1"/>
-    <w:lsdException w:name="toa heading" w:semiHidden="1" w:unhideWhenUsed="1"/>
-    <w:lsdException w:name="List" w:semiHidden="1" w:unhideWhenUsed="1"/>
-    <w:lsdException w:name="List Bullet" w:semiHidden="1" w:unhideWhenUsed="1"/>
-    <w:lsdException w:name="List Number" w:semiHidden="1" w:unhideWhenUsed="1"/>
-    <w:lsdException w:name="List 2" w:semiHidden="1" w:unhideWhenUsed="1"/>
-    <w:lsdException w:name="List 3" w:semiHidden="1" w:unhideWhenUsed="1"/>
-    <w:lsdException w:name="List 4" w:semiHidden="1" w:unhideWhenUsed="1"/>
-    <w:lsdException w:name="List 5" w:semiHidden="1" w:unhideWhenUsed="1"/>
-    <w:lsdException w:name="List Bullet 2" w:semiHidden="1" w:unhideWhenUsed="1"/>
-    <w:lsdException w:name="List Bullet 3" w:semiHidden="1" w:unhideWhenUsed="1"/>
-    <w:lsdException w:name="List Bullet 4" w:semiHidden="1" w:unhideWhenUsed="1"/>
-    <w:lsdException w:name="List Bullet 5" w:semiHidden="1" w:unhideWhenUsed="1"/>
-    <w:lsdException w:name="List Number 2" w:semiHidden="1" w:unhideWhenUsed="1"/>
-    <w:lsdException w:name="List Number 3" w:semiHidden="1" w:unhideWhenUsed="1"/>
-    <w:lsdException w:name="List Number 4" w:semiHidden="1" w:unhideWhenUsed="1"/>
-    <w:lsdException w:name="List Number 5" w:semiHidden="1" w:unhideWhenUsed="1"/>
-    <w:lsdException w:name="Title" w:uiPriority="10" w:qFormat="1"/>
-    <w:lsdException w:name="Closing" w:semiHidden="1" w:unhideWhenUsed="1"/>
-    <w:lsdException w:name="Signature" w:semiHidden="1" w:unhideWhenUsed="1"/>
-    <w:lsdException w:name="Default Paragraph Font" w:semiHidden="1" w:uiPriority="1" w:unhideWhenUsed="1"/>
-    <w:lsdException w:name="Body Text" w:semiHidden="1" w:unhideWhenUsed="1"/>
-    <w:lsdException w:name="Body Text Indent" w:semiHidden="1" w:unhideWhenUsed="1"/>
-    <w:lsdException w:name="List Continue" w:semiHidden="1" w:unhideWhenUsed="1"/>
-    <w:lsdException w:name="List Continue 2" w:semiHidden="1" w:unhideWhenUsed="1"/>
-    <w:lsdException w:name="List Continue 3" w:semiHidden="1" w:unhideWhenUsed="1"/>
-    <w:lsdException w:name="List Continue 4" w:semiHidden="1" w:unhideWhenUsed="1"/>
-    <w:lsdException w:name="List Continue 5" w:semiHidden="1" w:unhideWhenUsed="1"/>
-    <w:lsdException w:name="Message Header" w:semiHidden="1" w:unhideWhenUsed="1"/>
-    <w:lsdException w:name="Subtitle" w:uiPriority="11" w:qFormat="1"/>
-    <w:lsdException w:name="Salutation" w:semiHidden="1" w:unhideWhenUsed="1"/>
-    <w:lsdException w:name="Date" w:semiHidden="1" w:unhideWhenUsed="1"/>
-    <w:lsdException w:name="Body Text First Indent" w:semiHidden="1" w:unhideWhenUsed="1"/>
-    <w:lsdException w:name="Body Text First Indent 2" w:semiHidden="1" w:unhideWhenUsed="1"/>
-    <w:lsdException w:name="Note Heading" w:semiHidden="1" w:unhideWhenUsed="1"/>
-    <w:lsdException w:name="Body Text 2" w:semiHidden="1" w:unhideWhenUsed="1"/>
-    <w:lsdException w:name="Body Text 3" w:semiHidden="1" w:unhideWhenUsed="1"/>
-    <w:lsdException w:name="Body Text Indent 2" w:semiHidden="1" w:unhideWhenUsed="1"/>
-    <w:lsdException w:name="Body Text Indent 3" w:semiHidden="1" w:unhideWhenUsed="1"/>
-    <w:lsdException w:name="Block Text" w:semiHidden="1" w:unhideWhenUsed="1"/>
-    <w:lsdException w:name="Hyperlink" w:semiHidden="1" w:unhideWhenUsed="1"/>
-    <w:lsdException w:name="FollowedHyperlink" w:semiHidden="1" w:unhideWhenUsed="1"/>
-    <w:lsdException w:name="Strong" w:uiPriority="22" w:qFormat="1"/>
-    <w:lsdException w:name="Emphasis" w:uiPriority="20" w:qFormat="1"/>
-    <w:lsdException w:name="Document Map" w:semiHidden="1" w:unhideWhenUsed="1"/>
-    <w:lsdException w:name="Plain Text" w:semiHidden="1" w:unhideWhenUsed="1"/>
-    <w:lsdException w:name="E-mail Signature" w:semiHidden="1" w:unhideWhenUsed="1"/>
-    <w:lsdException w:name="HTML Top of Form" w:semiHidden="1" w:unhideWhenUsed="1"/>
-    <w:lsdException w:name="HTML Bottom of Form" w:semiHidden="1" w:unhideWhenUsed="1"/>
-    <w:lsdException w:name="Normal (Web)" w:semiHidden="1" w:unhideWhenUsed="1"/>
-    <w:lsdException w:name="HTML Acronym" w:semiHidden="1" w:unhideWhenUsed="1"/>
-    <w:lsdException w:name="HTML Address" w:semiHidden="1" w:unhideWhenUsed="1"/>
-    <w:lsdException w:name="HTML Cite" w:semiHidden="1" w:unhideWhenUsed="1"/>
-    <w:lsdException w:name="HTML Code" w:semiHidden="1" w:unhideWhenUsed="1"/>
-    <w:lsdException w:name="HTML Definition" w:semiHidden="1" w:unhideWhenUsed="1"/>
-    <w:lsdException w:name="HTML Keyboard" w:semiHidden="1" w:unhideWhenUsed="1"/>
-    <w:lsdException w:name="HTML Preformatted" w:semiHidden="1" w:unhideWhenUsed="1"/>
-    <w:lsdException w:name="HTML Sample" w:semiHidden="1" w:unhideWhenUsed="1"/>
-    <w:lsdException w:name="HTML Typewriter" w:semiHidden="1" w:unhideWhenUsed="1"/>
-    <w:lsdException w:name="HTML Variable" w:semiHidden="1" w:unhideWhenUsed="1"/>
-    <w:lsdException w:name="Normal Table" w:semiHidden="1" w:unhideWhenUsed="1"/>
-    <w:lsdException w:name="annotation subject" w:semiHidden="1" w:unhideWhenUsed="1"/>
-    <w:lsdException w:name="No List" w:semiHidden="1" w:unhideWhenUsed="1"/>
-    <w:lsdException w:name="Outline List 1" w:semiHidden="1" w:unhideWhenUsed="1"/>
-    <w:lsdException w:name="Outline List 2" w:semiHidden="1" w:unhideWhenUsed="1"/>
-    <w:lsdException w:name="Outline List 3" w:semiHidden="1" w:unhideWhenUsed="1"/>
-    <w:lsdException w:name="Table Simple 1" w:semiHidden="1" w:unhideWhenUsed="1"/>
-    <w:lsdException w:name="Table Simple 2" w:semiHidden="1" w:unhideWhenUsed="1"/>
-    <w:lsdException w:name="Table Simple 3" w:semiHidden="1" w:unhideWhenUsed="1"/>
-    <w:lsdException w:name="Table Classic 1" w:semiHidden="1" w:unhideWhenUsed="1"/>
-    <w:lsdException w:name="Table Classic 2" w:semiHidden="1" w:unhideWhenUsed="1"/>
-    <w:lsdException w:name="Table Classic 3" w:semiHidden="1" w:unhideWhenUsed="1"/>
-    <w:lsdException w:name="Table Classic 4" w:semiHidden="1" w:unhideWhenUsed="1"/>
-    <w:lsdException w:name="Table Colorful 1" w:semiHidden="1" w:unhideWhenUsed="1"/>
-    <w:lsdException w:name="Table Colorful 2" w:semiHidden="1" w:unhideWhenUsed="1"/>
-    <w:lsdException w:name="Table Colorful 3" w:semiHidden="1" w:unhideWhenUsed="1"/>
-    <w:lsdException w:name="Table Columns 1" w:semiHidden="1" w:unhideWhenUsed="1"/>
-    <w:lsdException w:name="Table Columns 2" w:semiHidden="1" w:unhideWhenUsed="1"/>
-    <w:lsdException w:name="Table Columns 3" w:semiHidden="1" w:unhideWhenUsed="1"/>
-    <w:lsdException w:name="Table Columns 4" w:semiHidden="1" w:unhideWhenUsed="1"/>
-    <w:lsdException w:name="Table Columns 5" w:semiHidden="1" w:unhideWhenUsed="1"/>
-    <w:lsdException w:name="Table Grid 1" w:semiHidden="1" w:unhideWhenUsed="1"/>
-    <w:lsdException w:name="Table Grid 2" w:semiHidden="1" w:unhideWhenUsed="1"/>
-    <w:lsdException w:name="Table Grid 3" w:semiHidden="1" w:unhideWhenUsed="1"/>
-    <w:lsdException w:name="Table Grid 4" w:semiHidden="1" w:unhideWhenUsed="1"/>
-    <w:lsdException w:name="Table Grid 5" w:semiHidden="1" w:unhideWhenUsed="1"/>
-    <w:lsdException w:name="Table Grid 6" w:semiHidden="1" w:unhideWhenUsed="1"/>
-    <w:lsdException w:name="Table Grid 7" w:semiHidden="1" w:unhideWhenUsed="1"/>
-    <w:lsdException w:name="Table Grid 8" w:semiHidden="1" w:unhideWhenUsed="1"/>
-    <w:lsdException w:name="Table List 1" w:semiHidden="1" w:unhideWhenUsed="1"/>
-    <w:lsdException w:name="Table List 2" w:semiHidden="1" w:unhideWhenUsed="1"/>
-    <w:lsdException w:name="Table List 3" w:semiHidden="1" w:unhideWhenUsed="1"/>
-    <w:lsdException w:name="Table List 4" w:semiHidden="1" w:unhideWhenUsed="1"/>
-    <w:lsdException w:name="Table List 5" w:semiHidden="1" w:unhideWhenUsed="1"/>
-    <w:lsdException w:name="Table List 6" w:semiHidden="1" w:unhideWhenUsed="1"/>
-    <w:lsdException w:name="Table List 7" w:semiHidden="1" w:unhideWhenUsed="1"/>
-    <w:lsdException w:name="Table List 8" w:semiHidden="1" w:unhideWhenUsed="1"/>
-    <w:lsdException w:name="Table 3D effects 1" w:semiHidden="1" w:unhideWhenUsed="1"/>
-    <w:lsdException w:name="Table 3D effects 2" w:semiHidden="1" w:unhideWhenUsed="1"/>
-    <w:lsdException w:name="Table 3D effects 3" w:semiHidden="1" w:unhideWhenUsed="1"/>
-    <w:lsdException w:name="Table Contemporary" w:semiHidden="1" w:unhideWhenUsed="1"/>
-    <w:lsdException w:name="Table Elegant" w:semiHidden="1" w:unhideWhenUsed="1"/>
-    <w:lsdException w:name="Table Professional" w:semiHidden="1" w:unhideWhenUsed="1"/>
-    <w:lsdException w:name="Table Subtle 1" w:semiHidden="1" w:unhideWhenUsed="1"/>
-    <w:lsdException w:name="Table Subtle 2" w:semiHidden="1" w:unhideWhenUsed="1"/>
-    <w:lsdException w:name="Table Web 1" w:semiHidden="1" w:unhideWhenUsed="1"/>
-    <w:lsdException w:name="Table Web 2" w:semiHidden="1" w:unhideWhenUsed="1"/>
-    <w:lsdException w:name="Table Web 3" w:semiHidden="1" w:unhideWhenUsed="1"/>
-    <w:lsdException w:name="Balloon Text" w:semiHidden="1" w:unhideWhenUsed="1"/>
-    <w:lsdException w:name="Table Grid" w:uiPriority="39"/>
-    <w:lsdException w:name="Table Theme" w:semiHidden="1" w:unhideWhenUsed="1"/>
-    <w:lsdException w:name="Placeholder Text" w:semiHidden="1"/>
-    <w:lsdException w:name="No Spacing" w:uiPriority="1" w:qFormat="1"/>
-    <w:lsdException w:name="Light Shading" w:uiPriority="60"/>
-    <w:lsdException w:name="Light List" w:uiPriority="61"/>
-    <w:lsdException w:name="Light Grid" w:uiPriority="62"/>
-    <w:lsdException w:name="Medium Shading 1" w:uiPriority="63"/>
-    <w:lsdException w:name="Medium Shading 2" w:uiPriority="64"/>
-    <w:lsdException w:name="Medium List 1" w:uiPriority="65"/>
-    <w:lsdException w:name="Medium List 2" w:uiPriority="66"/>
-    <w:lsdException w:name="Medium Grid 1" w:uiPriority="67"/>
-    <w:lsdException w:name="Medium Grid 2" w:uiPriority="68"/>
-    <w:lsdException w:name="Medium Grid 3" w:uiPriority="69"/>
-    <w:lsdException w:name="Dark List" w:uiPriority="70"/>
-    <w:lsdException w:name="Colorful Shading" w:uiPriority="71"/>
-    <w:lsdException w:name="Colorful List" w:uiPriority="72"/>
-    <w:lsdException w:name="Colorful Grid" w:uiPriority="73"/>
-    <w:lsdException w:name="Light Shading Accent 1" w:uiPriority="60"/>
-    <w:lsdException w:name="Light List Accent 1" w:uiPriority="61"/>
-    <w:lsdException w:name="Light Grid Accent 1" w:uiPriority="62"/>
-    <w:lsdException w:name="Medium Shading 1 Accent 1" w:uiPriority="63"/>
-    <w:lsdException w:name="Medium Shading 2 Accent 1" w:uiPriority="64"/>
-    <w:lsdException w:name="Medium List 1 Accent 1" w:uiPriority="65"/>
-    <w:lsdException w:name="Revision" w:semiHidden="1"/>
-    <w:lsdException w:name="List Paragraph" w:uiPriority="34" w:qFormat="1"/>
-    <w:lsdException w:name="Quote" w:uiPriority="29" w:qFormat="1"/>
-    <w:lsdException w:name="Intense Quote" w:uiPriority="30" w:qFormat="1"/>
-    <w:lsdException w:name="Medium List 2 Accent 1" w:uiPriority="66"/>
-    <w:lsdException w:name="Medium Grid 1 Accent 1" w:uiPriority="67"/>
-    <w:lsdException w:name="Medium Grid 2 Accent 1" w:uiPriority="68"/>
-    <w:lsdException w:name="Medium Grid 3 Accent 1" w:uiPriority="69"/>
-    <w:lsdException w:name="Dark List Accent 1" w:uiPriority="70"/>
-    <w:lsdException w:name="Colorful Shading Accent 1" w:uiPriority="71"/>
-    <w:lsdException w:name="Colorful List Accent 1" w:uiPriority="72"/>
-    <w:lsdException w:name="Colorful Grid Accent 1" w:uiPriority="73"/>
-    <w:lsdException w:name="Light Shading Accent 2" w:uiPriority="60"/>
-    <w:lsdException w:name="Light List Accent 2" w:uiPriority="61"/>
-    <w:lsdException w:name="Light Grid Accent 2" w:uiPriority="62"/>
-    <w:lsdException w:name="Medium Shading 1 Accent 2" w:uiPriority="63"/>
-    <w:lsdException w:name="Medium Shading 2 Accent 2" w:uiPriority="64"/>
-    <w:lsdException w:name="Medium List 1 Accent 2" w:uiPriority="65"/>
-    <w:lsdException w:name="Medium List 2 Accent 2" w:uiPriority="66"/>
-    <w:lsdException w:name="Medium Grid 1 Accent 2" w:uiPriority="67"/>
-    <w:lsdException w:name="Medium Grid 2 Accent 2" w:uiPriority="68"/>
-    <w:lsdException w:name="Medium Grid 3 Accent 2" w:uiPriority="69"/>
-    <w:lsdException w:name="Dark List Accent 2" w:uiPriority="70"/>
-    <w:lsdException w:name="Colorful Shading Accent 2" w:uiPriority="71"/>
-    <w:lsdException w:name="Colorful List Accent 2" w:uiPriority="72"/>
-    <w:lsdException w:name="Colorful Grid Accent 2" w:uiPriority="73"/>
-    <w:lsdException w:name="Light Shading Accent 3" w:uiPriority="60"/>
-    <w:lsdException w:name="Light List Accent 3" w:uiPriority="61"/>
-    <w:lsdException w:name="Light Grid Accent 3" w:uiPriority="62"/>
-    <w:lsdException w:name="Medium Shading 1 Accent 3" w:uiPriority="63"/>
-    <w:lsdException w:name="Medium Shading 2 Accent 3" w:uiPriority="64"/>
-    <w:lsdException w:name="Medium List 1 Accent 3" w:uiPriority="65"/>
-    <w:lsdException w:name="Medium List 2 Accent 3" w:uiPriority="66"/>
-    <w:lsdException w:name="Medium Grid 1 Accent 3" w:uiPriority="67"/>
-    <w:lsdException w:name="Medium Grid 2 Accent 3" w:uiPriority="68"/>
-    <w:lsdException w:name="Medium Grid 3 Accent 3" w:uiPriority="69"/>
-    <w:lsdException w:name="Dark List Accent 3" w:uiPriority="70"/>
-    <w:lsdException w:name="Colorful Shading Accent 3" w:uiPriority="71"/>
-    <w:lsdException w:name="Colorful List Accent 3" w:uiPriority="72"/>
-    <w:lsdException w:name="Colorful Grid Accent 3" w:uiPriority="73"/>
-    <w:lsdException w:name="Light Shading Accent 4" w:uiPriority="60"/>
-    <w:lsdException w:name="Light List Accent 4" w:uiPriority="61"/>
-    <w:lsdException w:name="Light Grid Accent 4" w:uiPriority="62"/>
-    <w:lsdException w:name="Medium Shading 1 Accent 4" w:uiPriority="63"/>
-    <w:lsdException w:name="Medium Shading 2 Accent 4" w:uiPriority="64"/>
-    <w:lsdException w:name="Medium List 1 Accent 4" w:uiPriority="65"/>
-    <w:lsdException w:name="Medium List 2 Accent 4" w:uiPriority="66"/>
-    <w:lsdException w:name="Medium Grid 1 Accent 4" w:uiPriority="67"/>
-    <w:lsdException w:name="Medium Grid 2 Accent 4" w:uiPriority="68"/>
-    <w:lsdException w:name="Medium Grid 3 Accent 4" w:uiPriority="69"/>
-    <w:lsdException w:name="Dark List Accent 4" w:uiPriority="70"/>
-    <w:lsdException w:name="Colorful Shading Accent 4" w:uiPriority="71"/>
-    <w:lsdException w:name="Colorful List Accent 4" w:uiPriority="72"/>
-    <w:lsdException w:name="Colorful Grid Accent 4" w:uiPriority="73"/>
-    <w:lsdException w:name="Light Shading Accent 5" w:uiPriority="60"/>
-    <w:lsdException w:name="Light List Accent 5" w:uiPriority="61"/>
-    <w:lsdException w:name="Light Grid Accent 5" w:uiPriority="62"/>
-    <w:lsdException w:name="Medium Shading 1 Accent 5" w:uiPriority="63"/>
-    <w:lsdException w:name="Medium Shading 2 Accent 5" w:uiPriority="64"/>
-    <w:lsdException w:name="Medium List 1 Accent 5" w:uiPriority="65"/>
-    <w:lsdException w:name="Medium List 2 Accent 5" w:uiPriority="66"/>
-    <w:lsdException w:name="Medium Grid 1 Accent 5" w:uiPriority="67"/>
-    <w:lsdException w:name="Medium Grid 2 Accent 5" w:uiPriority="68"/>
-    <w:lsdException w:name="Medium Grid 3 Accent 5" w:uiPriority="69"/>
-    <w:lsdException w:name="Dark List Accent 5" w:uiPriority="70"/>
-    <w:lsdException w:name="Colorful Shading Accent 5" w:uiPriority="71"/>
-    <w:lsdException w:name="Colorful List Accent 5" w:uiPriority="72"/>
-    <w:lsdException w:name="Colorful Grid Accent 5" w:uiPriority="73"/>
-    <w:lsdException w:name="Light Shading Accent 6" w:uiPriority="60"/>
-    <w:lsdException w:name="Light List Accent 6" w:uiPriority="61"/>
-    <w:lsdException w:name="Light Grid Accent 6" w:uiPriority="62"/>
-    <w:lsdException w:name="Medium Shading 1 Accent 6" w:uiPriority="63"/>
-    <w:lsdException w:name="Medium Shading 2 Accent 6" w:uiPriority="64"/>
-    <w:lsdException w:name="Medium List 1 Accent 6" w:uiPriority="65"/>
-    <w:lsdException w:name="Medium List 2 Accent 6" w:uiPriority="66"/>
-    <w:lsdException w:name="Medium Grid 1 Accent 6" w:uiPriority="67"/>
-    <w:lsdException w:name="Medium Grid 2 Accent 6" w:uiPriority="68"/>
-    <w:lsdException w:name="Medium Grid 3 Accent 6" w:uiPriority="69"/>
-    <w:lsdException w:name="Dark List Accent 6" w:uiPriority="70"/>
-    <w:lsdException w:name="Colorful Shading Accent 6" w:uiPriority="71"/>
-    <w:lsdException w:name="Colorful List Accent 6" w:uiPriority="72"/>
-    <w:lsdException w:name="Colorful Grid Accent 6" w:uiPriority="73"/>
-    <w:lsdException w:name="Subtle Emphasis" w:uiPriority="19" w:qFormat="1"/>
-    <w:lsdException w:name="Intense Emphasis" w:uiPriority="21" w:qFormat="1"/>
-    <w:lsdException w:name="Subtle Reference" w:uiPriority="31" w:qFormat="1"/>
-    <w:lsdException w:name="Intense Reference" w:uiPriority="32" w:qFormat="1"/>
-    <w:lsdException w:name="Book Title" w:uiPriority="33" w:qFormat="1"/>
-    <w:lsdException w:name="Bibliography" w:semiHidden="1" w:uiPriority="37" w:unhideWhenUsed="1"/>
-    <w:lsdException w:name="TOC Heading" w:semiHidden="1" w:uiPriority="39" w:unhideWhenUsed="1" w:qFormat="1"/>
-    <w:lsdException w:name="Plain Table 1" w:uiPriority="41"/>
-    <w:lsdException w:name="Plain Table 2" w:uiPriority="42"/>
-    <w:lsdException w:name="Plain Table 3" w:uiPriority="43"/>
-    <w:lsdException w:name="Plain Table 4" w:uiPriority="44"/>
-    <w:lsdException w:name="Plain Table 5" w:uiPriority="45"/>
-    <w:lsdException w:name="Grid Table Light" w:uiPriority="40"/>
-    <w:lsdException w:name="Grid Table 1 Light" w:uiPriority="46"/>
-    <w:lsdException w:name="Grid Table 2" w:uiPriority="47"/>
-    <w:lsdException w:name="Grid Table 3" w:uiPriority="48"/>
-    <w:lsdException w:name="Grid Table 4" w:uiPriority="49"/>
-    <w:lsdException w:name="Grid Table 5 Dark" w:uiPriority="50"/>
-    <w:lsdException w:name="Grid Table 6 Colorful" w:uiPriority="51"/>
-    <w:lsdException w:name="Grid Table 7 Colorful" w:uiPriority="52"/>
-    <w:lsdException w:name="Grid Table 1 Light Accent 1" w:uiPriority="46"/>
-    <w:lsdException w:name="Grid Table 2 Accent 1" w:uiPriority="47"/>
-    <w:lsdException w:name="Grid Table 3 Accent 1" w:uiPriority="48"/>
-    <w:lsdException w:name="Grid Table 4 Accent 1" w:uiPriority="49"/>
-    <w:lsdException w:name="Grid Table 5 Dark Accent 1" w:uiPriority="50"/>
-    <w:lsdException w:name="Grid Table 6 Colorful Accent 1" w:uiPriority="51"/>
-    <w:lsdException w:name="Grid Table 7 Colorful Accent 1" w:uiPriority="52"/>
-    <w:lsdException w:name="Grid Table 1 Light Accent 2" w:uiPriority="46"/>
-    <w:lsdException w:name="Grid Table 2 Accent 2" w:uiPriority="47"/>
-    <w:lsdException w:name="Grid Table 3 Accent 2" w:uiPriority="48"/>
-    <w:lsdException w:name="Grid Table 4 Accent 2" w:uiPriority="49"/>
-    <w:lsdException w:name="Grid Table 5 Dark Accent 2" w:uiPriority="50"/>
-    <w:lsdException w:name="Grid Table 6 Colorful Accent 2" w:uiPriority="51"/>
-    <w:lsdException w:name="Grid Table 7 Colorful Accent 2" w:uiPriority="52"/>
-    <w:lsdException w:name="Grid Table 1 Light Accent 3" w:uiPriority="46"/>
-    <w:lsdException w:name="Grid Table 2 Accent 3" w:uiPriority="47"/>
-    <w:lsdException w:name="Grid Table 3 Accent 3" w:uiPriority="48"/>
-    <w:lsdException w:name="Grid Table 4 Accent 3" w:uiPriority="49"/>
-    <w:lsdException w:name="Grid Table 5 Dark Accent 3" w:uiPriority="50"/>
-    <w:lsdException w:name="Grid Table 6 Colorful Accent 3" w:uiPriority="51"/>
-    <w:lsdException w:name="Grid Table 7 Colorful Accent 3" w:uiPriority="52"/>
-    <w:lsdException w:name="Grid Table 1 Light Accent 4" w:uiPriority="46"/>
-    <w:lsdException w:name="Grid Table 2 Accent 4" w:uiPriority="47"/>
-    <w:lsdException w:name="Grid Table 3 Accent 4" w:uiPriority="48"/>
-    <w:lsdException w:name="Grid Table 4 Accent 4" w:uiPriority="49"/>
-    <w:lsdException w:name="Grid Table 5 Dark Accent 4" w:uiPriority="50"/>
-    <w:lsdException w:name="Grid Table 6 Colorful Accent 4" w:uiPriority="51"/>
-    <w:lsdException w:name="Grid Table 7 Colorful Accent 4" w:uiPriority="52"/>
-    <w:lsdException w:name="Grid Table 1 Light Accent 5" w:uiPriority="46"/>
-    <w:lsdException w:name="Grid Table 2 Accent 5" w:uiPriority="47"/>
-    <w:lsdException w:name="Grid Table 3 Accent 5" w:uiPriority="48"/>
-    <w:lsdException w:name="Grid Table 4 Accent 5" w:uiPriority="49"/>
-    <w:lsdException w:name="Grid Table 5 Dark Accent 5" w:uiPriority="50"/>
-    <w:lsdException w:name="Grid Table 6 Colorful Accent 5" w:uiPriority="51"/>
-    <w:lsdException w:name="Grid Table 7 Colorful Accent 5" w:uiPriority="52"/>
-    <w:lsdException w:name="Grid Table 1 Light Accent 6" w:uiPriority="46"/>
-    <w:lsdException w:name="Grid Table 2 Accent 6" w:uiPriority="47"/>
-    <w:lsdException w:name="Grid Table 3 Accent 6" w:uiPriority="48"/>
-    <w:lsdException w:name="Grid Table 4 Accent 6" w:uiPriority="49"/>
-    <w:lsdException w:name="Grid Table 5 Dark Accent 6" w:uiPriority="50"/>
-    <w:lsdException w:name="Grid Table 6 Colorful Accent 6" w:uiPriority="51"/>
-    <w:lsdException w:name="Grid Table 7 Colorful Accent 6" w:uiPriority="52"/>
-    <w:lsdException w:name="List Table 1 Light" w:uiPriority="46"/>
-    <w:lsdException w:name="List Table 2" w:uiPriority="47"/>
-    <w:lsdException w:name="List Table 3" w:uiPriority="48"/>
-    <w:lsdException w:name="List Table 4" w:uiPriority="49"/>
-    <w:lsdException w:name="List Table 5 Dark" w:uiPriority="50"/>
-    <w:lsdException w:name="List Table 6 Colorful" w:uiPriority="51"/>
-    <w:lsdException w:name="List Table 7 Colorful" w:uiPriority="52"/>
-    <w:lsdException w:name="List Table 1 Light Accent 1" w:uiPriority="46"/>
-    <w:lsdException w:name="List Table 2 Accent 1" w:uiPriority="47"/>
-    <w:lsdException w:name="List Table 3 Accent 1" w:uiPriority="48"/>
-    <w:lsdException w:name="List Table 4 Accent 1" w:uiPriority="49"/>
-    <w:lsdException w:name="List Table 5 Dark Accent 1" w:uiPriority="50"/>
-    <w:lsdException w:name="List Table 6 Colorful Accent 1" w:uiPriority="51"/>
-    <w:lsdException w:name="List Table 7 Colorful Accent 1" w:uiPriority="52"/>
-    <w:lsdException w:name="List Table 1 Light Accent 2" w:uiPriority="46"/>
-    <w:lsdException w:name="List Table 2 Accent 2" w:uiPriority="47"/>
-    <w:lsdException w:name="List Table 3 Accent 2" w:uiPriority="48"/>
-    <w:lsdException w:name="List Table 4 Accent 2" w:uiPriority="49"/>
-    <w:lsdException w:name="List Table 5 Dark Accent 2" w:uiPriority="50"/>
-    <w:lsdException w:name="List Table 6 Colorful Accent 2" w:uiPriority="51"/>
-    <w:lsdException w:name="List Table 7 Colorful Accent 2" w:uiPriority="52"/>
-    <w:lsdException w:name="List Table 1 Light Accent 3" w:uiPriority="46"/>
-    <w:lsdException w:name="List Table 2 Accent 3" w:uiPriority="47"/>
-    <w:lsdException w:name="List Table 3 Accent 3" w:uiPriority="48"/>
-    <w:lsdException w:name="List Table 4 Accent 3" w:uiPriority="49"/>
-    <w:lsdException w:name="List Table 5 Dark Accent 3" w:uiPriority="50"/>
-    <w:lsdException w:name="List Table 6 Colorful Accent 3" w:uiPriority="51"/>
-    <w:lsdException w:name="List Table 7 Colorful Accent 3" w:uiPriority="52"/>
-    <w:lsdException w:name="List Table 1 Light Accent 4" w:uiPriority="46"/>
-    <w:lsdException w:name="List Table 2 Accent 4" w:uiPriority="47"/>
-    <w:lsdException w:name="List Table 3 Accent 4" w:uiPriority="48"/>
-    <w:lsdException w:name="List Table 4 Accent 4" w:uiPriority="49"/>
-    <w:lsdException w:name="List Table 5 Dark Accent 4" w:uiPriority="50"/>
-    <w:lsdException w:name="List Table 6 Colorful Accent 4" w:uiPriority="51"/>
-    <w:lsdException w:name="List Table 7 Colorful Accent 4" w:uiPriority="52"/>
-    <w:lsdException w:name="List Table 1 Light Accent 5" w:uiPriority="46"/>
-    <w:lsdException w:name="List Table 2 Accent 5" w:uiPriority="47"/>
-    <w:lsdException w:name="List Table 3 Accent 5" w:uiPriority="48"/>
-    <w:lsdException w:name="List Table 4 Accent 5" w:uiPriority="49"/>
-    <w:lsdException w:name="List Table 5 Dark Accent 5" w:uiPriority="50"/>
-    <w:lsdException w:name="List Table 6 Colorful Accent 5" w:uiPriority="51"/>
-    <w:lsdException w:name="List Table 7 Colorful Accent 5" w:uiPriority="52"/>
-    <w:lsdException w:name="List Table 1 Light Accent 6" w:uiPriority="46"/>
-    <w:lsdException w:name="List Table 2 Accent 6" w:uiPriority="47"/>
-    <w:lsdException w:name="List Table 3 Accent 6" w:uiPriority="48"/>
-    <w:lsdException w:name="List Table 4 Accent 6" w:uiPriority="49"/>
-    <w:lsdException w:name="List Table 5 Dark Accent 6" w:uiPriority="50"/>
-    <w:lsdException w:name="List Table 6 Colorful Accent 6" w:uiPriority="51"/>
-    <w:lsdException w:name="List Table 7 Colorful Accent 6" w:uiPriority="52"/>
-    <w:lsdException w:name="Mention" w:semiHidden="1" w:unhideWhenUsed="1"/>
-    <w:lsdException w:name="Smart Hyperlink" w:semiHidden="1" w:unhideWhenUsed="1"/>
-    <w:lsdException w:name="Hashtag" w:semiHidden="1" w:unhideWhenUsed="1"/>
-    <w:lsdException w:name="Unresolved Mention" w:semiHidden="1" w:unhideWhenUsed="1"/>
-  </w:latentStyles>
-  <w:style w:type="paragraph" w:default="1" w:styleId="Normal">
-    <w:name w:val="Normal"/>
-    <w:qFormat/>
-  </w:style>
-  <w:style w:type="character" w:default="1" w:styleId="Policepardfaut">
-    <w:name w:val="Default Paragraph Font"/>
-    <w:uiPriority w:val="1"/>
-    <w:semiHidden/>
-    <w:unhideWhenUsed/>
-  </w:style>
-  <w:style w:type="table" w:default="1" w:styleId="TableauNormal">
-    <w:name w:val="Normal Table"/>
-    <w:uiPriority w:val="99"/>
-    <w:semiHidden/>
-    <w:unhideWhenUsed/>
-    <w:tblPr>
-      <w:tblInd w:w="0" w:type="dxa"/>
-      <w:tblCellMar>
-        <w:top w:w="0" w:type="dxa"/>
-        <w:left w:w="108" w:type="dxa"/>
-        <w:bottom w:w="0" w:type="dxa"/>
-        <w:right w:w="108" w:type="dxa"/>
-      </w:tblCellMar>
-    </w:tblPr>
-  </w:style>
-  <w:style w:type="numbering" w:default="1" w:styleId="Aucuneliste">
-    <w:name w:val="No List"/>
-    <w:uiPriority w:val="99"/>
-    <w:semiHidden/>
-    <w:unhideWhenUsed/>
-  </w:style>
-  <w:style w:type="paragraph" w:customStyle="1" w:styleId="921E98FDBEED4496889730E7C026B130">
-    <w:name w:val="921E98FDBEED4496889730E7C026B130"/>
-    <w:rsid w:val="00614429"/>
-  </w:style>
-  <w:style w:type="paragraph" w:customStyle="1" w:styleId="3ECAF7394B9145C4A041D09E0C83C137">
-    <w:name w:val="3ECAF7394B9145C4A041D09E0C83C137"/>
-    <w:rsid w:val="00614429"/>
-  </w:style>
-  <w:style w:type="paragraph" w:customStyle="1" w:styleId="101687513A134B89AE12EF22EA2DA52D">
-    <w:name w:val="101687513A134B89AE12EF22EA2DA52D"/>
-    <w:rsid w:val="00614429"/>
-  </w:style>
-  <w:style w:type="paragraph" w:customStyle="1" w:styleId="7D583B920F874B639A123B7001BF8B48">
-    <w:name w:val="7D583B920F874B639A123B7001BF8B48"/>
-    <w:rsid w:val="00614429"/>
-  </w:style>
-</w:styles>
-</file>
-
-<file path=word/glossary/webSettings.xml><?xml version="1.0" encoding="utf-8"?>
-<w:webSettings xmlns:mc="http://schemas.openxmlformats.org/markup-compatibility/2006" xmlns:r="http://schemas.openxmlformats.org/officeDocument/2006/relationships" xmlns:w="http://schemas.openxmlformats.org/wordprocessingml/2006/main" xmlns:w14="http://schemas.microsoft.com/office/word/2010/wordml" xmlns:w15="http://schemas.microsoft.com/office/word/2012/wordml" xmlns:w16cid="http://schemas.microsoft.com/office/word/2016/wordml/cid" xmlns:w16se="http://schemas.microsoft.com/office/word/2015/wordml/symex" mc:Ignorable="w14 w15 w16se w16cid">
-  <w:optimizeForBrowser/>
-  <w:allowPNG/>
-</w:webSettings>
-</file>
-
 <file path=word/theme/theme1.xml><?xml version="1.0" encoding="utf-8"?>
 <a:theme xmlns:a="http://schemas.openxmlformats.org/drawingml/2006/main" name="Thème Office">
   <a:themeElements>
@@ -10241,7 +9999,7 @@
 </file>
 
 <file path=customXml/itemProps1.xml><?xml version="1.0" encoding="utf-8"?>
-<ds:datastoreItem xmlns:ds="http://schemas.openxmlformats.org/officeDocument/2006/customXml" ds:itemID="{6EF0F367-147F-4097-B554-05BC1ED91DB8}">
+<ds:datastoreItem xmlns:ds="http://schemas.openxmlformats.org/officeDocument/2006/customXml" ds:itemID="{FAE24455-E85D-464D-9723-FD775F3340E5}">
   <ds:schemaRefs>
     <ds:schemaRef ds:uri="http://schemas.openxmlformats.org/officeDocument/2006/bibliography"/>
   </ds:schemaRefs>

</xml_diff>

<commit_message>
Cahier des charges V3 _ Correction d'erreurs
V3 _ envoyée à Mr TEGUIA, en attente de correction
</commit_message>
<xml_diff>
--- a/Cahier des charges _ Gestion des rapports de stage.docx
+++ b/Cahier des charges _ Gestion des rapports de stage.docx
@@ -289,6 +289,7 @@
                               <w:dataBinding w:prefixMappings="xmlns:ns0='http://schemas.microsoft.com/office/2006/coverPageProps'" w:xpath="/ns0:CoverPageProperties[1]/ns0:Abstract[1]" w:storeItemID="{55AF091B-3C7A-41E3-B477-F2FDAA23CFDA}"/>
                               <w:text/>
                             </w:sdtPr>
+                            <w:sdtEndPr/>
                             <w:sdtContent>
                               <w:r>
                                 <w:rPr>
@@ -682,6 +683,7 @@
                             <w:dataBinding w:prefixMappings="xmlns:ns0='http://schemas.openxmlformats.org/package/2006/metadata/core-properties' xmlns:ns1='http://purl.org/dc/elements/1.1/'" w:xpath="/ns0:coreProperties[1]/ns1:title[1]" w:storeItemID="{6C3C8BC8-F283-45AE-878A-BAB7291924A1}"/>
                             <w:text/>
                           </w:sdtPr>
+                          <w:sdtEndPr/>
                           <w:sdtContent>
                             <w:p>
                               <w:pPr>
@@ -719,6 +721,7 @@
                             <w:dataBinding w:prefixMappings="xmlns:ns0='http://schemas.openxmlformats.org/package/2006/metadata/core-properties' xmlns:ns1='http://purl.org/dc/elements/1.1/'" w:xpath="/ns0:coreProperties[1]/ns1:subject[1]" w:storeItemID="{6C3C8BC8-F283-45AE-878A-BAB7291924A1}"/>
                             <w:text/>
                           </w:sdtPr>
+                          <w:sdtEndPr/>
                           <w:sdtContent>
                             <w:p>
                               <w:pPr>
@@ -834,17 +837,8 @@
                                         <w:rFonts w:cstheme="minorHAnsi"/>
                                         <w:szCs w:val="34"/>
                                       </w:rPr>
-                                      <w:t xml:space="preserve">Projet réalisé par : BLOUIN Yann, CLERY Hélène, DE SURY D’ASPREMONT Guillaume, LAUBOUET Sara, FOUGERAY Célian, VU </w:t>
+                                      <w:t>Projet réalisé par : BLOUIN Yann, CLERY Hélène, DE SURY D’ASPREMONT Guillaume, LAUBOUET Sara, FOUGERAY Célian, VU Hiep</w:t>
                                     </w:r>
-                                    <w:proofErr w:type="spellStart"/>
-                                    <w:r>
-                                      <w:rPr>
-                                        <w:rFonts w:cstheme="minorHAnsi"/>
-                                        <w:szCs w:val="34"/>
-                                      </w:rPr>
-                                      <w:t>Hiep</w:t>
-                                    </w:r>
-                                    <w:proofErr w:type="spellEnd"/>
                                   </w:sdtContent>
                                 </w:sdt>
                               </w:p>
@@ -893,23 +887,15 @@
                               <w:dataBinding w:prefixMappings="xmlns:ns0='http://schemas.openxmlformats.org/package/2006/metadata/core-properties' xmlns:ns1='http://purl.org/dc/elements/1.1/'" w:xpath="/ns0:coreProperties[1]/ns1:creator[1]" w:storeItemID="{6C3C8BC8-F283-45AE-878A-BAB7291924A1}"/>
                               <w:text/>
                             </w:sdtPr>
+                            <w:sdtEndPr/>
                             <w:sdtContent>
                               <w:r>
                                 <w:rPr>
                                   <w:rFonts w:cstheme="minorHAnsi"/>
                                   <w:szCs w:val="34"/>
                                 </w:rPr>
-                                <w:t xml:space="preserve">Projet réalisé par : BLOUIN Yann, CLERY Hélène, DE SURY D’ASPREMONT Guillaume, LAUBOUET Sara, FOUGERAY Célian, VU </w:t>
+                                <w:t>Projet réalisé par : BLOUIN Yann, CLERY Hélène, DE SURY D’ASPREMONT Guillaume, LAUBOUET Sara, FOUGERAY Célian, VU Hiep</w:t>
                               </w:r>
-                              <w:proofErr w:type="spellStart"/>
-                              <w:r>
-                                <w:rPr>
-                                  <w:rFonts w:cstheme="minorHAnsi"/>
-                                  <w:szCs w:val="34"/>
-                                </w:rPr>
-                                <w:t>Hiep</w:t>
-                              </w:r>
-                              <w:proofErr w:type="spellEnd"/>
                             </w:sdtContent>
                           </w:sdt>
                         </w:p>
@@ -1004,7 +990,7 @@
           <w:r>
             <w:fldChar w:fldCharType="separate"/>
           </w:r>
-          <w:hyperlink w:anchor="_Toc504329368" w:history="1">
+          <w:hyperlink w:anchor="_Toc504409346" w:history="1">
             <w:r>
               <w:rPr>
                 <w:rStyle w:val="Lienhypertexte"/>
@@ -1031,7 +1017,7 @@
                 <w:noProof/>
                 <w:webHidden/>
               </w:rPr>
-              <w:instrText xml:space="preserve"> PAGEREF _Toc504329368 \h </w:instrText>
+              <w:instrText xml:space="preserve"> PAGEREF _Toc504409346 \h </w:instrText>
             </w:r>
             <w:r>
               <w:rPr>
@@ -1073,7 +1059,7 @@
               <w:noProof/>
             </w:rPr>
           </w:pPr>
-          <w:hyperlink w:anchor="_Toc504329369" w:history="1">
+          <w:hyperlink w:anchor="_Toc504409347" w:history="1">
             <w:r>
               <w:rPr>
                 <w:rStyle w:val="Lienhypertexte"/>
@@ -1100,7 +1086,7 @@
                 <w:noProof/>
                 <w:webHidden/>
               </w:rPr>
-              <w:instrText xml:space="preserve"> PAGEREF _Toc504329369 \h </w:instrText>
+              <w:instrText xml:space="preserve"> PAGEREF _Toc504409347 \h </w:instrText>
             </w:r>
             <w:r>
               <w:rPr>
@@ -1142,7 +1128,7 @@
               <w:noProof/>
             </w:rPr>
           </w:pPr>
-          <w:hyperlink w:anchor="_Toc504329370" w:history="1">
+          <w:hyperlink w:anchor="_Toc504409348" w:history="1">
             <w:r>
               <w:rPr>
                 <w:rStyle w:val="Lienhypertexte"/>
@@ -1169,7 +1155,7 @@
                 <w:noProof/>
                 <w:webHidden/>
               </w:rPr>
-              <w:instrText xml:space="preserve"> PAGEREF _Toc504329370 \h </w:instrText>
+              <w:instrText xml:space="preserve"> PAGEREF _Toc504409348 \h </w:instrText>
             </w:r>
             <w:r>
               <w:rPr>
@@ -1211,7 +1197,7 @@
               <w:noProof/>
             </w:rPr>
           </w:pPr>
-          <w:hyperlink w:anchor="_Toc504329371" w:history="1">
+          <w:hyperlink w:anchor="_Toc504409349" w:history="1">
             <w:r>
               <w:rPr>
                 <w:rStyle w:val="Lienhypertexte"/>
@@ -1238,7 +1224,7 @@
                 <w:noProof/>
                 <w:webHidden/>
               </w:rPr>
-              <w:instrText xml:space="preserve"> PAGEREF _Toc504329371 \h </w:instrText>
+              <w:instrText xml:space="preserve"> PAGEREF _Toc504409349 \h </w:instrText>
             </w:r>
             <w:r>
               <w:rPr>
@@ -1280,7 +1266,7 @@
               <w:noProof/>
             </w:rPr>
           </w:pPr>
-          <w:hyperlink w:anchor="_Toc504329372" w:history="1">
+          <w:hyperlink w:anchor="_Toc504409350" w:history="1">
             <w:r>
               <w:rPr>
                 <w:rStyle w:val="Lienhypertexte"/>
@@ -1307,7 +1293,7 @@
                 <w:noProof/>
                 <w:webHidden/>
               </w:rPr>
-              <w:instrText xml:space="preserve"> PAGEREF _Toc504329372 \h </w:instrText>
+              <w:instrText xml:space="preserve"> PAGEREF _Toc504409350 \h </w:instrText>
             </w:r>
             <w:r>
               <w:rPr>
@@ -1349,7 +1335,7 @@
               <w:noProof/>
             </w:rPr>
           </w:pPr>
-          <w:hyperlink w:anchor="_Toc504329373" w:history="1">
+          <w:hyperlink w:anchor="_Toc504409351" w:history="1">
             <w:r>
               <w:rPr>
                 <w:rStyle w:val="Lienhypertexte"/>
@@ -1376,7 +1362,7 @@
                 <w:noProof/>
                 <w:webHidden/>
               </w:rPr>
-              <w:instrText xml:space="preserve"> PAGEREF _Toc504329373 \h </w:instrText>
+              <w:instrText xml:space="preserve"> PAGEREF _Toc504409351 \h </w:instrText>
             </w:r>
             <w:r>
               <w:rPr>
@@ -1418,7 +1404,7 @@
               <w:noProof/>
             </w:rPr>
           </w:pPr>
-          <w:hyperlink w:anchor="_Toc504329374" w:history="1">
+          <w:hyperlink w:anchor="_Toc504409352" w:history="1">
             <w:r>
               <w:rPr>
                 <w:rStyle w:val="Lienhypertexte"/>
@@ -1445,7 +1431,7 @@
                 <w:noProof/>
                 <w:webHidden/>
               </w:rPr>
-              <w:instrText xml:space="preserve"> PAGEREF _Toc504329374 \h </w:instrText>
+              <w:instrText xml:space="preserve"> PAGEREF _Toc504409352 \h </w:instrText>
             </w:r>
             <w:r>
               <w:rPr>
@@ -1487,7 +1473,7 @@
               <w:noProof/>
             </w:rPr>
           </w:pPr>
-          <w:hyperlink w:anchor="_Toc504329375" w:history="1">
+          <w:hyperlink w:anchor="_Toc504409353" w:history="1">
             <w:r>
               <w:rPr>
                 <w:rStyle w:val="Lienhypertexte"/>
@@ -1514,7 +1500,7 @@
                 <w:noProof/>
                 <w:webHidden/>
               </w:rPr>
-              <w:instrText xml:space="preserve"> PAGEREF _Toc504329375 \h </w:instrText>
+              <w:instrText xml:space="preserve"> PAGEREF _Toc504409353 \h </w:instrText>
             </w:r>
             <w:r>
               <w:rPr>
@@ -1697,7 +1683,7 @@
           <w:lang w:eastAsia="fr-FR"/>
         </w:rPr>
       </w:pPr>
-      <w:bookmarkStart w:id="0" w:name="_Toc504329368"/>
+      <w:bookmarkStart w:id="0" w:name="_Toc504409346"/>
       <w:r>
         <w:rPr>
           <w:rFonts w:eastAsiaTheme="minorEastAsia"/>
@@ -1781,27 +1767,7 @@
           <w:szCs w:val="24"/>
           <w:lang w:eastAsia="fr-FR"/>
         </w:rPr>
-        <w:t xml:space="preserve">Aux étudiants du Master 2 Compétence Complémentaire en Informatique travaillants sur le projet « gestion des rapports de stage » : BLOUIN Yann, CLERY Hélène, DE SURY D’ASPREMONT Guillaume, LAUBOUET Sara, FOUGERAY Célian et VU </w:t>
-      </w:r>
-      <w:proofErr w:type="spellStart"/>
-      <w:r>
-        <w:rPr>
-          <w:rFonts w:eastAsiaTheme="minorEastAsia"/>
-          <w:sz w:val="24"/>
-          <w:szCs w:val="24"/>
-          <w:lang w:eastAsia="fr-FR"/>
-        </w:rPr>
-        <w:t>Hiep</w:t>
-      </w:r>
-      <w:proofErr w:type="spellEnd"/>
-      <w:r>
-        <w:rPr>
-          <w:rFonts w:eastAsiaTheme="minorEastAsia"/>
-          <w:sz w:val="24"/>
-          <w:szCs w:val="24"/>
-          <w:lang w:eastAsia="fr-FR"/>
-        </w:rPr>
-        <w:t xml:space="preserve">. </w:t>
+        <w:t xml:space="preserve">Aux étudiants du Master 2 Compétence Complémentaire en Informatique travaillants sur le projet « gestion des rapports de stage » : BLOUIN Yann, CLERY Hélène, DE SURY D’ASPREMONT Guillaume, LAUBOUET Sara, FOUGERAY Célian et VU Hiep. </w:t>
       </w:r>
     </w:p>
     <w:p>
@@ -1813,7 +1779,7 @@
           <w:lang w:eastAsia="fr-FR"/>
         </w:rPr>
       </w:pPr>
-      <w:bookmarkStart w:id="1" w:name="_Toc504329369"/>
+      <w:bookmarkStart w:id="1" w:name="_Toc504409347"/>
       <w:r>
         <w:rPr>
           <w:rFonts w:eastAsiaTheme="minorEastAsia"/>
@@ -2015,7 +1981,7 @@
           <w:lang w:eastAsia="fr-FR"/>
         </w:rPr>
       </w:pPr>
-      <w:bookmarkStart w:id="2" w:name="_Toc504329370"/>
+      <w:bookmarkStart w:id="2" w:name="_Toc504409348"/>
       <w:r>
         <w:rPr>
           <w:rFonts w:eastAsiaTheme="minorEastAsia"/>
@@ -2328,7 +2294,7 @@
           <w:lang w:eastAsia="fr-FR"/>
         </w:rPr>
       </w:pPr>
-      <w:bookmarkStart w:id="3" w:name="_Toc504329371"/>
+      <w:bookmarkStart w:id="3" w:name="_Toc504409349"/>
       <w:r>
         <w:rPr>
           <w:rFonts w:eastAsiaTheme="minorEastAsia"/>
@@ -2470,7 +2436,6 @@
         </w:rPr>
         <w:t xml:space="preserve">D’un </w:t>
       </w:r>
-      <w:proofErr w:type="spellStart"/>
       <w:r>
         <w:rPr>
           <w:rFonts w:eastAsiaTheme="minorEastAsia"/>
@@ -2481,7 +2446,6 @@
         </w:rPr>
         <w:t>Fontoffice</w:t>
       </w:r>
-      <w:proofErr w:type="spellEnd"/>
       <w:r>
         <w:rPr>
           <w:rFonts w:eastAsiaTheme="minorEastAsia"/>
@@ -2753,7 +2717,7 @@
           <w:lang w:eastAsia="fr-FR"/>
         </w:rPr>
       </w:pPr>
-      <w:bookmarkStart w:id="4" w:name="_Toc504329372"/>
+      <w:bookmarkStart w:id="4" w:name="_Toc504409350"/>
       <w:r>
         <w:rPr>
           <w:rFonts w:eastAsiaTheme="minorEastAsia"/>
@@ -3334,11 +3298,7 @@
           </mc:Choice>
           <mc:Fallback>
             <w:pict>
-              <v:shapetype w14:anchorId="29BADE00" id="_x0000_t202" coordsize="21600,21600" o:spt="202" path="m,l,21600r21600,l21600,xe">
-                <v:stroke joinstyle="miter"/>
-                <v:path gradientshapeok="t" o:connecttype="rect"/>
-              </v:shapetype>
-              <v:shape id="Zone de texte 1" o:spid="_x0000_s1030" type="#_x0000_t202" style="position:absolute;left:0;text-align:left;margin-left:-70.85pt;margin-top:409.5pt;width:601.25pt;height:.05pt;z-index:251668480;visibility:visible;mso-wrap-style:square;mso-wrap-distance-left:9pt;mso-wrap-distance-top:0;mso-wrap-distance-right:9pt;mso-wrap-distance-bottom:0;mso-position-horizontal:absolute;mso-position-horizontal-relative:text;mso-position-vertical:absolute;mso-position-vertical-relative:text;v-text-anchor:top" o:gfxdata="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" stroked="f">
+              <v:shape w14:anchorId="29BADE00" id="Zone de texte 1" o:spid="_x0000_s1030" type="#_x0000_t202" style="position:absolute;left:0;text-align:left;margin-left:-70.85pt;margin-top:409.5pt;width:601.25pt;height:.05pt;z-index:251668480;visibility:visible;mso-wrap-style:square;mso-wrap-distance-left:9pt;mso-wrap-distance-top:0;mso-wrap-distance-right:9pt;mso-wrap-distance-bottom:0;mso-position-horizontal:absolute;mso-position-horizontal-relative:text;mso-position-vertical:absolute;mso-position-vertical-relative:text;v-text-anchor:top" o:gfxdata="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" stroked="f">
                 <v:textbox style="mso-fit-shape-to-text:t" inset="0,0,0,0">
                   <w:txbxContent>
                     <w:p>
@@ -3625,14 +3585,7 @@
         <w:rPr>
           <w:lang w:eastAsia="fr-FR"/>
         </w:rPr>
-        <w:t xml:space="preserve">Les sites web étant de plus en plus consultés depuis les téléphones, le site web devra avoir </w:t>
-      </w:r>
-      <w:proofErr w:type="gramStart"/>
-      <w:r>
-        <w:rPr>
-          <w:lang w:eastAsia="fr-FR"/>
-        </w:rPr>
-        <w:t xml:space="preserve">un </w:t>
+        <w:t xml:space="preserve">Les sites web étant de plus en plus consultés depuis les téléphones, le site web devra avoir un </w:t>
       </w:r>
       <w:r>
         <w:rPr>
@@ -3641,7 +3594,6 @@
         </w:rPr>
         <w:t>design responsive</w:t>
       </w:r>
-      <w:proofErr w:type="gramEnd"/>
       <w:r>
         <w:rPr>
           <w:lang w:eastAsia="fr-FR"/>
@@ -5435,17 +5387,8 @@
           <w:b/>
           <w:lang w:eastAsia="fr-FR"/>
         </w:rPr>
-        <w:t xml:space="preserve">format </w:t>
-      </w:r>
-      <w:proofErr w:type="spellStart"/>
-      <w:r>
-        <w:rPr>
-          <w:b/>
-          <w:lang w:eastAsia="fr-FR"/>
-        </w:rPr>
-        <w:t>pdf</w:t>
-      </w:r>
-      <w:proofErr w:type="spellEnd"/>
+        <w:t>format pdf</w:t>
+      </w:r>
       <w:r>
         <w:rPr>
           <w:lang w:eastAsia="fr-FR"/>
@@ -5537,32 +5480,7 @@
         <w:rPr>
           <w:sz w:val="24"/>
         </w:rPr>
-        <w:fldChar w:fldCharType="begin"/>
-      </w:r>
-      <w:r>
-        <w:rPr>
-          <w:sz w:val="24"/>
-        </w:rPr>
-        <w:instrText xml:space="preserve"> SEQ Figure \* ARABIC </w:instrText>
-      </w:r>
-      <w:r>
-        <w:rPr>
-          <w:sz w:val="24"/>
-        </w:rPr>
-        <w:fldChar w:fldCharType="separate"/>
-      </w:r>
-      <w:r>
-        <w:rPr>
-          <w:noProof/>
-          <w:sz w:val="24"/>
-        </w:rPr>
-        <w:t>9</w:t>
-      </w:r>
-      <w:r>
-        <w:rPr>
-          <w:sz w:val="24"/>
-        </w:rPr>
-        <w:fldChar w:fldCharType="end"/>
+        <w:t>8</w:t>
       </w:r>
       <w:r>
         <w:rPr>
@@ -5616,6 +5534,8 @@
           </wp:inline>
         </w:drawing>
       </w:r>
+      <w:bookmarkStart w:id="5" w:name="_GoBack"/>
+      <w:bookmarkEnd w:id="5"/>
     </w:p>
     <w:p>
       <w:pPr>
@@ -5636,32 +5556,7 @@
         <w:rPr>
           <w:sz w:val="24"/>
         </w:rPr>
-        <w:fldChar w:fldCharType="begin"/>
-      </w:r>
-      <w:r>
-        <w:rPr>
-          <w:sz w:val="24"/>
-        </w:rPr>
-        <w:instrText xml:space="preserve"> SEQ Figure \* ARABIC </w:instrText>
-      </w:r>
-      <w:r>
-        <w:rPr>
-          <w:sz w:val="24"/>
-        </w:rPr>
-        <w:fldChar w:fldCharType="separate"/>
-      </w:r>
-      <w:r>
-        <w:rPr>
-          <w:noProof/>
-          <w:sz w:val="24"/>
-        </w:rPr>
-        <w:t>10</w:t>
-      </w:r>
-      <w:r>
-        <w:rPr>
-          <w:sz w:val="24"/>
-        </w:rPr>
-        <w:fldChar w:fldCharType="end"/>
+        <w:t>9</w:t>
       </w:r>
       <w:r>
         <w:rPr>
@@ -5840,7 +5735,6 @@
           <w:lang w:eastAsia="fr-FR"/>
         </w:rPr>
       </w:pPr>
-      <w:bookmarkStart w:id="5" w:name="_Toc504329373"/>
       <w:r>
         <w:rPr>
           <w:u w:val="single"/>
@@ -5861,8 +5755,6 @@
         </w:rPr>
         <w:t xml:space="preserve">Pour des soucis de confidentialité, les rapports confidentiels ne seront pas consultables. </w:t>
       </w:r>
-      <w:bookmarkStart w:id="6" w:name="_GoBack"/>
-      <w:bookmarkEnd w:id="6"/>
     </w:p>
     <w:p>
       <w:pPr>
@@ -5873,6 +5765,7 @@
           <w:lang w:eastAsia="fr-FR"/>
         </w:rPr>
       </w:pPr>
+      <w:bookmarkStart w:id="6" w:name="_Toc504409351"/>
       <w:r>
         <w:rPr>
           <w:rFonts w:eastAsiaTheme="minorEastAsia"/>
@@ -5880,7 +5773,7 @@
         </w:rPr>
         <w:t>Description technique</w:t>
       </w:r>
-      <w:bookmarkEnd w:id="5"/>
+      <w:bookmarkEnd w:id="6"/>
     </w:p>
     <w:p>
       <w:pPr>
@@ -6019,7 +5912,7 @@
           <w:lang w:eastAsia="fr-FR"/>
         </w:rPr>
       </w:pPr>
-      <w:bookmarkStart w:id="7" w:name="_Toc504329374"/>
+      <w:bookmarkStart w:id="7" w:name="_Toc504409352"/>
       <w:r>
         <w:rPr>
           <w:rFonts w:eastAsiaTheme="minorEastAsia"/>
@@ -6059,7 +5952,7 @@
           <w:lang w:eastAsia="fr-FR"/>
         </w:rPr>
       </w:pPr>
-      <w:bookmarkStart w:id="8" w:name="_Toc504329375"/>
+      <w:bookmarkStart w:id="8" w:name="_Toc504409353"/>
       <w:r>
         <w:rPr>
           <w:rFonts w:eastAsiaTheme="minorEastAsia"/>
@@ -6221,15 +6114,7 @@
       <w:pStyle w:val="Pieddepage"/>
     </w:pPr>
     <w:r>
-      <w:t xml:space="preserve">LAUBOUET Sara, FOUGERAY Célian, VU </w:t>
-    </w:r>
-    <w:proofErr w:type="spellStart"/>
-    <w:r>
-      <w:t>Hiep</w:t>
-    </w:r>
-    <w:proofErr w:type="spellEnd"/>
-    <w:r>
-      <w:t xml:space="preserve"> </w:t>
+      <w:t xml:space="preserve">LAUBOUET Sara, FOUGERAY Célian, VU Hiep </w:t>
     </w:r>
     <w:r>
       <w:ptab w:relativeTo="margin" w:alignment="center" w:leader="none"/>
@@ -6471,7 +6356,7 @@
         </mc:Choice>
         <mc:Fallback>
           <w:pict>
-            <v:rect id="Rectangle 197" o:spid="_x0000_s1034" style="position:absolute;margin-left:0;margin-top:0;width:468.5pt;height:21.3pt;z-index:-251657216;visibility:visible;mso-wrap-style:square;mso-width-percent:1000;mso-height-percent:27;mso-top-percent:45;mso-wrap-distance-left:9.35pt;mso-wrap-distance-top:0;mso-wrap-distance-right:9.35pt;mso-wrap-distance-bottom:0;mso-position-horizontal:center;mso-position-horizontal-relative:margin;mso-position-vertical-relative:page;mso-width-percent:1000;mso-height-percent:27;mso-top-percent:45;mso-width-relative:margin;mso-height-relative:page;v-text-anchor:middle" o:gfxdata="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" o:allowoverlap="f" fillcolor="#5b9bd5 [3204]" stroked="f" strokeweight="1pt">
+            <v:rect id="Rectangle 197" o:spid="_x0000_s1035" style="position:absolute;margin-left:0;margin-top:0;width:468.5pt;height:21.3pt;z-index:-251657216;visibility:visible;mso-wrap-style:square;mso-width-percent:1000;mso-height-percent:27;mso-top-percent:45;mso-wrap-distance-left:9.35pt;mso-wrap-distance-top:0;mso-wrap-distance-right:9.35pt;mso-wrap-distance-bottom:0;mso-position-horizontal:center;mso-position-horizontal-relative:margin;mso-position-vertical-relative:page;mso-width-percent:1000;mso-height-percent:27;mso-top-percent:45;mso-width-relative:margin;mso-height-relative:page;v-text-anchor:middle" o:gfxdata="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" o:allowoverlap="f" fillcolor="#5b9bd5 [3204]" stroked="f" strokeweight="1pt">
               <v:textbox style="mso-fit-shape-to-text:t">
                 <w:txbxContent>
                   <w:sdt>
@@ -6486,6 +6371,7 @@
                       <w:dataBinding w:prefixMappings="xmlns:ns0='http://purl.org/dc/elements/1.1/' xmlns:ns1='http://schemas.openxmlformats.org/package/2006/metadata/core-properties' " w:xpath="/ns1:coreProperties[1]/ns0:title[1]" w:storeItemID="{6C3C8BC8-F283-45AE-878A-BAB7291924A1}"/>
                       <w:text/>
                     </w:sdtPr>
+                    <w:sdtEndPr/>
                     <w:sdtContent>
                       <w:p>
                         <w:pPr>
@@ -9999,7 +9885,7 @@
 </file>
 
 <file path=customXml/itemProps1.xml><?xml version="1.0" encoding="utf-8"?>
-<ds:datastoreItem xmlns:ds="http://schemas.openxmlformats.org/officeDocument/2006/customXml" ds:itemID="{FAE24455-E85D-464D-9723-FD775F3340E5}">
+<ds:datastoreItem xmlns:ds="http://schemas.openxmlformats.org/officeDocument/2006/customXml" ds:itemID="{20B9C29A-FDE1-48D3-A17D-D6F1162945C0}">
   <ds:schemaRefs>
     <ds:schemaRef ds:uri="http://schemas.openxmlformats.org/officeDocument/2006/bibliography"/>
   </ds:schemaRefs>

</xml_diff>

<commit_message>
Cahier des Charges V4 _ Modifications
</commit_message>
<xml_diff>
--- a/Cahier des charges _ Gestion des rapports de stage.docx
+++ b/Cahier des charges _ Gestion des rapports de stage.docx
@@ -837,8 +837,17 @@
                                         <w:rFonts w:cstheme="minorHAnsi"/>
                                         <w:szCs w:val="34"/>
                                       </w:rPr>
-                                      <w:t>Projet réalisé par : BLOUIN Yann, CLERY Hélène, DE SURY D’ASPREMONT Guillaume, LAUBOUET Sara, FOUGERAY Célian, VU Hiep</w:t>
+                                      <w:t xml:space="preserve">Projet réalisé par : BLOUIN Yann, CLERY Hélène, DE SURY D’ASPREMONT Guillaume, LAUBOUET Sara, FOUGERAY Célian, VU </w:t>
                                     </w:r>
+                                    <w:proofErr w:type="spellStart"/>
+                                    <w:r>
+                                      <w:rPr>
+                                        <w:rFonts w:cstheme="minorHAnsi"/>
+                                        <w:szCs w:val="34"/>
+                                      </w:rPr>
+                                      <w:t>Hiep</w:t>
+                                    </w:r>
+                                    <w:proofErr w:type="spellEnd"/>
                                   </w:sdtContent>
                                 </w:sdt>
                               </w:p>
@@ -894,8 +903,17 @@
                                   <w:rFonts w:cstheme="minorHAnsi"/>
                                   <w:szCs w:val="34"/>
                                 </w:rPr>
-                                <w:t>Projet réalisé par : BLOUIN Yann, CLERY Hélène, DE SURY D’ASPREMONT Guillaume, LAUBOUET Sara, FOUGERAY Célian, VU Hiep</w:t>
+                                <w:t xml:space="preserve">Projet réalisé par : BLOUIN Yann, CLERY Hélène, DE SURY D’ASPREMONT Guillaume, LAUBOUET Sara, FOUGERAY Célian, VU </w:t>
                               </w:r>
+                              <w:proofErr w:type="spellStart"/>
+                              <w:r>
+                                <w:rPr>
+                                  <w:rFonts w:cstheme="minorHAnsi"/>
+                                  <w:szCs w:val="34"/>
+                                </w:rPr>
+                                <w:t>Hiep</w:t>
+                              </w:r>
+                              <w:proofErr w:type="spellEnd"/>
                             </w:sdtContent>
                           </w:sdt>
                         </w:p>
@@ -990,7 +1008,7 @@
           <w:r>
             <w:fldChar w:fldCharType="separate"/>
           </w:r>
-          <w:hyperlink w:anchor="_Toc504409346" w:history="1">
+          <w:hyperlink w:anchor="_Toc505162572" w:history="1">
             <w:r>
               <w:rPr>
                 <w:rStyle w:val="Lienhypertexte"/>
@@ -1017,7 +1035,7 @@
                 <w:noProof/>
                 <w:webHidden/>
               </w:rPr>
-              <w:instrText xml:space="preserve"> PAGEREF _Toc504409346 \h </w:instrText>
+              <w:instrText xml:space="preserve"> PAGEREF _Toc505162572 \h </w:instrText>
             </w:r>
             <w:r>
               <w:rPr>
@@ -1059,7 +1077,7 @@
               <w:noProof/>
             </w:rPr>
           </w:pPr>
-          <w:hyperlink w:anchor="_Toc504409347" w:history="1">
+          <w:hyperlink w:anchor="_Toc505162573" w:history="1">
             <w:r>
               <w:rPr>
                 <w:rStyle w:val="Lienhypertexte"/>
@@ -1086,7 +1104,7 @@
                 <w:noProof/>
                 <w:webHidden/>
               </w:rPr>
-              <w:instrText xml:space="preserve"> PAGEREF _Toc504409347 \h </w:instrText>
+              <w:instrText xml:space="preserve"> PAGEREF _Toc505162573 \h </w:instrText>
             </w:r>
             <w:r>
               <w:rPr>
@@ -1128,7 +1146,7 @@
               <w:noProof/>
             </w:rPr>
           </w:pPr>
-          <w:hyperlink w:anchor="_Toc504409348" w:history="1">
+          <w:hyperlink w:anchor="_Toc505162574" w:history="1">
             <w:r>
               <w:rPr>
                 <w:rStyle w:val="Lienhypertexte"/>
@@ -1155,7 +1173,7 @@
                 <w:noProof/>
                 <w:webHidden/>
               </w:rPr>
-              <w:instrText xml:space="preserve"> PAGEREF _Toc504409348 \h </w:instrText>
+              <w:instrText xml:space="preserve"> PAGEREF _Toc505162574 \h </w:instrText>
             </w:r>
             <w:r>
               <w:rPr>
@@ -1197,7 +1215,7 @@
               <w:noProof/>
             </w:rPr>
           </w:pPr>
-          <w:hyperlink w:anchor="_Toc504409349" w:history="1">
+          <w:hyperlink w:anchor="_Toc505162575" w:history="1">
             <w:r>
               <w:rPr>
                 <w:rStyle w:val="Lienhypertexte"/>
@@ -1224,7 +1242,7 @@
                 <w:noProof/>
                 <w:webHidden/>
               </w:rPr>
-              <w:instrText xml:space="preserve"> PAGEREF _Toc504409349 \h </w:instrText>
+              <w:instrText xml:space="preserve"> PAGEREF _Toc505162575 \h </w:instrText>
             </w:r>
             <w:r>
               <w:rPr>
@@ -1266,7 +1284,7 @@
               <w:noProof/>
             </w:rPr>
           </w:pPr>
-          <w:hyperlink w:anchor="_Toc504409350" w:history="1">
+          <w:hyperlink w:anchor="_Toc505162576" w:history="1">
             <w:r>
               <w:rPr>
                 <w:rStyle w:val="Lienhypertexte"/>
@@ -1293,7 +1311,7 @@
                 <w:noProof/>
                 <w:webHidden/>
               </w:rPr>
-              <w:instrText xml:space="preserve"> PAGEREF _Toc504409350 \h </w:instrText>
+              <w:instrText xml:space="preserve"> PAGEREF _Toc505162576 \h </w:instrText>
             </w:r>
             <w:r>
               <w:rPr>
@@ -1335,7 +1353,7 @@
               <w:noProof/>
             </w:rPr>
           </w:pPr>
-          <w:hyperlink w:anchor="_Toc504409351" w:history="1">
+          <w:hyperlink w:anchor="_Toc505162577" w:history="1">
             <w:r>
               <w:rPr>
                 <w:rStyle w:val="Lienhypertexte"/>
@@ -1362,7 +1380,7 @@
                 <w:noProof/>
                 <w:webHidden/>
               </w:rPr>
-              <w:instrText xml:space="preserve"> PAGEREF _Toc504409351 \h </w:instrText>
+              <w:instrText xml:space="preserve"> PAGEREF _Toc505162577 \h </w:instrText>
             </w:r>
             <w:r>
               <w:rPr>
@@ -1404,7 +1422,7 @@
               <w:noProof/>
             </w:rPr>
           </w:pPr>
-          <w:hyperlink w:anchor="_Toc504409352" w:history="1">
+          <w:hyperlink w:anchor="_Toc505162578" w:history="1">
             <w:r>
               <w:rPr>
                 <w:rStyle w:val="Lienhypertexte"/>
@@ -1431,7 +1449,7 @@
                 <w:noProof/>
                 <w:webHidden/>
               </w:rPr>
-              <w:instrText xml:space="preserve"> PAGEREF _Toc504409352 \h </w:instrText>
+              <w:instrText xml:space="preserve"> PAGEREF _Toc505162578 \h </w:instrText>
             </w:r>
             <w:r>
               <w:rPr>
@@ -1473,7 +1491,7 @@
               <w:noProof/>
             </w:rPr>
           </w:pPr>
-          <w:hyperlink w:anchor="_Toc504409353" w:history="1">
+          <w:hyperlink w:anchor="_Toc505162579" w:history="1">
             <w:r>
               <w:rPr>
                 <w:rStyle w:val="Lienhypertexte"/>
@@ -1500,7 +1518,7 @@
                 <w:noProof/>
                 <w:webHidden/>
               </w:rPr>
-              <w:instrText xml:space="preserve"> PAGEREF _Toc504409353 \h </w:instrText>
+              <w:instrText xml:space="preserve"> PAGEREF _Toc505162579 \h </w:instrText>
             </w:r>
             <w:r>
               <w:rPr>
@@ -1683,7 +1701,7 @@
           <w:lang w:eastAsia="fr-FR"/>
         </w:rPr>
       </w:pPr>
-      <w:bookmarkStart w:id="0" w:name="_Toc504409346"/>
+      <w:bookmarkStart w:id="0" w:name="_Toc505162572"/>
       <w:r>
         <w:rPr>
           <w:rFonts w:eastAsiaTheme="minorEastAsia"/>
@@ -1767,7 +1785,27 @@
           <w:szCs w:val="24"/>
           <w:lang w:eastAsia="fr-FR"/>
         </w:rPr>
-        <w:t xml:space="preserve">Aux étudiants du Master 2 Compétence Complémentaire en Informatique travaillants sur le projet « gestion des rapports de stage » : BLOUIN Yann, CLERY Hélène, DE SURY D’ASPREMONT Guillaume, LAUBOUET Sara, FOUGERAY Célian et VU Hiep. </w:t>
+        <w:t xml:space="preserve">Aux étudiants du Master 2 Compétence Complémentaire en Informatique travaillants sur le projet « gestion des rapports de stage » : BLOUIN Yann, CLERY Hélène, DE SURY D’ASPREMONT Guillaume, LAUBOUET Sara, FOUGERAY Célian et VU </w:t>
+      </w:r>
+      <w:proofErr w:type="spellStart"/>
+      <w:r>
+        <w:rPr>
+          <w:rFonts w:eastAsiaTheme="minorEastAsia"/>
+          <w:sz w:val="24"/>
+          <w:szCs w:val="24"/>
+          <w:lang w:eastAsia="fr-FR"/>
+        </w:rPr>
+        <w:t>Hiep</w:t>
+      </w:r>
+      <w:proofErr w:type="spellEnd"/>
+      <w:r>
+        <w:rPr>
+          <w:rFonts w:eastAsiaTheme="minorEastAsia"/>
+          <w:sz w:val="24"/>
+          <w:szCs w:val="24"/>
+          <w:lang w:eastAsia="fr-FR"/>
+        </w:rPr>
+        <w:t xml:space="preserve">. </w:t>
       </w:r>
     </w:p>
     <w:p>
@@ -1779,7 +1817,7 @@
           <w:lang w:eastAsia="fr-FR"/>
         </w:rPr>
       </w:pPr>
-      <w:bookmarkStart w:id="1" w:name="_Toc504409347"/>
+      <w:bookmarkStart w:id="1" w:name="_Toc505162573"/>
       <w:r>
         <w:rPr>
           <w:rFonts w:eastAsiaTheme="minorEastAsia"/>
@@ -1981,7 +2019,7 @@
           <w:lang w:eastAsia="fr-FR"/>
         </w:rPr>
       </w:pPr>
-      <w:bookmarkStart w:id="2" w:name="_Toc504409348"/>
+      <w:bookmarkStart w:id="2" w:name="_Toc505162574"/>
       <w:r>
         <w:rPr>
           <w:rFonts w:eastAsiaTheme="minorEastAsia"/>
@@ -2177,7 +2215,7 @@
           <w:szCs w:val="24"/>
           <w:lang w:eastAsia="fr-FR"/>
         </w:rPr>
-        <w:t xml:space="preserve">rendre leur rapport de stage </w:t>
+        <w:t>rendre leur rapport de stag</w:t>
       </w:r>
       <w:r>
         <w:rPr>
@@ -2187,7 +2225,7 @@
           <w:szCs w:val="24"/>
           <w:lang w:eastAsia="fr-FR"/>
         </w:rPr>
-        <w:t xml:space="preserve">et leur note de synthèse </w:t>
+        <w:t>e,</w:t>
       </w:r>
       <w:r>
         <w:rPr>
@@ -2197,7 +2235,45 @@
           <w:szCs w:val="24"/>
           <w:lang w:eastAsia="fr-FR"/>
         </w:rPr>
-        <w:t>au format numérique</w:t>
+        <w:t xml:space="preserve"> leur note de synthèse</w:t>
+      </w:r>
+      <w:r>
+        <w:rPr>
+          <w:rFonts w:eastAsiaTheme="minorEastAsia"/>
+          <w:sz w:val="24"/>
+          <w:szCs w:val="24"/>
+          <w:lang w:eastAsia="fr-FR"/>
+        </w:rPr>
+        <w:t>, ainsi qu’un</w:t>
+      </w:r>
+      <w:r>
+        <w:rPr>
+          <w:rFonts w:eastAsiaTheme="minorEastAsia"/>
+          <w:b/>
+          <w:sz w:val="24"/>
+          <w:szCs w:val="24"/>
+          <w:lang w:eastAsia="fr-FR"/>
+        </w:rPr>
+        <w:t xml:space="preserve"> résumé du stage </w:t>
+      </w:r>
+      <w:r>
+        <w:rPr>
+          <w:rFonts w:eastAsiaTheme="minorEastAsia"/>
+          <w:sz w:val="24"/>
+          <w:szCs w:val="24"/>
+          <w:lang w:eastAsia="fr-FR"/>
+        </w:rPr>
+        <w:t>au</w:t>
+      </w:r>
+      <w:r>
+        <w:rPr>
+          <w:rFonts w:eastAsiaTheme="minorEastAsia"/>
+          <w:b/>
+          <w:sz w:val="24"/>
+          <w:szCs w:val="24"/>
+          <w:lang w:eastAsia="fr-FR"/>
+        </w:rPr>
+        <w:t xml:space="preserve"> format numérique</w:t>
       </w:r>
       <w:r>
         <w:rPr>
@@ -2294,7 +2370,7 @@
           <w:lang w:eastAsia="fr-FR"/>
         </w:rPr>
       </w:pPr>
-      <w:bookmarkStart w:id="3" w:name="_Toc504409349"/>
+      <w:bookmarkStart w:id="3" w:name="_Toc505162575"/>
       <w:r>
         <w:rPr>
           <w:rFonts w:eastAsiaTheme="minorEastAsia"/>
@@ -2436,6 +2512,7 @@
         </w:rPr>
         <w:t xml:space="preserve">D’un </w:t>
       </w:r>
+      <w:proofErr w:type="spellStart"/>
       <w:r>
         <w:rPr>
           <w:rFonts w:eastAsiaTheme="minorEastAsia"/>
@@ -2446,6 +2523,7 @@
         </w:rPr>
         <w:t>Fontoffice</w:t>
       </w:r>
+      <w:proofErr w:type="spellEnd"/>
       <w:r>
         <w:rPr>
           <w:rFonts w:eastAsiaTheme="minorEastAsia"/>
@@ -2517,25 +2595,25 @@
           <w:szCs w:val="24"/>
           <w:lang w:eastAsia="fr-FR"/>
         </w:rPr>
-        <w:t xml:space="preserve"> visualiser les rapports de stage </w:t>
-      </w:r>
-      <w:r>
-        <w:rPr>
-          <w:rFonts w:eastAsiaTheme="minorEastAsia"/>
-          <w:sz w:val="24"/>
-          <w:szCs w:val="24"/>
-          <w:lang w:eastAsia="fr-FR"/>
-        </w:rPr>
-        <w:t xml:space="preserve">et les notes de synthèse </w:t>
-      </w:r>
-      <w:r>
-        <w:rPr>
-          <w:rFonts w:eastAsiaTheme="minorEastAsia"/>
-          <w:sz w:val="24"/>
-          <w:szCs w:val="24"/>
-          <w:lang w:eastAsia="fr-FR"/>
-        </w:rPr>
-        <w:t>des précédentes promotions</w:t>
+        <w:t xml:space="preserve"> visualiser </w:t>
+      </w:r>
+      <w:r>
+        <w:rPr>
+          <w:rFonts w:eastAsiaTheme="minorEastAsia"/>
+          <w:sz w:val="24"/>
+          <w:szCs w:val="24"/>
+          <w:lang w:eastAsia="fr-FR"/>
+        </w:rPr>
+        <w:t xml:space="preserve">les caractéristiques </w:t>
+      </w:r>
+      <w:r>
+        <w:rPr>
+          <w:rFonts w:eastAsiaTheme="minorEastAsia"/>
+          <w:sz w:val="24"/>
+          <w:szCs w:val="24"/>
+          <w:lang w:eastAsia="fr-FR"/>
+        </w:rPr>
+        <w:t>principales des stages des précédentes promotions</w:t>
       </w:r>
       <w:r>
         <w:rPr>
@@ -2642,16 +2720,43 @@
           <w:szCs w:val="24"/>
           <w:lang w:eastAsia="fr-FR"/>
         </w:rPr>
-        <w:t xml:space="preserve"> et leur note de synthèse</w:t>
-      </w:r>
-      <w:r>
-        <w:rPr>
-          <w:rFonts w:eastAsiaTheme="minorEastAsia"/>
-          <w:sz w:val="24"/>
-          <w:szCs w:val="24"/>
-          <w:lang w:eastAsia="fr-FR"/>
-        </w:rPr>
-        <w:t xml:space="preserve"> au format numérique. </w:t>
+        <w:t>,</w:t>
+      </w:r>
+      <w:r>
+        <w:rPr>
+          <w:rFonts w:eastAsiaTheme="minorEastAsia"/>
+          <w:sz w:val="24"/>
+          <w:szCs w:val="24"/>
+          <w:lang w:eastAsia="fr-FR"/>
+        </w:rPr>
+        <w:t xml:space="preserve"> leur note de synthèse</w:t>
+      </w:r>
+      <w:r>
+        <w:rPr>
+          <w:rFonts w:eastAsiaTheme="minorEastAsia"/>
+          <w:sz w:val="24"/>
+          <w:szCs w:val="24"/>
+          <w:lang w:eastAsia="fr-FR"/>
+        </w:rPr>
+        <w:t xml:space="preserve"> </w:t>
+      </w:r>
+      <w:r>
+        <w:rPr>
+          <w:rFonts w:eastAsiaTheme="minorEastAsia"/>
+          <w:sz w:val="24"/>
+          <w:szCs w:val="24"/>
+          <w:lang w:eastAsia="fr-FR"/>
+        </w:rPr>
+        <w:t xml:space="preserve">et le résumé de leur stage </w:t>
+      </w:r>
+      <w:r>
+        <w:rPr>
+          <w:rFonts w:eastAsiaTheme="minorEastAsia"/>
+          <w:sz w:val="24"/>
+          <w:szCs w:val="24"/>
+          <w:lang w:eastAsia="fr-FR"/>
+        </w:rPr>
+        <w:t xml:space="preserve">au format numérique. </w:t>
       </w:r>
     </w:p>
     <w:p>
@@ -2681,7 +2786,34 @@
           <w:szCs w:val="24"/>
           <w:lang w:eastAsia="fr-FR"/>
         </w:rPr>
-        <w:t xml:space="preserve">master déjà présent : </w:t>
+        <w:t>master déjà présent </w:t>
+      </w:r>
+      <w:r>
+        <w:rPr>
+          <w:rFonts w:eastAsiaTheme="minorEastAsia"/>
+          <w:sz w:val="24"/>
+          <w:szCs w:val="24"/>
+          <w:lang w:eastAsia="fr-FR"/>
+        </w:rPr>
+        <w:t xml:space="preserve">grâce à un </w:t>
+      </w:r>
+      <w:r>
+        <w:rPr>
+          <w:rFonts w:eastAsiaTheme="minorEastAsia"/>
+          <w:sz w:val="24"/>
+          <w:szCs w:val="24"/>
+          <w:lang w:eastAsia="fr-FR"/>
+        </w:rPr>
+        <w:t>onglet :</w:t>
+      </w:r>
+      <w:r>
+        <w:rPr>
+          <w:rFonts w:eastAsiaTheme="minorEastAsia"/>
+          <w:sz w:val="24"/>
+          <w:szCs w:val="24"/>
+          <w:lang w:eastAsia="fr-FR"/>
+        </w:rPr>
+        <w:t xml:space="preserve"> </w:t>
       </w:r>
       <w:hyperlink r:id="rId8" w:history="1">
         <w:r>
@@ -2717,7 +2849,7 @@
           <w:lang w:eastAsia="fr-FR"/>
         </w:rPr>
       </w:pPr>
-      <w:bookmarkStart w:id="4" w:name="_Toc504409350"/>
+      <w:bookmarkStart w:id="4" w:name="_Toc505162576"/>
       <w:r>
         <w:rPr>
           <w:rFonts w:eastAsiaTheme="minorEastAsia"/>
@@ -2781,7 +2913,7 @@
           <w:szCs w:val="24"/>
           <w:lang w:eastAsia="fr-FR"/>
         </w:rPr>
-        <w:t xml:space="preserve">rapports de stage </w:t>
+        <w:t>caractéristiques</w:t>
       </w:r>
       <w:r>
         <w:rPr>
@@ -2791,7 +2923,27 @@
           <w:szCs w:val="24"/>
           <w:lang w:eastAsia="fr-FR"/>
         </w:rPr>
-        <w:t xml:space="preserve">et des notes de synthèse </w:t>
+        <w:t xml:space="preserve"> principales</w:t>
+      </w:r>
+      <w:r>
+        <w:rPr>
+          <w:rFonts w:eastAsiaTheme="minorEastAsia"/>
+          <w:b/>
+          <w:sz w:val="24"/>
+          <w:szCs w:val="24"/>
+          <w:lang w:eastAsia="fr-FR"/>
+        </w:rPr>
+        <w:t xml:space="preserve"> des stages</w:t>
+      </w:r>
+      <w:r>
+        <w:rPr>
+          <w:rFonts w:eastAsiaTheme="minorEastAsia"/>
+          <w:b/>
+          <w:sz w:val="24"/>
+          <w:szCs w:val="24"/>
+          <w:lang w:eastAsia="fr-FR"/>
+        </w:rPr>
+        <w:t xml:space="preserve"> </w:t>
       </w:r>
       <w:r>
         <w:rPr>
@@ -3058,11 +3210,8 @@
     <w:p>
       <w:pPr>
         <w:pStyle w:val="Paragraphedeliste"/>
-        <w:numPr>
-          <w:ilvl w:val="1"/>
-          <w:numId w:val="14"/>
-        </w:numPr>
         <w:spacing w:after="0" w:line="240" w:lineRule="auto"/>
+        <w:ind w:left="1440"/>
         <w:jc w:val="both"/>
         <w:rPr>
           <w:rFonts w:eastAsiaTheme="minorEastAsia"/>
@@ -3142,36 +3291,6 @@
             </wp14:sizeRelV>
           </wp:anchor>
         </w:drawing>
-      </w:r>
-      <w:r>
-        <w:rPr>
-          <w:rFonts w:eastAsiaTheme="minorEastAsia"/>
-          <w:sz w:val="24"/>
-          <w:szCs w:val="24"/>
-          <w:highlight w:val="yellow"/>
-          <w:lang w:eastAsia="fr-FR"/>
-        </w:rPr>
-        <w:t>Etc.</w:t>
-      </w:r>
-      <w:r>
-        <w:rPr>
-          <w:rFonts w:eastAsiaTheme="minorEastAsia"/>
-          <w:sz w:val="24"/>
-          <w:szCs w:val="24"/>
-          <w:highlight w:val="yellow"/>
-          <w:lang w:eastAsia="fr-FR"/>
-        </w:rPr>
-        <w:t xml:space="preserve"> </w:t>
-      </w:r>
-      <w:r>
-        <w:rPr>
-          <w:rFonts w:eastAsiaTheme="minorEastAsia"/>
-          <w:sz w:val="24"/>
-          <w:szCs w:val="24"/>
-          <w:highlight w:val="yellow"/>
-          <w:lang w:eastAsia="fr-FR"/>
-        </w:rPr>
-        <w:t>Des idées ?</w:t>
       </w:r>
     </w:p>
     <w:p>
@@ -3418,21 +3537,67 @@
       <w:r>
         <w:rPr>
           <w:rFonts w:eastAsiaTheme="minorEastAsia"/>
+          <w:sz w:val="24"/>
+          <w:szCs w:val="24"/>
+          <w:lang w:eastAsia="fr-FR"/>
+        </w:rPr>
+        <w:t xml:space="preserve">/ </w:t>
+      </w:r>
+      <w:r>
+        <w:rPr>
+          <w:rFonts w:eastAsiaTheme="minorEastAsia"/>
           <w:b/>
           <w:sz w:val="24"/>
           <w:szCs w:val="24"/>
           <w:lang w:eastAsia="fr-FR"/>
         </w:rPr>
-        <w:t>/ note de synthèse</w:t>
-      </w:r>
-      <w:r>
-        <w:rPr>
-          <w:rFonts w:eastAsiaTheme="minorEastAsia"/>
-          <w:sz w:val="24"/>
-          <w:szCs w:val="24"/>
-          <w:lang w:eastAsia="fr-FR"/>
-        </w:rPr>
-        <w:t xml:space="preserve"> : </w:t>
+        <w:t>note de synthèse</w:t>
+      </w:r>
+      <w:r>
+        <w:rPr>
+          <w:rFonts w:eastAsiaTheme="minorEastAsia"/>
+          <w:sz w:val="24"/>
+          <w:szCs w:val="24"/>
+          <w:lang w:eastAsia="fr-FR"/>
+        </w:rPr>
+        <w:t> </w:t>
+      </w:r>
+      <w:r>
+        <w:rPr>
+          <w:rFonts w:eastAsiaTheme="minorEastAsia"/>
+          <w:sz w:val="24"/>
+          <w:szCs w:val="24"/>
+          <w:lang w:eastAsia="fr-FR"/>
+        </w:rPr>
+        <w:t xml:space="preserve">/ </w:t>
+      </w:r>
+      <w:r>
+        <w:rPr>
+          <w:rFonts w:eastAsiaTheme="minorEastAsia"/>
+          <w:b/>
+          <w:sz w:val="24"/>
+          <w:szCs w:val="24"/>
+          <w:lang w:eastAsia="fr-FR"/>
+        </w:rPr>
+        <w:t>résumé du stage</w:t>
+      </w:r>
+      <w:r>
+        <w:rPr>
+          <w:rFonts w:eastAsiaTheme="minorEastAsia"/>
+          <w:sz w:val="24"/>
+          <w:szCs w:val="24"/>
+          <w:lang w:eastAsia="fr-FR"/>
+        </w:rPr>
+        <w:t xml:space="preserve"> </w:t>
+      </w:r>
+      <w:r>
+        <w:rPr>
+          <w:rFonts w:eastAsiaTheme="minorEastAsia"/>
+          <w:sz w:val="24"/>
+          <w:szCs w:val="24"/>
+          <w:lang w:eastAsia="fr-FR"/>
+        </w:rPr>
+        <w:t xml:space="preserve">: </w:t>
       </w:r>
     </w:p>
     <w:p>
@@ -3460,7 +3625,7 @@
           <w:szCs w:val="24"/>
           <w:lang w:eastAsia="fr-FR"/>
         </w:rPr>
-        <w:t xml:space="preserve">Inscription / Connexion à l’espace membre ; </w:t>
+        <w:t xml:space="preserve">Connexion à l’espace membre ; </w:t>
       </w:r>
     </w:p>
     <w:p>
@@ -3532,7 +3697,7 @@
       <w:pPr>
         <w:pStyle w:val="Paragraphedeliste"/>
         <w:numPr>
-          <w:ilvl w:val="0"/>
+          <w:ilvl w:val="1"/>
           <w:numId w:val="15"/>
         </w:numPr>
         <w:spacing w:after="120" w:line="240" w:lineRule="auto"/>
@@ -3543,19 +3708,112 @@
           <w:rFonts w:eastAsiaTheme="minorEastAsia"/>
           <w:sz w:val="24"/>
           <w:szCs w:val="24"/>
-          <w:highlight w:val="yellow"/>
-          <w:lang w:eastAsia="fr-FR"/>
-        </w:rPr>
-      </w:pPr>
-      <w:r>
-        <w:rPr>
-          <w:rFonts w:eastAsiaTheme="minorEastAsia"/>
-          <w:sz w:val="24"/>
-          <w:szCs w:val="24"/>
-          <w:highlight w:val="yellow"/>
-          <w:lang w:eastAsia="fr-FR"/>
-        </w:rPr>
-        <w:t>D’autres idées de cas d’utilisation ?</w:t>
+          <w:lang w:eastAsia="fr-FR"/>
+        </w:rPr>
+      </w:pPr>
+      <w:r>
+        <w:rPr>
+          <w:rFonts w:eastAsiaTheme="minorEastAsia"/>
+          <w:sz w:val="24"/>
+          <w:szCs w:val="24"/>
+          <w:lang w:eastAsia="fr-FR"/>
+        </w:rPr>
+        <w:t xml:space="preserve">Dépôt du résumé du stage. </w:t>
+      </w:r>
+    </w:p>
+    <w:p>
+      <w:pPr>
+        <w:spacing w:after="120" w:line="240" w:lineRule="auto"/>
+        <w:jc w:val="both"/>
+        <w:rPr>
+          <w:rFonts w:eastAsiaTheme="minorEastAsia"/>
+          <w:sz w:val="24"/>
+          <w:szCs w:val="24"/>
+          <w:lang w:eastAsia="fr-FR"/>
+        </w:rPr>
+      </w:pPr>
+      <w:r>
+        <w:rPr>
+          <w:rFonts w:eastAsiaTheme="minorEastAsia"/>
+          <w:sz w:val="24"/>
+          <w:szCs w:val="24"/>
+          <w:lang w:eastAsia="fr-FR"/>
+        </w:rPr>
+        <w:t xml:space="preserve">Lors du dépôt des différents </w:t>
+      </w:r>
+      <w:r>
+        <w:rPr>
+          <w:rFonts w:eastAsiaTheme="minorEastAsia"/>
+          <w:sz w:val="24"/>
+          <w:szCs w:val="24"/>
+          <w:lang w:eastAsia="fr-FR"/>
+        </w:rPr>
+        <w:t>documents</w:t>
+      </w:r>
+      <w:r>
+        <w:rPr>
+          <w:rFonts w:eastAsiaTheme="minorEastAsia"/>
+          <w:sz w:val="24"/>
+          <w:szCs w:val="24"/>
+          <w:lang w:eastAsia="fr-FR"/>
+        </w:rPr>
+        <w:t xml:space="preserve">, l’étudiant devra </w:t>
+      </w:r>
+      <w:r>
+        <w:rPr>
+          <w:rFonts w:eastAsiaTheme="minorEastAsia"/>
+          <w:sz w:val="24"/>
+          <w:szCs w:val="24"/>
+          <w:lang w:eastAsia="fr-FR"/>
+        </w:rPr>
+        <w:t xml:space="preserve">obligatoirement </w:t>
+      </w:r>
+      <w:r>
+        <w:rPr>
+          <w:rFonts w:eastAsiaTheme="minorEastAsia"/>
+          <w:sz w:val="24"/>
+          <w:szCs w:val="24"/>
+          <w:lang w:eastAsia="fr-FR"/>
+        </w:rPr>
+        <w:t>remplir les critères de tri associés à son stage (entreprise, ville, secteur d’activité, technologie utilisée</w:t>
+      </w:r>
+      <w:r>
+        <w:rPr>
+          <w:rFonts w:eastAsiaTheme="minorEastAsia"/>
+          <w:sz w:val="24"/>
+          <w:szCs w:val="24"/>
+          <w:lang w:eastAsia="fr-FR"/>
+        </w:rPr>
+        <w:t>,</w:t>
+      </w:r>
+      <w:r>
+        <w:rPr>
+          <w:rFonts w:eastAsiaTheme="minorEastAsia"/>
+          <w:sz w:val="24"/>
+          <w:szCs w:val="24"/>
+          <w:lang w:eastAsia="fr-FR"/>
+        </w:rPr>
+        <w:t xml:space="preserve"> </w:t>
+      </w:r>
+      <w:proofErr w:type="spellStart"/>
+      <w:r>
+        <w:rPr>
+          <w:rFonts w:eastAsiaTheme="minorEastAsia"/>
+          <w:sz w:val="24"/>
+          <w:szCs w:val="24"/>
+          <w:lang w:eastAsia="fr-FR"/>
+        </w:rPr>
+        <w:t>etc</w:t>
+      </w:r>
+      <w:proofErr w:type="spellEnd"/>
+      <w:r>
+        <w:rPr>
+          <w:rFonts w:eastAsiaTheme="minorEastAsia"/>
+          <w:sz w:val="24"/>
+          <w:szCs w:val="24"/>
+          <w:lang w:eastAsia="fr-FR"/>
+        </w:rPr>
+        <w:t xml:space="preserve">). </w:t>
       </w:r>
     </w:p>
     <w:p>
@@ -3585,7 +3843,14 @@
         <w:rPr>
           <w:lang w:eastAsia="fr-FR"/>
         </w:rPr>
-        <w:t xml:space="preserve">Les sites web étant de plus en plus consultés depuis les téléphones, le site web devra avoir un </w:t>
+        <w:t xml:space="preserve">Les sites web étant de plus en plus consultés depuis les téléphones, le site web devra avoir </w:t>
+      </w:r>
+      <w:proofErr w:type="gramStart"/>
+      <w:r>
+        <w:rPr>
+          <w:lang w:eastAsia="fr-FR"/>
+        </w:rPr>
+        <w:t xml:space="preserve">un </w:t>
       </w:r>
       <w:r>
         <w:rPr>
@@ -3594,6 +3859,7 @@
         </w:rPr>
         <w:t>design responsive</w:t>
       </w:r>
+      <w:proofErr w:type="gramEnd"/>
       <w:r>
         <w:rPr>
           <w:lang w:eastAsia="fr-FR"/>
@@ -3818,12 +4084,97 @@
       </w:pPr>
       <w:r>
         <w:rPr>
-          <w:rFonts w:eastAsiaTheme="minorEastAsia"/>
-          <w:sz w:val="24"/>
-          <w:szCs w:val="24"/>
-          <w:lang w:eastAsia="fr-FR"/>
-        </w:rPr>
-        <w:t xml:space="preserve">Espace membre (Inscription / Connexion). </w:t>
+          <w:noProof/>
+          <w:lang w:eastAsia="fr-FR"/>
+        </w:rPr>
+        <w:drawing>
+          <wp:anchor distT="0" distB="0" distL="114300" distR="114300" simplePos="0" relativeHeight="251678720" behindDoc="0" locked="0" layoutInCell="1" allowOverlap="1" wp14:anchorId="26120BBB">
+            <wp:simplePos x="0" y="0"/>
+            <wp:positionH relativeFrom="page">
+              <wp:posOffset>29210</wp:posOffset>
+            </wp:positionH>
+            <wp:positionV relativeFrom="paragraph">
+              <wp:posOffset>469265</wp:posOffset>
+            </wp:positionV>
+            <wp:extent cx="7388860" cy="2486025"/>
+            <wp:effectExtent l="0" t="0" r="2540" b="9525"/>
+            <wp:wrapSquare wrapText="bothSides"/>
+            <wp:docPr id="2" name="Image 2"/>
+            <wp:cNvGraphicFramePr>
+              <a:graphicFrameLocks xmlns:a="http://schemas.openxmlformats.org/drawingml/2006/main" noChangeAspect="1"/>
+            </wp:cNvGraphicFramePr>
+            <a:graphic xmlns:a="http://schemas.openxmlformats.org/drawingml/2006/main">
+              <a:graphicData uri="http://schemas.openxmlformats.org/drawingml/2006/picture">
+                <pic:pic xmlns:pic="http://schemas.openxmlformats.org/drawingml/2006/picture">
+                  <pic:nvPicPr>
+                    <pic:cNvPr id="0" name="Picture 1"/>
+                    <pic:cNvPicPr>
+                      <a:picLocks noChangeAspect="1" noChangeArrowheads="1"/>
+                    </pic:cNvPicPr>
+                  </pic:nvPicPr>
+                  <pic:blipFill>
+                    <a:blip r:embed="rId11">
+                      <a:extLst>
+                        <a:ext uri="{28A0092B-C50C-407E-A947-70E740481C1C}">
+                          <a14:useLocalDpi xmlns:a14="http://schemas.microsoft.com/office/drawing/2010/main" val="0"/>
+                        </a:ext>
+                      </a:extLst>
+                    </a:blip>
+                    <a:stretch>
+                      <a:fillRect/>
+                    </a:stretch>
+                  </pic:blipFill>
+                  <pic:spPr bwMode="auto">
+                    <a:xfrm>
+                      <a:off x="0" y="0"/>
+                      <a:ext cx="7388860" cy="2486025"/>
+                    </a:xfrm>
+                    <a:prstGeom prst="rect">
+                      <a:avLst/>
+                    </a:prstGeom>
+                    <a:noFill/>
+                    <a:ln>
+                      <a:noFill/>
+                    </a:ln>
+                  </pic:spPr>
+                </pic:pic>
+              </a:graphicData>
+            </a:graphic>
+            <wp14:sizeRelH relativeFrom="margin">
+              <wp14:pctWidth>0</wp14:pctWidth>
+            </wp14:sizeRelH>
+            <wp14:sizeRelV relativeFrom="margin">
+              <wp14:pctHeight>0</wp14:pctHeight>
+            </wp14:sizeRelV>
+          </wp:anchor>
+        </w:drawing>
+      </w:r>
+      <w:r>
+        <w:rPr>
+          <w:rFonts w:eastAsiaTheme="minorEastAsia"/>
+          <w:sz w:val="24"/>
+          <w:szCs w:val="24"/>
+          <w:lang w:eastAsia="fr-FR"/>
+        </w:rPr>
+        <w:t>Espace membre (Connexion</w:t>
+      </w:r>
+      <w:r>
+        <w:rPr>
+          <w:rFonts w:eastAsiaTheme="minorEastAsia"/>
+          <w:sz w:val="24"/>
+          <w:szCs w:val="24"/>
+          <w:lang w:eastAsia="fr-FR"/>
+        </w:rPr>
+        <w:t xml:space="preserve"> / Dépôt</w:t>
+      </w:r>
+      <w:r>
+        <w:rPr>
+          <w:rFonts w:eastAsiaTheme="minorEastAsia"/>
+          <w:sz w:val="24"/>
+          <w:szCs w:val="24"/>
+          <w:lang w:eastAsia="fr-FR"/>
+        </w:rPr>
+        <w:t xml:space="preserve">). </w:t>
       </w:r>
     </w:p>
     <w:p>
@@ -4028,74 +4379,6 @@
       <w:r>
         <w:rPr>
           <w:noProof/>
-          <w:lang w:eastAsia="fr-FR"/>
-        </w:rPr>
-        <w:drawing>
-          <wp:anchor distT="0" distB="0" distL="114300" distR="114300" simplePos="0" relativeHeight="251678720" behindDoc="0" locked="0" layoutInCell="1" allowOverlap="1" wp14:anchorId="26120BBB">
-            <wp:simplePos x="0" y="0"/>
-            <wp:positionH relativeFrom="page">
-              <wp:align>left</wp:align>
-            </wp:positionH>
-            <wp:positionV relativeFrom="paragraph">
-              <wp:posOffset>160020</wp:posOffset>
-            </wp:positionV>
-            <wp:extent cx="7448223" cy="2486025"/>
-            <wp:effectExtent l="0" t="0" r="635" b="0"/>
-            <wp:wrapSquare wrapText="bothSides"/>
-            <wp:docPr id="2" name="Image 2"/>
-            <wp:cNvGraphicFramePr>
-              <a:graphicFrameLocks xmlns:a="http://schemas.openxmlformats.org/drawingml/2006/main" noChangeAspect="1"/>
-            </wp:cNvGraphicFramePr>
-            <a:graphic xmlns:a="http://schemas.openxmlformats.org/drawingml/2006/main">
-              <a:graphicData uri="http://schemas.openxmlformats.org/drawingml/2006/picture">
-                <pic:pic xmlns:pic="http://schemas.openxmlformats.org/drawingml/2006/picture">
-                  <pic:nvPicPr>
-                    <pic:cNvPr id="0" name="Picture 1"/>
-                    <pic:cNvPicPr>
-                      <a:picLocks noChangeAspect="1" noChangeArrowheads="1"/>
-                    </pic:cNvPicPr>
-                  </pic:nvPicPr>
-                  <pic:blipFill>
-                    <a:blip r:embed="rId11">
-                      <a:extLst>
-                        <a:ext uri="{28A0092B-C50C-407E-A947-70E740481C1C}">
-                          <a14:useLocalDpi xmlns:a14="http://schemas.microsoft.com/office/drawing/2010/main" val="0"/>
-                        </a:ext>
-                      </a:extLst>
-                    </a:blip>
-                    <a:srcRect/>
-                    <a:stretch>
-                      <a:fillRect/>
-                    </a:stretch>
-                  </pic:blipFill>
-                  <pic:spPr bwMode="auto">
-                    <a:xfrm>
-                      <a:off x="0" y="0"/>
-                      <a:ext cx="7448223" cy="2486025"/>
-                    </a:xfrm>
-                    <a:prstGeom prst="rect">
-                      <a:avLst/>
-                    </a:prstGeom>
-                    <a:noFill/>
-                    <a:ln>
-                      <a:noFill/>
-                    </a:ln>
-                  </pic:spPr>
-                </pic:pic>
-              </a:graphicData>
-            </a:graphic>
-            <wp14:sizeRelH relativeFrom="margin">
-              <wp14:pctWidth>0</wp14:pctWidth>
-            </wp14:sizeRelH>
-            <wp14:sizeRelV relativeFrom="margin">
-              <wp14:pctHeight>0</wp14:pctHeight>
-            </wp14:sizeRelV>
-          </wp:anchor>
-        </w:drawing>
-      </w:r>
-      <w:r>
-        <w:rPr>
-          <w:noProof/>
         </w:rPr>
         <mc:AlternateContent>
           <mc:Choice Requires="wps">
@@ -4280,16 +4563,6 @@
     </w:p>
     <w:p>
       <w:pPr>
-        <w:rPr>
-          <w:rFonts w:eastAsiaTheme="minorEastAsia"/>
-          <w:sz w:val="24"/>
-          <w:szCs w:val="24"/>
-          <w:lang w:eastAsia="fr-FR"/>
-        </w:rPr>
-      </w:pPr>
-    </w:p>
-    <w:p>
-      <w:pPr>
         <w:pStyle w:val="Sous-titre"/>
         <w:ind w:left="708"/>
         <w:rPr>
@@ -5170,40 +5443,52 @@
         <w:rPr>
           <w:lang w:eastAsia="fr-FR"/>
         </w:rPr>
-        <w:t xml:space="preserve"> les </w:t>
+        <w:t xml:space="preserve"> </w:t>
+      </w:r>
+      <w:r>
+        <w:rPr>
+          <w:lang w:eastAsia="fr-FR"/>
+        </w:rPr>
+        <w:t xml:space="preserve">les </w:t>
       </w:r>
       <w:r>
         <w:rPr>
           <w:b/>
           <w:lang w:eastAsia="fr-FR"/>
         </w:rPr>
-        <w:t>rapports de stages</w:t>
-      </w:r>
-      <w:r>
-        <w:rPr>
-          <w:lang w:eastAsia="fr-FR"/>
-        </w:rPr>
-        <w:t xml:space="preserve"> et les </w:t>
+        <w:t>principales caractéristiques des stages des précédentes promotions</w:t>
+      </w:r>
+      <w:r>
+        <w:rPr>
+          <w:lang w:eastAsia="fr-FR"/>
+        </w:rPr>
+        <w:t xml:space="preserve"> en fonction de </w:t>
       </w:r>
       <w:r>
         <w:rPr>
           <w:b/>
           <w:lang w:eastAsia="fr-FR"/>
         </w:rPr>
-        <w:t>notes de synthèse</w:t>
-      </w:r>
-      <w:r>
-        <w:rPr>
-          <w:lang w:eastAsia="fr-FR"/>
-        </w:rPr>
-        <w:t xml:space="preserve"> en fonction de </w:t>
+        <w:t>critères prédéfinis</w:t>
+      </w:r>
+      <w:r>
+        <w:rPr>
+          <w:lang w:eastAsia="fr-FR"/>
+        </w:rPr>
+        <w:t xml:space="preserve">. </w:t>
+      </w:r>
+      <w:r>
+        <w:rPr>
+          <w:lang w:eastAsia="fr-FR"/>
+        </w:rPr>
+        <w:t xml:space="preserve">A partir de l’année scolaire 2017-2018 sera également accessible un </w:t>
       </w:r>
       <w:r>
         <w:rPr>
           <w:b/>
           <w:lang w:eastAsia="fr-FR"/>
         </w:rPr>
-        <w:t>critères prédéfinis</w:t>
+        <w:t>résumé du stage</w:t>
       </w:r>
       <w:r>
         <w:rPr>
@@ -5223,8 +5508,8 @@
         </w:rPr>
         <w:drawing>
           <wp:inline distT="0" distB="0" distL="0" distR="0" wp14:anchorId="51164243" wp14:editId="419B81CA">
-            <wp:extent cx="5210175" cy="3226495"/>
-            <wp:effectExtent l="0" t="0" r="0" b="0"/>
+            <wp:extent cx="5162550" cy="3197002"/>
+            <wp:effectExtent l="0" t="0" r="0" b="3810"/>
             <wp:docPr id="11" name="Image 11"/>
             <wp:cNvGraphicFramePr>
               <a:graphicFrameLocks xmlns:a="http://schemas.openxmlformats.org/drawingml/2006/main" noChangeAspect="1"/>
@@ -5245,7 +5530,7 @@
                   <pic:spPr>
                     <a:xfrm>
                       <a:off x="0" y="0"/>
-                      <a:ext cx="5229067" cy="3238194"/>
+                      <a:ext cx="5191234" cy="3214765"/>
                     </a:xfrm>
                     <a:prstGeom prst="rect">
                       <a:avLst/>
@@ -5315,40 +5600,46 @@
         <w:rPr>
           <w:lang w:eastAsia="fr-FR"/>
         </w:rPr>
-        <w:t>La page « Espace membre » permettra de s’</w:t>
+        <w:t xml:space="preserve">La page « Espace membre » permettra de se </w:t>
       </w:r>
       <w:r>
         <w:rPr>
           <w:b/>
           <w:lang w:eastAsia="fr-FR"/>
         </w:rPr>
-        <w:t>inscrire</w:t>
-      </w:r>
-      <w:r>
-        <w:rPr>
-          <w:lang w:eastAsia="fr-FR"/>
-        </w:rPr>
-        <w:t xml:space="preserve"> et de se </w:t>
+        <w:t>connecter</w:t>
+      </w:r>
+      <w:r>
+        <w:rPr>
+          <w:lang w:eastAsia="fr-FR"/>
+        </w:rPr>
+        <w:t xml:space="preserve"> au site. Les étudiants inscrits pourront </w:t>
       </w:r>
       <w:r>
         <w:rPr>
           <w:b/>
           <w:lang w:eastAsia="fr-FR"/>
         </w:rPr>
-        <w:t>connecter</w:t>
-      </w:r>
-      <w:r>
-        <w:rPr>
-          <w:lang w:eastAsia="fr-FR"/>
-        </w:rPr>
-        <w:t xml:space="preserve"> au site. Les étudiants inscrits pourront </w:t>
+        <w:t>déposer</w:t>
+      </w:r>
+      <w:r>
+        <w:rPr>
+          <w:lang w:eastAsia="fr-FR"/>
+        </w:rPr>
+        <w:t xml:space="preserve"> leur </w:t>
       </w:r>
       <w:r>
         <w:rPr>
           <w:b/>
           <w:lang w:eastAsia="fr-FR"/>
         </w:rPr>
-        <w:t>déposer</w:t>
+        <w:t>rapport de stage</w:t>
+      </w:r>
+      <w:r>
+        <w:rPr>
+          <w:lang w:eastAsia="fr-FR"/>
+        </w:rPr>
+        <w:t>,</w:t>
       </w:r>
       <w:r>
         <w:rPr>
@@ -5361,34 +5652,68 @@
           <w:b/>
           <w:lang w:eastAsia="fr-FR"/>
         </w:rPr>
-        <w:t>rapport de stage</w:t>
-      </w:r>
-      <w:r>
-        <w:rPr>
-          <w:lang w:eastAsia="fr-FR"/>
-        </w:rPr>
-        <w:t xml:space="preserve"> et leur </w:t>
+        <w:t>note de synthèse</w:t>
+      </w:r>
+      <w:r>
+        <w:rPr>
+          <w:lang w:eastAsia="fr-FR"/>
+        </w:rPr>
+        <w:t xml:space="preserve"> </w:t>
+      </w:r>
+      <w:r>
+        <w:rPr>
+          <w:lang w:eastAsia="fr-FR"/>
+        </w:rPr>
+        <w:t xml:space="preserve">et le </w:t>
       </w:r>
       <w:r>
         <w:rPr>
           <w:b/>
           <w:lang w:eastAsia="fr-FR"/>
         </w:rPr>
-        <w:t>note de synthèse</w:t>
-      </w:r>
-      <w:r>
-        <w:rPr>
-          <w:lang w:eastAsia="fr-FR"/>
-        </w:rPr>
-        <w:t xml:space="preserve"> au format numérique. Seul le </w:t>
+        <w:t>résumé de leur stage</w:t>
+      </w:r>
+      <w:r>
+        <w:rPr>
+          <w:lang w:eastAsia="fr-FR"/>
+        </w:rPr>
+        <w:t xml:space="preserve"> </w:t>
+      </w:r>
+      <w:r>
+        <w:rPr>
+          <w:lang w:eastAsia="fr-FR"/>
+        </w:rPr>
+        <w:t xml:space="preserve">au </w:t>
       </w:r>
       <w:r>
         <w:rPr>
           <w:b/>
           <w:lang w:eastAsia="fr-FR"/>
         </w:rPr>
-        <w:t>format pdf</w:t>
-      </w:r>
+        <w:t>format numérique</w:t>
+      </w:r>
+      <w:r>
+        <w:rPr>
+          <w:lang w:eastAsia="fr-FR"/>
+        </w:rPr>
+        <w:t xml:space="preserve">. Seul le </w:t>
+      </w:r>
+      <w:r>
+        <w:rPr>
+          <w:b/>
+          <w:lang w:eastAsia="fr-FR"/>
+        </w:rPr>
+        <w:t xml:space="preserve">format </w:t>
+      </w:r>
+      <w:proofErr w:type="spellStart"/>
+      <w:r>
+        <w:rPr>
+          <w:b/>
+          <w:lang w:eastAsia="fr-FR"/>
+        </w:rPr>
+        <w:t>pdf</w:t>
+      </w:r>
+      <w:proofErr w:type="spellEnd"/>
       <w:r>
         <w:rPr>
           <w:lang w:eastAsia="fr-FR"/>
@@ -5426,8 +5751,8 @@
         </w:rPr>
         <w:drawing>
           <wp:inline distT="0" distB="0" distL="0" distR="0" wp14:anchorId="177B495C" wp14:editId="190569E9">
-            <wp:extent cx="5217795" cy="3192679"/>
-            <wp:effectExtent l="0" t="0" r="1905" b="8255"/>
+            <wp:extent cx="4963479" cy="3200008"/>
+            <wp:effectExtent l="0" t="0" r="8890" b="635"/>
             <wp:docPr id="12" name="Image 12"/>
             <wp:cNvGraphicFramePr>
               <a:graphicFrameLocks xmlns:a="http://schemas.openxmlformats.org/drawingml/2006/main" noChangeAspect="1"/>
@@ -5440,7 +5765,13 @@
                     <pic:cNvPicPr/>
                   </pic:nvPicPr>
                   <pic:blipFill>
-                    <a:blip r:embed="rId20"/>
+                    <a:blip r:embed="rId20">
+                      <a:extLst>
+                        <a:ext uri="{28A0092B-C50C-407E-A947-70E740481C1C}">
+                          <a14:useLocalDpi xmlns:a14="http://schemas.microsoft.com/office/drawing/2010/main" val="0"/>
+                        </a:ext>
+                      </a:extLst>
+                    </a:blip>
                     <a:stretch>
                       <a:fillRect/>
                     </a:stretch>
@@ -5448,7 +5779,7 @@
                   <pic:spPr>
                     <a:xfrm>
                       <a:off x="0" y="0"/>
-                      <a:ext cx="5229773" cy="3200008"/>
+                      <a:ext cx="4963479" cy="3200008"/>
                     </a:xfrm>
                     <a:prstGeom prst="rect">
                       <a:avLst/>
@@ -5500,8 +5831,8 @@
         </w:rPr>
         <w:drawing>
           <wp:inline distT="0" distB="0" distL="0" distR="0" wp14:anchorId="09FDA0D6" wp14:editId="4D357C26">
-            <wp:extent cx="5283482" cy="3268980"/>
-            <wp:effectExtent l="0" t="0" r="0" b="7620"/>
+            <wp:extent cx="4995621" cy="3271957"/>
+            <wp:effectExtent l="0" t="0" r="0" b="5080"/>
             <wp:docPr id="14" name="Image 14"/>
             <wp:cNvGraphicFramePr>
               <a:graphicFrameLocks xmlns:a="http://schemas.openxmlformats.org/drawingml/2006/main" noChangeAspect="1"/>
@@ -5514,7 +5845,13 @@
                     <pic:cNvPicPr/>
                   </pic:nvPicPr>
                   <pic:blipFill>
-                    <a:blip r:embed="rId21"/>
+                    <a:blip r:embed="rId21">
+                      <a:extLst>
+                        <a:ext uri="{28A0092B-C50C-407E-A947-70E740481C1C}">
+                          <a14:useLocalDpi xmlns:a14="http://schemas.microsoft.com/office/drawing/2010/main" val="0"/>
+                        </a:ext>
+                      </a:extLst>
+                    </a:blip>
                     <a:stretch>
                       <a:fillRect/>
                     </a:stretch>
@@ -5522,7 +5859,7 @@
                   <pic:spPr>
                     <a:xfrm>
                       <a:off x="0" y="0"/>
-                      <a:ext cx="5288293" cy="3271957"/>
+                      <a:ext cx="4995621" cy="3271957"/>
                     </a:xfrm>
                     <a:prstGeom prst="rect">
                       <a:avLst/>
@@ -5534,192 +5871,161 @@
           </wp:inline>
         </w:drawing>
       </w:r>
+    </w:p>
+    <w:p>
+      <w:pPr>
+        <w:pStyle w:val="Lgende"/>
+        <w:jc w:val="center"/>
+        <w:rPr>
+          <w:sz w:val="24"/>
+          <w:lang w:eastAsia="fr-FR"/>
+        </w:rPr>
+      </w:pPr>
+      <w:r>
+        <w:rPr>
+          <w:sz w:val="24"/>
+        </w:rPr>
+        <w:t xml:space="preserve">Figure </w:t>
+      </w:r>
+      <w:r>
+        <w:rPr>
+          <w:sz w:val="24"/>
+        </w:rPr>
+        <w:t>9</w:t>
+      </w:r>
+      <w:r>
+        <w:rPr>
+          <w:sz w:val="24"/>
+        </w:rPr>
+        <w:t xml:space="preserve"> - Schéma de la page espace membre, inte</w:t>
+      </w:r>
+      <w:r>
+        <w:rPr>
+          <w:sz w:val="24"/>
+        </w:rPr>
+        <w:t>r</w:t>
+      </w:r>
+      <w:r>
+        <w:rPr>
+          <w:sz w:val="24"/>
+        </w:rPr>
+        <w:t>face de dépôt de rapport de stage</w:t>
+      </w:r>
+      <w:r>
+        <w:rPr>
+          <w:sz w:val="24"/>
+        </w:rPr>
+        <w:t xml:space="preserve">, </w:t>
+      </w:r>
+      <w:r>
+        <w:rPr>
+          <w:sz w:val="24"/>
+        </w:rPr>
+        <w:t>de la note de synthèse</w:t>
+      </w:r>
+      <w:r>
+        <w:rPr>
+          <w:sz w:val="24"/>
+        </w:rPr>
+        <w:t xml:space="preserve"> et du résumé du stage</w:t>
+      </w:r>
+    </w:p>
+    <w:p>
+      <w:pPr>
+        <w:pStyle w:val="Sous-titre"/>
+        <w:ind w:left="708"/>
+        <w:rPr>
+          <w:u w:val="single"/>
+          <w:lang w:eastAsia="fr-FR"/>
+        </w:rPr>
+      </w:pPr>
+    </w:p>
+    <w:p>
+      <w:pPr>
+        <w:pStyle w:val="Sous-titre"/>
+        <w:numPr>
+          <w:ilvl w:val="0"/>
+          <w:numId w:val="0"/>
+        </w:numPr>
+        <w:ind w:firstLine="708"/>
+        <w:rPr>
+          <w:u w:val="single"/>
+          <w:lang w:eastAsia="fr-FR"/>
+        </w:rPr>
+      </w:pPr>
+      <w:r>
+        <w:rPr>
+          <w:u w:val="single"/>
+          <w:lang w:eastAsia="fr-FR"/>
+        </w:rPr>
+        <w:lastRenderedPageBreak/>
+        <w:t>Inscription / Connexion</w:t>
+      </w:r>
+    </w:p>
+    <w:p>
+      <w:pPr>
+        <w:jc w:val="both"/>
+        <w:rPr>
+          <w:lang w:eastAsia="fr-FR"/>
+        </w:rPr>
+      </w:pPr>
+      <w:r>
+        <w:rPr>
+          <w:lang w:eastAsia="fr-FR"/>
+        </w:rPr>
+        <w:t xml:space="preserve">Pour éviter que des personnes non étudiantes au M2 CCI de la promotion </w:t>
+      </w:r>
+      <w:r>
+        <w:rPr>
+          <w:lang w:eastAsia="fr-FR"/>
+        </w:rPr>
+        <w:t>en cours</w:t>
+      </w:r>
+      <w:r>
+        <w:rPr>
+          <w:lang w:eastAsia="fr-FR"/>
+        </w:rPr>
+        <w:t xml:space="preserve"> s’inscrivent au site, un responsable devra entrer, chaque année, les </w:t>
+      </w:r>
+      <w:r>
+        <w:rPr>
+          <w:b/>
+          <w:lang w:eastAsia="fr-FR"/>
+        </w:rPr>
+        <w:t>adresse e-mails étudiantes</w:t>
+      </w:r>
+      <w:r>
+        <w:rPr>
+          <w:b/>
+          <w:lang w:eastAsia="fr-FR"/>
+        </w:rPr>
+        <w:t xml:space="preserve"> de tous les étudiants de la promotion en cours</w:t>
+      </w:r>
+      <w:r>
+        <w:rPr>
+          <w:lang w:eastAsia="fr-FR"/>
+        </w:rPr>
+        <w:t xml:space="preserve">, au sein de la base de données. </w:t>
+      </w:r>
+      <w:r>
+        <w:rPr>
+          <w:lang w:eastAsia="fr-FR"/>
+        </w:rPr>
+        <w:t xml:space="preserve">Un e-mail avec un lien vers le site sera ensuite envoyé à chaque étudiant de la promotion. Lorsque l’étudiant cliquera sur le lien, </w:t>
+      </w:r>
+      <w:r>
+        <w:rPr>
+          <w:lang w:eastAsia="fr-FR"/>
+        </w:rPr>
+        <w:t xml:space="preserve">il </w:t>
+      </w:r>
       <w:bookmarkStart w:id="5" w:name="_GoBack"/>
       <w:bookmarkEnd w:id="5"/>
-    </w:p>
-    <w:p>
-      <w:pPr>
-        <w:pStyle w:val="Lgende"/>
-        <w:jc w:val="center"/>
-        <w:rPr>
-          <w:sz w:val="24"/>
-          <w:lang w:eastAsia="fr-FR"/>
-        </w:rPr>
-      </w:pPr>
-      <w:r>
-        <w:rPr>
-          <w:sz w:val="24"/>
-        </w:rPr>
-        <w:t xml:space="preserve">Figure </w:t>
-      </w:r>
-      <w:r>
-        <w:rPr>
-          <w:sz w:val="24"/>
-        </w:rPr>
-        <w:t>9</w:t>
-      </w:r>
-      <w:r>
-        <w:rPr>
-          <w:sz w:val="24"/>
-        </w:rPr>
-        <w:t xml:space="preserve"> - Schéma de la page espace membre, inte</w:t>
-      </w:r>
-      <w:r>
-        <w:rPr>
-          <w:sz w:val="24"/>
-        </w:rPr>
-        <w:t>r</w:t>
-      </w:r>
-      <w:r>
-        <w:rPr>
-          <w:sz w:val="24"/>
-        </w:rPr>
-        <w:t>face de dépôt de rapport de stage</w:t>
-      </w:r>
-      <w:r>
-        <w:rPr>
-          <w:sz w:val="24"/>
-        </w:rPr>
-        <w:t xml:space="preserve"> et de la note de synthèse</w:t>
-      </w:r>
-    </w:p>
-    <w:p>
-      <w:pPr>
-        <w:pStyle w:val="Sous-titre"/>
-        <w:ind w:left="708"/>
-        <w:rPr>
-          <w:u w:val="single"/>
-          <w:lang w:eastAsia="fr-FR"/>
-        </w:rPr>
-      </w:pPr>
-    </w:p>
-    <w:p>
-      <w:pPr>
-        <w:pStyle w:val="Sous-titre"/>
-        <w:ind w:left="708"/>
-        <w:rPr>
-          <w:u w:val="single"/>
-          <w:lang w:eastAsia="fr-FR"/>
-        </w:rPr>
-      </w:pPr>
-      <w:r>
-        <w:rPr>
-          <w:u w:val="single"/>
-          <w:lang w:eastAsia="fr-FR"/>
-        </w:rPr>
-        <w:lastRenderedPageBreak/>
-        <w:t>Compte utilisateur</w:t>
-      </w:r>
-    </w:p>
-    <w:p>
-      <w:pPr>
-        <w:rPr>
-          <w:lang w:eastAsia="fr-FR"/>
-        </w:rPr>
-      </w:pPr>
-      <w:r>
-        <w:rPr>
-          <w:lang w:eastAsia="fr-FR"/>
-        </w:rPr>
-        <w:t>Lors de la création d’un compte utilisateur, l’utilisateur devra obligatoirement renseigner :</w:t>
-      </w:r>
-    </w:p>
-    <w:p>
-      <w:pPr>
-        <w:pStyle w:val="Paragraphedeliste"/>
-        <w:numPr>
-          <w:ilvl w:val="0"/>
-          <w:numId w:val="18"/>
-        </w:numPr>
-        <w:rPr>
-          <w:lang w:eastAsia="fr-FR"/>
-        </w:rPr>
-      </w:pPr>
-      <w:r>
-        <w:rPr>
-          <w:lang w:eastAsia="fr-FR"/>
-        </w:rPr>
-        <w:t>Un</w:t>
-      </w:r>
-      <w:r>
-        <w:rPr>
-          <w:lang w:eastAsia="fr-FR"/>
-        </w:rPr>
-        <w:t xml:space="preserve">e adresse e-mail valide, qui servira également d’identifiant ; </w:t>
-      </w:r>
-    </w:p>
-    <w:p>
-      <w:pPr>
-        <w:pStyle w:val="Paragraphedeliste"/>
-        <w:numPr>
-          <w:ilvl w:val="0"/>
-          <w:numId w:val="18"/>
-        </w:numPr>
-        <w:rPr>
-          <w:lang w:eastAsia="fr-FR"/>
-        </w:rPr>
-      </w:pPr>
-      <w:r>
-        <w:rPr>
-          <w:lang w:eastAsia="fr-FR"/>
-        </w:rPr>
-        <w:t>Un mot de passe (pas de critères, peut être un mot de passe faible) ;</w:t>
-      </w:r>
-    </w:p>
-    <w:p>
-      <w:pPr>
-        <w:pStyle w:val="Paragraphedeliste"/>
-        <w:numPr>
-          <w:ilvl w:val="0"/>
-          <w:numId w:val="18"/>
-        </w:numPr>
-        <w:rPr>
-          <w:lang w:eastAsia="fr-FR"/>
-        </w:rPr>
-      </w:pPr>
-      <w:r>
-        <w:rPr>
-          <w:lang w:eastAsia="fr-FR"/>
-        </w:rPr>
-        <w:t xml:space="preserve">Son identité (nom, prénom) ; </w:t>
-      </w:r>
-    </w:p>
-    <w:p>
-      <w:pPr>
-        <w:pStyle w:val="Paragraphedeliste"/>
-        <w:numPr>
-          <w:ilvl w:val="0"/>
-          <w:numId w:val="18"/>
-        </w:numPr>
-        <w:rPr>
-          <w:lang w:eastAsia="fr-FR"/>
-        </w:rPr>
-      </w:pPr>
-      <w:r>
-        <w:rPr>
-          <w:lang w:eastAsia="fr-FR"/>
-        </w:rPr>
-        <w:t xml:space="preserve">Son année de promotion. </w:t>
-      </w:r>
-    </w:p>
-    <w:p>
-      <w:pPr>
-        <w:pStyle w:val="Paragraphedeliste"/>
-        <w:numPr>
-          <w:ilvl w:val="0"/>
-          <w:numId w:val="18"/>
-        </w:numPr>
-        <w:rPr>
-          <w:highlight w:val="yellow"/>
-          <w:lang w:eastAsia="fr-FR"/>
-        </w:rPr>
-      </w:pPr>
-      <w:r>
-        <w:rPr>
-          <w:highlight w:val="yellow"/>
-          <w:lang w:eastAsia="fr-FR"/>
-        </w:rPr>
-        <w:t xml:space="preserve">D’autres critères obligatoires ? </w:t>
+      <w:r>
+        <w:rPr>
+          <w:lang w:eastAsia="fr-FR"/>
+        </w:rPr>
+        <w:t xml:space="preserve">pourra choisir son mot de passe. L’inscription sera ensuite effective.  </w:t>
       </w:r>
     </w:p>
     <w:p>
@@ -5765,7 +6071,7 @@
           <w:lang w:eastAsia="fr-FR"/>
         </w:rPr>
       </w:pPr>
-      <w:bookmarkStart w:id="6" w:name="_Toc504409351"/>
+      <w:bookmarkStart w:id="6" w:name="_Toc505162577"/>
       <w:r>
         <w:rPr>
           <w:rFonts w:eastAsiaTheme="minorEastAsia"/>
@@ -5837,7 +6143,13 @@
         <w:rPr>
           <w:lang w:eastAsia="fr-FR"/>
         </w:rPr>
-        <w:t>Le site web sera réalisé sans l’utilisation de CMS.</w:t>
+        <w:t xml:space="preserve">Le site web sera réalisé </w:t>
+      </w:r>
+      <w:r>
+        <w:rPr>
+          <w:lang w:eastAsia="fr-FR"/>
+        </w:rPr>
+        <w:t>à l’aide du CMS Wordpress.</w:t>
       </w:r>
     </w:p>
     <w:p>
@@ -5912,7 +6224,7 @@
           <w:lang w:eastAsia="fr-FR"/>
         </w:rPr>
       </w:pPr>
-      <w:bookmarkStart w:id="7" w:name="_Toc504409352"/>
+      <w:bookmarkStart w:id="7" w:name="_Toc505162578"/>
       <w:r>
         <w:rPr>
           <w:rFonts w:eastAsiaTheme="minorEastAsia"/>
@@ -5952,7 +6264,7 @@
           <w:lang w:eastAsia="fr-FR"/>
         </w:rPr>
       </w:pPr>
-      <w:bookmarkStart w:id="8" w:name="_Toc504409353"/>
+      <w:bookmarkStart w:id="8" w:name="_Toc505162579"/>
       <w:r>
         <w:rPr>
           <w:rFonts w:eastAsiaTheme="minorEastAsia"/>
@@ -6114,7 +6426,15 @@
       <w:pStyle w:val="Pieddepage"/>
     </w:pPr>
     <w:r>
-      <w:t xml:space="preserve">LAUBOUET Sara, FOUGERAY Célian, VU Hiep </w:t>
+      <w:t xml:space="preserve">LAUBOUET Sara, FOUGERAY Célian, VU </w:t>
+    </w:r>
+    <w:proofErr w:type="spellStart"/>
+    <w:r>
+      <w:t>Hiep</w:t>
+    </w:r>
+    <w:proofErr w:type="spellEnd"/>
+    <w:r>
+      <w:t xml:space="preserve"> </w:t>
     </w:r>
     <w:r>
       <w:ptab w:relativeTo="margin" w:alignment="center" w:leader="none"/>
@@ -6152,7 +6472,7 @@
         <w:bCs/>
         <w:noProof/>
       </w:rPr>
-      <w:t>7</w:t>
+      <w:t>8</w:t>
     </w:r>
     <w:r>
       <w:rPr>
@@ -9885,7 +10205,7 @@
 </file>
 
 <file path=customXml/itemProps1.xml><?xml version="1.0" encoding="utf-8"?>
-<ds:datastoreItem xmlns:ds="http://schemas.openxmlformats.org/officeDocument/2006/customXml" ds:itemID="{20B9C29A-FDE1-48D3-A17D-D6F1162945C0}">
+<ds:datastoreItem xmlns:ds="http://schemas.openxmlformats.org/officeDocument/2006/customXml" ds:itemID="{0CBE5E2F-2249-4A7F-B296-BADA8E56C733}">
   <ds:schemaRefs>
     <ds:schemaRef ds:uri="http://schemas.openxmlformats.org/officeDocument/2006/bibliography"/>
   </ds:schemaRefs>

</xml_diff>